<commit_message>
Various updates to Prog01, Prog02, OOProg01 and OOProg02
Prog01: Added new exercise on function use (Pro.1.4)
Prog02: Added material on switch statement using pattern matching, updated exercise on enums (Pro.2.14)
OOProg01: Added material on nullable reference-types and target-typed new-expression
OOProg02: Updated exercise on Exceptions (OOP.2.8)
</commit_message>
<xml_diff>
--- a/Chap/OOProg01/OOProg01.docx
+++ b/Chap/OOProg01/OOProg01.docx
@@ -260,7 +260,7 @@
                   <w:alias w:val="Dato"/>
                   <w:id w:val="13406932"/>
                   <w:dataBinding w:prefixMappings="xmlns:ns0='http://schemas.microsoft.com/office/2006/coverPageProps'" w:xpath="/ns0:CoverPageProperties[1]/ns0:PublishDate[1]" w:storeItemID="{55AF091B-3C7A-41E3-B477-F2FDAA23CFDA}"/>
-                  <w:date w:fullDate="2025-07-25T00:00:00Z">
+                  <w:date w:fullDate="2025-08-24T00:00:00Z">
                     <w:dateFormat w:val="dd-MM-yyyy"/>
                     <w:lid w:val="da-DK"/>
                     <w:storeMappedDataAs w:val="dateTime"/>
@@ -280,7 +280,7 @@
                       <w:rPr>
                         <w:color w:val="4F81BD" w:themeColor="accent1"/>
                       </w:rPr>
-                      <w:t>25-07-2025</w:t>
+                      <w:t>24-08-2025</w:t>
                     </w:r>
                   </w:p>
                 </w:sdtContent>
@@ -320,9 +320,7 @@
       </w:pPr>
     </w:p>
     <w:bookmarkStart w:id="0" w:name="The_Programming_Process"/>
-    <w:bookmarkStart w:id="1" w:name="_GoBack"/>
     <w:bookmarkEnd w:id="0"/>
-    <w:bookmarkEnd w:id="1"/>
     <w:p>
       <w:pPr>
         <w:pStyle w:val="Indholdsfortegnelse1"/>
@@ -350,7 +348,7 @@
       <w:r>
         <w:fldChar w:fldCharType="separate"/>
       </w:r>
-      <w:hyperlink w:anchor="_Toc204434261" w:history="1">
+      <w:hyperlink w:anchor="_Toc206919723" w:history="1">
         <w:r>
           <w:rPr>
             <w:rStyle w:val="Hyperlink"/>
@@ -377,7 +375,7 @@
             <w:noProof/>
             <w:webHidden/>
           </w:rPr>
-          <w:instrText xml:space="preserve"> PAGEREF _Toc204434261 \h </w:instrText>
+          <w:instrText xml:space="preserve"> PAGEREF _Toc206919723 \h </w:instrText>
         </w:r>
         <w:r>
           <w:rPr>
@@ -425,7 +423,7 @@
           <w:lang w:val="da-DK" w:eastAsia="da-DK"/>
         </w:rPr>
       </w:pPr>
-      <w:hyperlink w:anchor="_Toc204434262" w:history="1">
+      <w:hyperlink w:anchor="_Toc206919724" w:history="1">
         <w:r>
           <w:rPr>
             <w:rStyle w:val="Hyperlink"/>
@@ -452,7 +450,7 @@
             <w:noProof/>
             <w:webHidden/>
           </w:rPr>
-          <w:instrText xml:space="preserve"> PAGEREF _Toc204434262 \h </w:instrText>
+          <w:instrText xml:space="preserve"> PAGEREF _Toc206919724 \h </w:instrText>
         </w:r>
         <w:r>
           <w:rPr>
@@ -494,7 +492,7 @@
           <w:lang w:val="da-DK" w:eastAsia="da-DK"/>
         </w:rPr>
       </w:pPr>
-      <w:hyperlink w:anchor="_Toc204434263" w:history="1">
+      <w:hyperlink w:anchor="_Toc206919725" w:history="1">
         <w:r>
           <w:rPr>
             <w:rStyle w:val="Hyperlink"/>
@@ -517,7 +515,7 @@
           <w:rPr>
             <w:webHidden/>
           </w:rPr>
-          <w:instrText xml:space="preserve"> PAGEREF _Toc204434263 \h </w:instrText>
+          <w:instrText xml:space="preserve"> PAGEREF _Toc206919725 \h </w:instrText>
         </w:r>
         <w:r>
           <w:rPr>
@@ -555,7 +553,7 @@
           <w:lang w:val="da-DK" w:eastAsia="da-DK"/>
         </w:rPr>
       </w:pPr>
-      <w:hyperlink w:anchor="_Toc204434264" w:history="1">
+      <w:hyperlink w:anchor="_Toc206919726" w:history="1">
         <w:r>
           <w:rPr>
             <w:rStyle w:val="Hyperlink"/>
@@ -578,7 +576,7 @@
           <w:rPr>
             <w:webHidden/>
           </w:rPr>
-          <w:instrText xml:space="preserve"> PAGEREF _Toc204434264 \h </w:instrText>
+          <w:instrText xml:space="preserve"> PAGEREF _Toc206919726 \h </w:instrText>
         </w:r>
         <w:r>
           <w:rPr>
@@ -622,7 +620,7 @@
           <w:lang w:val="da-DK" w:eastAsia="da-DK"/>
         </w:rPr>
       </w:pPr>
-      <w:hyperlink w:anchor="_Toc204434265" w:history="1">
+      <w:hyperlink w:anchor="_Toc206919727" w:history="1">
         <w:r>
           <w:rPr>
             <w:rStyle w:val="Hyperlink"/>
@@ -649,7 +647,7 @@
             <w:noProof/>
             <w:webHidden/>
           </w:rPr>
-          <w:instrText xml:space="preserve"> PAGEREF _Toc204434265 \h </w:instrText>
+          <w:instrText xml:space="preserve"> PAGEREF _Toc206919727 \h </w:instrText>
         </w:r>
         <w:r>
           <w:rPr>
@@ -691,7 +689,7 @@
           <w:lang w:val="da-DK" w:eastAsia="da-DK"/>
         </w:rPr>
       </w:pPr>
-      <w:hyperlink w:anchor="_Toc204434266" w:history="1">
+      <w:hyperlink w:anchor="_Toc206919728" w:history="1">
         <w:r>
           <w:rPr>
             <w:rStyle w:val="Hyperlink"/>
@@ -714,7 +712,7 @@
           <w:rPr>
             <w:webHidden/>
           </w:rPr>
-          <w:instrText xml:space="preserve"> PAGEREF _Toc204434266 \h </w:instrText>
+          <w:instrText xml:space="preserve"> PAGEREF _Toc206919728 \h </w:instrText>
         </w:r>
         <w:r>
           <w:rPr>
@@ -752,7 +750,7 @@
           <w:lang w:val="da-DK" w:eastAsia="da-DK"/>
         </w:rPr>
       </w:pPr>
-      <w:hyperlink w:anchor="_Toc204434267" w:history="1">
+      <w:hyperlink w:anchor="_Toc206919729" w:history="1">
         <w:r>
           <w:rPr>
             <w:rStyle w:val="Hyperlink"/>
@@ -775,7 +773,7 @@
           <w:rPr>
             <w:webHidden/>
           </w:rPr>
-          <w:instrText xml:space="preserve"> PAGEREF _Toc204434267 \h </w:instrText>
+          <w:instrText xml:space="preserve"> PAGEREF _Toc206919729 \h </w:instrText>
         </w:r>
         <w:r>
           <w:rPr>
@@ -813,7 +811,7 @@
           <w:lang w:val="da-DK" w:eastAsia="da-DK"/>
         </w:rPr>
       </w:pPr>
-      <w:hyperlink w:anchor="_Toc204434268" w:history="1">
+      <w:hyperlink w:anchor="_Toc206919730" w:history="1">
         <w:r>
           <w:rPr>
             <w:rStyle w:val="Hyperlink"/>
@@ -836,7 +834,7 @@
           <w:rPr>
             <w:webHidden/>
           </w:rPr>
-          <w:instrText xml:space="preserve"> PAGEREF _Toc204434268 \h </w:instrText>
+          <w:instrText xml:space="preserve"> PAGEREF _Toc206919730 \h </w:instrText>
         </w:r>
         <w:r>
           <w:rPr>
@@ -874,7 +872,7 @@
           <w:lang w:val="da-DK" w:eastAsia="da-DK"/>
         </w:rPr>
       </w:pPr>
-      <w:hyperlink w:anchor="_Toc204434269" w:history="1">
+      <w:hyperlink w:anchor="_Toc206919731" w:history="1">
         <w:r>
           <w:rPr>
             <w:rStyle w:val="Hyperlink"/>
@@ -897,7 +895,7 @@
           <w:rPr>
             <w:webHidden/>
           </w:rPr>
-          <w:instrText xml:space="preserve"> PAGEREF _Toc204434269 \h </w:instrText>
+          <w:instrText xml:space="preserve"> PAGEREF _Toc206919731 \h </w:instrText>
         </w:r>
         <w:r>
           <w:rPr>
@@ -941,7 +939,7 @@
           <w:lang w:val="da-DK" w:eastAsia="da-DK"/>
         </w:rPr>
       </w:pPr>
-      <w:hyperlink w:anchor="_Toc204434270" w:history="1">
+      <w:hyperlink w:anchor="_Toc206919732" w:history="1">
         <w:r>
           <w:rPr>
             <w:rStyle w:val="Hyperlink"/>
@@ -968,7 +966,7 @@
             <w:noProof/>
             <w:webHidden/>
           </w:rPr>
-          <w:instrText xml:space="preserve"> PAGEREF _Toc204434270 \h </w:instrText>
+          <w:instrText xml:space="preserve"> PAGEREF _Toc206919732 \h </w:instrText>
         </w:r>
         <w:r>
           <w:rPr>
@@ -1010,7 +1008,7 @@
           <w:lang w:val="da-DK" w:eastAsia="da-DK"/>
         </w:rPr>
       </w:pPr>
-      <w:hyperlink w:anchor="_Toc204434271" w:history="1">
+      <w:hyperlink w:anchor="_Toc206919733" w:history="1">
         <w:r>
           <w:rPr>
             <w:rStyle w:val="Hyperlink"/>
@@ -1033,7 +1031,7 @@
           <w:rPr>
             <w:webHidden/>
           </w:rPr>
-          <w:instrText xml:space="preserve"> PAGEREF _Toc204434271 \h </w:instrText>
+          <w:instrText xml:space="preserve"> PAGEREF _Toc206919733 \h </w:instrText>
         </w:r>
         <w:r>
           <w:rPr>
@@ -1071,7 +1069,7 @@
           <w:lang w:val="da-DK" w:eastAsia="da-DK"/>
         </w:rPr>
       </w:pPr>
-      <w:hyperlink w:anchor="_Toc204434272" w:history="1">
+      <w:hyperlink w:anchor="_Toc206919734" w:history="1">
         <w:r>
           <w:rPr>
             <w:rStyle w:val="Hyperlink"/>
@@ -1094,7 +1092,7 @@
           <w:rPr>
             <w:webHidden/>
           </w:rPr>
-          <w:instrText xml:space="preserve"> PAGEREF _Toc204434272 \h </w:instrText>
+          <w:instrText xml:space="preserve"> PAGEREF _Toc206919734 \h </w:instrText>
         </w:r>
         <w:r>
           <w:rPr>
@@ -1132,7 +1130,7 @@
           <w:lang w:val="da-DK" w:eastAsia="da-DK"/>
         </w:rPr>
       </w:pPr>
-      <w:hyperlink w:anchor="_Toc204434273" w:history="1">
+      <w:hyperlink w:anchor="_Toc206919735" w:history="1">
         <w:r>
           <w:rPr>
             <w:rStyle w:val="Hyperlink"/>
@@ -1155,7 +1153,7 @@
           <w:rPr>
             <w:webHidden/>
           </w:rPr>
-          <w:instrText xml:space="preserve"> PAGEREF _Toc204434273 \h </w:instrText>
+          <w:instrText xml:space="preserve"> PAGEREF _Toc206919735 \h </w:instrText>
         </w:r>
         <w:r>
           <w:rPr>
@@ -1193,7 +1191,7 @@
           <w:lang w:val="da-DK" w:eastAsia="da-DK"/>
         </w:rPr>
       </w:pPr>
-      <w:hyperlink w:anchor="_Toc204434274" w:history="1">
+      <w:hyperlink w:anchor="_Toc206919736" w:history="1">
         <w:r>
           <w:rPr>
             <w:rStyle w:val="Hyperlink"/>
@@ -1216,7 +1214,7 @@
           <w:rPr>
             <w:webHidden/>
           </w:rPr>
-          <w:instrText xml:space="preserve"> PAGEREF _Toc204434274 \h </w:instrText>
+          <w:instrText xml:space="preserve"> PAGEREF _Toc206919736 \h </w:instrText>
         </w:r>
         <w:r>
           <w:rPr>
@@ -1254,7 +1252,7 @@
           <w:lang w:val="da-DK" w:eastAsia="da-DK"/>
         </w:rPr>
       </w:pPr>
-      <w:hyperlink w:anchor="_Toc204434275" w:history="1">
+      <w:hyperlink w:anchor="_Toc206919737" w:history="1">
         <w:r>
           <w:rPr>
             <w:rStyle w:val="Hyperlink"/>
@@ -1277,7 +1275,7 @@
           <w:rPr>
             <w:webHidden/>
           </w:rPr>
-          <w:instrText xml:space="preserve"> PAGEREF _Toc204434275 \h </w:instrText>
+          <w:instrText xml:space="preserve"> PAGEREF _Toc206919737 \h </w:instrText>
         </w:r>
         <w:r>
           <w:rPr>
@@ -1306,6 +1304,67 @@
     </w:p>
     <w:p>
       <w:pPr>
+        <w:pStyle w:val="Indholdsfortegnelse2"/>
+        <w:rPr>
+          <w:rFonts w:eastAsiaTheme="minorEastAsia" w:cstheme="minorBidi"/>
+          <w:bCs w:val="0"/>
+          <w:sz w:val="22"/>
+          <w:szCs w:val="22"/>
+          <w:lang w:val="da-DK" w:eastAsia="da-DK"/>
+        </w:rPr>
+      </w:pPr>
+      <w:hyperlink w:anchor="_Toc206919738" w:history="1">
+        <w:r>
+          <w:rPr>
+            <w:rStyle w:val="Hyperlink"/>
+          </w:rPr>
+          <w:t>A shorter notation for object creation</w:t>
+        </w:r>
+        <w:r>
+          <w:rPr>
+            <w:webHidden/>
+          </w:rPr>
+          <w:tab/>
+        </w:r>
+        <w:r>
+          <w:rPr>
+            <w:webHidden/>
+          </w:rPr>
+          <w:fldChar w:fldCharType="begin"/>
+        </w:r>
+        <w:r>
+          <w:rPr>
+            <w:webHidden/>
+          </w:rPr>
+          <w:instrText xml:space="preserve"> PAGEREF _Toc206919738 \h </w:instrText>
+        </w:r>
+        <w:r>
+          <w:rPr>
+            <w:webHidden/>
+          </w:rPr>
+        </w:r>
+        <w:r>
+          <w:rPr>
+            <w:webHidden/>
+          </w:rPr>
+          <w:fldChar w:fldCharType="separate"/>
+        </w:r>
+        <w:r>
+          <w:rPr>
+            <w:webHidden/>
+          </w:rPr>
+          <w:t>36</w:t>
+        </w:r>
+        <w:r>
+          <w:rPr>
+            <w:webHidden/>
+          </w:rPr>
+          <w:fldChar w:fldCharType="end"/>
+        </w:r>
+      </w:hyperlink>
+    </w:p>
+    <w:p>
+      <w:pPr>
         <w:pStyle w:val="Indholdsfortegnelse1"/>
         <w:tabs>
           <w:tab w:val="right" w:leader="dot" w:pos="9737"/>
@@ -1321,7 +1380,7 @@
           <w:lang w:val="da-DK" w:eastAsia="da-DK"/>
         </w:rPr>
       </w:pPr>
-      <w:hyperlink w:anchor="_Toc204434276" w:history="1">
+      <w:hyperlink w:anchor="_Toc206919739" w:history="1">
         <w:r>
           <w:rPr>
             <w:rStyle w:val="Hyperlink"/>
@@ -1348,7 +1407,7 @@
             <w:noProof/>
             <w:webHidden/>
           </w:rPr>
-          <w:instrText xml:space="preserve"> PAGEREF _Toc204434276 \h </w:instrText>
+          <w:instrText xml:space="preserve"> PAGEREF _Toc206919739 \h </w:instrText>
         </w:r>
         <w:r>
           <w:rPr>
@@ -1368,7 +1427,7 @@
             <w:noProof/>
             <w:webHidden/>
           </w:rPr>
-          <w:t>36</w:t>
+          <w:t>37</w:t>
         </w:r>
         <w:r>
           <w:rPr>
@@ -1396,7 +1455,7 @@
           <w:lang w:val="da-DK" w:eastAsia="da-DK"/>
         </w:rPr>
       </w:pPr>
-      <w:hyperlink w:anchor="_Toc204434277" w:history="1">
+      <w:hyperlink w:anchor="_Toc206919740" w:history="1">
         <w:r>
           <w:rPr>
             <w:rStyle w:val="Hyperlink"/>
@@ -1423,7 +1482,7 @@
             <w:noProof/>
             <w:webHidden/>
           </w:rPr>
-          <w:instrText xml:space="preserve"> PAGEREF _Toc204434277 \h </w:instrText>
+          <w:instrText xml:space="preserve"> PAGEREF _Toc206919740 \h </w:instrText>
         </w:r>
         <w:r>
           <w:rPr>
@@ -1443,7 +1502,7 @@
             <w:noProof/>
             <w:webHidden/>
           </w:rPr>
-          <w:t>38</w:t>
+          <w:t>39</w:t>
         </w:r>
         <w:r>
           <w:rPr>
@@ -1471,7 +1530,7 @@
           <w:lang w:val="da-DK" w:eastAsia="da-DK"/>
         </w:rPr>
       </w:pPr>
-      <w:hyperlink w:anchor="_Toc204434278" w:history="1">
+      <w:hyperlink w:anchor="_Toc206919741" w:history="1">
         <w:r>
           <w:rPr>
             <w:rStyle w:val="Hyperlink"/>
@@ -1498,7 +1557,7 @@
             <w:noProof/>
             <w:webHidden/>
           </w:rPr>
-          <w:instrText xml:space="preserve"> PAGEREF _Toc204434278 \h </w:instrText>
+          <w:instrText xml:space="preserve"> PAGEREF _Toc206919741 \h </w:instrText>
         </w:r>
         <w:r>
           <w:rPr>
@@ -1518,7 +1577,7 @@
             <w:noProof/>
             <w:webHidden/>
           </w:rPr>
-          <w:t>40</w:t>
+          <w:t>41</w:t>
         </w:r>
         <w:r>
           <w:rPr>
@@ -1540,7 +1599,7 @@
           <w:lang w:val="da-DK" w:eastAsia="da-DK"/>
         </w:rPr>
       </w:pPr>
-      <w:hyperlink w:anchor="_Toc204434279" w:history="1">
+      <w:hyperlink w:anchor="_Toc206919742" w:history="1">
         <w:r>
           <w:rPr>
             <w:rStyle w:val="Hyperlink"/>
@@ -1564,69 +1623,7 @@
           <w:rPr>
             <w:webHidden/>
           </w:rPr>
-          <w:instrText xml:space="preserve"> PAGEREF _Toc204434279 \h </w:instrText>
-        </w:r>
-        <w:r>
-          <w:rPr>
-            <w:webHidden/>
-          </w:rPr>
-        </w:r>
-        <w:r>
-          <w:rPr>
-            <w:webHidden/>
-          </w:rPr>
-          <w:fldChar w:fldCharType="separate"/>
-        </w:r>
-        <w:r>
-          <w:rPr>
-            <w:webHidden/>
-          </w:rPr>
-          <w:t>40</w:t>
-        </w:r>
-        <w:r>
-          <w:rPr>
-            <w:webHidden/>
-          </w:rPr>
-          <w:fldChar w:fldCharType="end"/>
-        </w:r>
-      </w:hyperlink>
-    </w:p>
-    <w:p>
-      <w:pPr>
-        <w:pStyle w:val="Indholdsfortegnelse2"/>
-        <w:rPr>
-          <w:rFonts w:eastAsiaTheme="minorEastAsia" w:cstheme="minorBidi"/>
-          <w:bCs w:val="0"/>
-          <w:sz w:val="22"/>
-          <w:szCs w:val="22"/>
-          <w:lang w:val="da-DK" w:eastAsia="da-DK"/>
-        </w:rPr>
-      </w:pPr>
-      <w:hyperlink w:anchor="_Toc204434280" w:history="1">
-        <w:r>
-          <w:rPr>
-            <w:rStyle w:val="Hyperlink"/>
-            <w:lang w:eastAsia="da-DK"/>
-          </w:rPr>
-          <w:t>OOP.1.2</w:t>
-        </w:r>
-        <w:r>
-          <w:rPr>
-            <w:webHidden/>
-          </w:rPr>
-          <w:tab/>
-        </w:r>
-        <w:r>
-          <w:rPr>
-            <w:webHidden/>
-          </w:rPr>
-          <w:fldChar w:fldCharType="begin"/>
-        </w:r>
-        <w:r>
-          <w:rPr>
-            <w:webHidden/>
-          </w:rPr>
-          <w:instrText xml:space="preserve"> PAGEREF _Toc204434280 \h </w:instrText>
+          <w:instrText xml:space="preserve"> PAGEREF _Toc206919742 \h </w:instrText>
         </w:r>
         <w:r>
           <w:rPr>
@@ -1664,13 +1661,13 @@
           <w:lang w:val="da-DK" w:eastAsia="da-DK"/>
         </w:rPr>
       </w:pPr>
-      <w:hyperlink w:anchor="_Toc204434281" w:history="1">
+      <w:hyperlink w:anchor="_Toc206919743" w:history="1">
         <w:r>
           <w:rPr>
             <w:rStyle w:val="Hyperlink"/>
             <w:lang w:eastAsia="da-DK"/>
           </w:rPr>
-          <w:t>OOP.1.3</w:t>
+          <w:t>OOP.1.2</w:t>
         </w:r>
         <w:r>
           <w:rPr>
@@ -1688,7 +1685,7 @@
           <w:rPr>
             <w:webHidden/>
           </w:rPr>
-          <w:instrText xml:space="preserve"> PAGEREF _Toc204434281 \h </w:instrText>
+          <w:instrText xml:space="preserve"> PAGEREF _Toc206919743 \h </w:instrText>
         </w:r>
         <w:r>
           <w:rPr>
@@ -1726,13 +1723,13 @@
           <w:lang w:val="da-DK" w:eastAsia="da-DK"/>
         </w:rPr>
       </w:pPr>
-      <w:hyperlink w:anchor="_Toc204434282" w:history="1">
+      <w:hyperlink w:anchor="_Toc206919744" w:history="1">
         <w:r>
           <w:rPr>
             <w:rStyle w:val="Hyperlink"/>
             <w:lang w:eastAsia="da-DK"/>
           </w:rPr>
-          <w:t>OOP.1.4</w:t>
+          <w:t>OOP.1.3</w:t>
         </w:r>
         <w:r>
           <w:rPr>
@@ -1750,7 +1747,7 @@
           <w:rPr>
             <w:webHidden/>
           </w:rPr>
-          <w:instrText xml:space="preserve"> PAGEREF _Toc204434282 \h </w:instrText>
+          <w:instrText xml:space="preserve"> PAGEREF _Toc206919744 \h </w:instrText>
         </w:r>
         <w:r>
           <w:rPr>
@@ -1788,13 +1785,13 @@
           <w:lang w:val="da-DK" w:eastAsia="da-DK"/>
         </w:rPr>
       </w:pPr>
-      <w:hyperlink w:anchor="_Toc204434283" w:history="1">
+      <w:hyperlink w:anchor="_Toc206919745" w:history="1">
         <w:r>
           <w:rPr>
             <w:rStyle w:val="Hyperlink"/>
             <w:lang w:eastAsia="da-DK"/>
           </w:rPr>
-          <w:t>OOP.1.5</w:t>
+          <w:t>OOP.1.4</w:t>
         </w:r>
         <w:r>
           <w:rPr>
@@ -1812,7 +1809,7 @@
           <w:rPr>
             <w:webHidden/>
           </w:rPr>
-          <w:instrText xml:space="preserve"> PAGEREF _Toc204434283 \h </w:instrText>
+          <w:instrText xml:space="preserve"> PAGEREF _Toc206919745 \h </w:instrText>
         </w:r>
         <w:r>
           <w:rPr>
@@ -1850,13 +1847,13 @@
           <w:lang w:val="da-DK" w:eastAsia="da-DK"/>
         </w:rPr>
       </w:pPr>
-      <w:hyperlink w:anchor="_Toc204434284" w:history="1">
+      <w:hyperlink w:anchor="_Toc206919746" w:history="1">
         <w:r>
           <w:rPr>
             <w:rStyle w:val="Hyperlink"/>
             <w:lang w:eastAsia="da-DK"/>
           </w:rPr>
-          <w:t>OOP.1.6</w:t>
+          <w:t>OOP.1.5</w:t>
         </w:r>
         <w:r>
           <w:rPr>
@@ -1874,7 +1871,7 @@
           <w:rPr>
             <w:webHidden/>
           </w:rPr>
-          <w:instrText xml:space="preserve"> PAGEREF _Toc204434284 \h </w:instrText>
+          <w:instrText xml:space="preserve"> PAGEREF _Toc206919746 \h </w:instrText>
         </w:r>
         <w:r>
           <w:rPr>
@@ -1912,13 +1909,13 @@
           <w:lang w:val="da-DK" w:eastAsia="da-DK"/>
         </w:rPr>
       </w:pPr>
-      <w:hyperlink w:anchor="_Toc204434285" w:history="1">
+      <w:hyperlink w:anchor="_Toc206919747" w:history="1">
         <w:r>
           <w:rPr>
             <w:rStyle w:val="Hyperlink"/>
             <w:lang w:eastAsia="da-DK"/>
           </w:rPr>
-          <w:t>OOP.1.7</w:t>
+          <w:t>OOP.1.6</w:t>
         </w:r>
         <w:r>
           <w:rPr>
@@ -1936,7 +1933,7 @@
           <w:rPr>
             <w:webHidden/>
           </w:rPr>
-          <w:instrText xml:space="preserve"> PAGEREF _Toc204434285 \h </w:instrText>
+          <w:instrText xml:space="preserve"> PAGEREF _Toc206919747 \h </w:instrText>
         </w:r>
         <w:r>
           <w:rPr>
@@ -1974,13 +1971,13 @@
           <w:lang w:val="da-DK" w:eastAsia="da-DK"/>
         </w:rPr>
       </w:pPr>
-      <w:hyperlink w:anchor="_Toc204434286" w:history="1">
+      <w:hyperlink w:anchor="_Toc206919748" w:history="1">
         <w:r>
           <w:rPr>
             <w:rStyle w:val="Hyperlink"/>
             <w:lang w:eastAsia="da-DK"/>
           </w:rPr>
-          <w:t>OOP.1.8</w:t>
+          <w:t>OOP.1.7</w:t>
         </w:r>
         <w:r>
           <w:rPr>
@@ -1998,7 +1995,7 @@
           <w:rPr>
             <w:webHidden/>
           </w:rPr>
-          <w:instrText xml:space="preserve"> PAGEREF _Toc204434286 \h </w:instrText>
+          <w:instrText xml:space="preserve"> PAGEREF _Toc206919748 \h </w:instrText>
         </w:r>
         <w:r>
           <w:rPr>
@@ -2036,13 +2033,13 @@
           <w:lang w:val="da-DK" w:eastAsia="da-DK"/>
         </w:rPr>
       </w:pPr>
-      <w:hyperlink w:anchor="_Toc204434287" w:history="1">
+      <w:hyperlink w:anchor="_Toc206919749" w:history="1">
         <w:r>
           <w:rPr>
             <w:rStyle w:val="Hyperlink"/>
             <w:lang w:eastAsia="da-DK"/>
           </w:rPr>
-          <w:t>OOP.1.9</w:t>
+          <w:t>OOP.1.8</w:t>
         </w:r>
         <w:r>
           <w:rPr>
@@ -2060,7 +2057,7 @@
           <w:rPr>
             <w:webHidden/>
           </w:rPr>
-          <w:instrText xml:space="preserve"> PAGEREF _Toc204434287 \h </w:instrText>
+          <w:instrText xml:space="preserve"> PAGEREF _Toc206919749 \h </w:instrText>
         </w:r>
         <w:r>
           <w:rPr>
@@ -2088,6 +2085,68 @@
       </w:hyperlink>
     </w:p>
     <w:p>
+      <w:pPr>
+        <w:pStyle w:val="Indholdsfortegnelse2"/>
+        <w:rPr>
+          <w:rFonts w:eastAsiaTheme="minorEastAsia" w:cstheme="minorBidi"/>
+          <w:bCs w:val="0"/>
+          <w:sz w:val="22"/>
+          <w:szCs w:val="22"/>
+          <w:lang w:val="da-DK" w:eastAsia="da-DK"/>
+        </w:rPr>
+      </w:pPr>
+      <w:hyperlink w:anchor="_Toc206919750" w:history="1">
+        <w:r>
+          <w:rPr>
+            <w:rStyle w:val="Hyperlink"/>
+            <w:lang w:eastAsia="da-DK"/>
+          </w:rPr>
+          <w:t>OOP.1.9</w:t>
+        </w:r>
+        <w:r>
+          <w:rPr>
+            <w:webHidden/>
+          </w:rPr>
+          <w:tab/>
+        </w:r>
+        <w:r>
+          <w:rPr>
+            <w:webHidden/>
+          </w:rPr>
+          <w:fldChar w:fldCharType="begin"/>
+        </w:r>
+        <w:r>
+          <w:rPr>
+            <w:webHidden/>
+          </w:rPr>
+          <w:instrText xml:space="preserve"> PAGEREF _Toc206919750 \h </w:instrText>
+        </w:r>
+        <w:r>
+          <w:rPr>
+            <w:webHidden/>
+          </w:rPr>
+        </w:r>
+        <w:r>
+          <w:rPr>
+            <w:webHidden/>
+          </w:rPr>
+          <w:fldChar w:fldCharType="separate"/>
+        </w:r>
+        <w:r>
+          <w:rPr>
+            <w:webHidden/>
+          </w:rPr>
+          <w:t>49</w:t>
+        </w:r>
+        <w:r>
+          <w:rPr>
+            <w:webHidden/>
+          </w:rPr>
+          <w:fldChar w:fldCharType="end"/>
+        </w:r>
+      </w:hyperlink>
+    </w:p>
+    <w:p>
       <w:r>
         <w:fldChar w:fldCharType="end"/>
       </w:r>
@@ -2100,12 +2159,12 @@
         <w:pStyle w:val="Overskrift1"/>
         <w:ind w:left="0"/>
       </w:pPr>
-      <w:bookmarkStart w:id="2" w:name="_Toc204434261"/>
+      <w:bookmarkStart w:id="1" w:name="_Toc206919723"/>
       <w:r>
         <w:lastRenderedPageBreak/>
         <w:t>Introduction</w:t>
       </w:r>
-      <w:bookmarkEnd w:id="2"/>
+      <w:bookmarkEnd w:id="1"/>
     </w:p>
     <w:p>
       <w:pPr>
@@ -2175,7 +2234,16 @@
           <w:szCs w:val="28"/>
         </w:rPr>
         <w:softHyphen/>
-        <w:t>tion that would imply that certain data and functions were related, but it was still difficult to create a “unit” of some sort in your code, that would correspond to a specific con</w:t>
+        <w:t>tion that would imply th</w:t>
+      </w:r>
+      <w:bookmarkStart w:id="2" w:name="_GoBack"/>
+      <w:bookmarkEnd w:id="2"/>
+      <w:r>
+        <w:rPr>
+          <w:sz w:val="28"/>
+          <w:szCs w:val="28"/>
+        </w:rPr>
+        <w:t>at certain data and functions were related, but it was still difficult to create a “unit” of some sort in your code, that would correspond to a specific con</w:t>
       </w:r>
       <w:r>
         <w:rPr>
@@ -2250,7 +2318,7 @@
         <w:pStyle w:val="Overskrift1"/>
         <w:ind w:left="0"/>
       </w:pPr>
-      <w:bookmarkStart w:id="3" w:name="_Toc204434262"/>
+      <w:bookmarkStart w:id="3" w:name="_Toc206919724"/>
       <w:r>
         <w:lastRenderedPageBreak/>
         <w:t>The Object concept</w:t>
@@ -2443,7 +2511,7 @@
         <w:ind w:left="0"/>
       </w:pPr>
       <w:bookmarkStart w:id="4" w:name="_Toc510548833"/>
-      <w:bookmarkStart w:id="5" w:name="_Toc204434263"/>
+      <w:bookmarkStart w:id="5" w:name="_Toc206919725"/>
       <w:r>
         <w:t>State and Behavior</w:t>
       </w:r>
@@ -3440,7 +3508,7 @@
         <w:ind w:left="0"/>
       </w:pPr>
       <w:bookmarkStart w:id="6" w:name="_Toc510548834"/>
-      <w:bookmarkStart w:id="7" w:name="_Toc204434264"/>
+      <w:bookmarkStart w:id="7" w:name="_Toc206919726"/>
       <w:r>
         <w:lastRenderedPageBreak/>
         <w:t>Public and private appearances</w:t>
@@ -4976,7 +5044,7 @@
               </wp:anchor>
             </w:drawing>
           </mc:Choice>
-          <mc:Fallback xmlns:w16sdtdh="http://schemas.microsoft.com/office/word/2020/wordml/sdtdatahash" xmlns:w16du="http://schemas.microsoft.com/office/word/2023/wordml/word16du" xmlns:w16="http://schemas.microsoft.com/office/word/2018/wordml" xmlns:w16cex="http://schemas.microsoft.com/office/word/2018/wordml/cex" xmlns:oel="http://schemas.microsoft.com/office/2019/extlst">
+          <mc:Fallback xmlns:oel="http://schemas.microsoft.com/office/2019/extlst" xmlns:w16cex="http://schemas.microsoft.com/office/word/2018/wordml/cex" xmlns:w16="http://schemas.microsoft.com/office/word/2018/wordml" xmlns:w16du="http://schemas.microsoft.com/office/word/2023/wordml/word16du" xmlns:w16sdtdh="http://schemas.microsoft.com/office/word/2020/wordml/sdtdatahash">
             <w:pict>
               <v:shapetype w14:anchorId="0962DBC5" id="_x0000_t96" coordsize="21600,21600" o:spt="96" adj="17520" path="m10800,qx,10800,10800,21600,21600,10800,10800,xem7340,6445qx6215,7570,7340,8695,8465,7570,7340,6445xnfem14260,6445qx13135,7570,14260,8695,15385,7570,14260,6445xnfem4960@0c8853@3,12747@3,16640@0nfe">
                 <v:formulas>
@@ -5064,7 +5132,7 @@
               </wp:anchor>
             </w:drawing>
           </mc:Choice>
-          <mc:Fallback xmlns:w16sdtdh="http://schemas.microsoft.com/office/word/2020/wordml/sdtdatahash" xmlns:w16du="http://schemas.microsoft.com/office/word/2023/wordml/word16du" xmlns:w16="http://schemas.microsoft.com/office/word/2018/wordml" xmlns:w16cex="http://schemas.microsoft.com/office/word/2018/wordml/cex" xmlns:oel="http://schemas.microsoft.com/office/2019/extlst">
+          <mc:Fallback xmlns:oel="http://schemas.microsoft.com/office/2019/extlst" xmlns:w16cex="http://schemas.microsoft.com/office/word/2018/wordml/cex" xmlns:w16="http://schemas.microsoft.com/office/word/2018/wordml" xmlns:w16du="http://schemas.microsoft.com/office/word/2023/wordml/word16du" xmlns:w16sdtdh="http://schemas.microsoft.com/office/word/2020/wordml/sdtdatahash">
             <w:pict>
               <v:shapetype w14:anchorId="3FC6E407" id="_x0000_t69" coordsize="21600,21600" o:spt="69" adj="4320,5400" path="m,10800l@0,21600@0@3@2@3@2,21600,21600,10800@2,0@2@1@0@1@0,xe">
                 <v:stroke joinstyle="miter"/>
@@ -5782,7 +5850,7 @@
         <w:pStyle w:val="Overskrift1"/>
         <w:ind w:left="0"/>
       </w:pPr>
-      <w:bookmarkStart w:id="10" w:name="_Toc204434265"/>
+      <w:bookmarkStart w:id="10" w:name="_Toc206919727"/>
       <w:r>
         <w:lastRenderedPageBreak/>
         <w:t>The Class concept</w:t>
@@ -6430,7 +6498,7 @@
       </w:pPr>
       <w:bookmarkStart w:id="11" w:name="Using_objects_of_an_existing_class"/>
       <w:bookmarkStart w:id="12" w:name="_Toc510548836"/>
-      <w:bookmarkStart w:id="13" w:name="_Toc204434266"/>
+      <w:bookmarkStart w:id="13" w:name="_Toc206919728"/>
       <w:bookmarkEnd w:id="11"/>
       <w:r>
         <w:lastRenderedPageBreak/>
@@ -9593,7 +9661,7 @@
         <w:pStyle w:val="Overskrift2"/>
         <w:ind w:left="0"/>
       </w:pPr>
-      <w:bookmarkStart w:id="15" w:name="_Toc204434267"/>
+      <w:bookmarkStart w:id="15" w:name="_Toc206919729"/>
       <w:r>
         <w:t>Code Quality, part II</w:t>
       </w:r>
@@ -9804,7 +9872,7 @@
         <w:ind w:left="0"/>
       </w:pPr>
       <w:bookmarkStart w:id="16" w:name="_Toc510548838"/>
-      <w:bookmarkStart w:id="17" w:name="_Toc204434268"/>
+      <w:bookmarkStart w:id="17" w:name="_Toc206919730"/>
       <w:r>
         <w:lastRenderedPageBreak/>
         <w:t>Further on object creation</w:t>
@@ -10748,14 +10816,6 @@
     <w:p>
       <w:pPr>
         <w:rPr>
-          <w:sz w:val="28"/>
-          <w:szCs w:val="28"/>
-        </w:rPr>
-      </w:pPr>
-    </w:p>
-    <w:p>
-      <w:pPr>
-        <w:rPr>
           <w:rFonts w:ascii="Calibri" w:eastAsia="Calibri" w:hAnsi="Calibri"/>
           <w:b/>
           <w:bCs/>
@@ -10763,14 +10823,14 @@
           <w:szCs w:val="28"/>
         </w:rPr>
       </w:pPr>
+      <w:bookmarkStart w:id="18" w:name="_Toc510548839"/>
     </w:p>
     <w:p>
       <w:pPr>
         <w:pStyle w:val="Overskrift2"/>
         <w:ind w:left="0"/>
       </w:pPr>
-      <w:bookmarkStart w:id="18" w:name="_Toc510548839"/>
-      <w:bookmarkStart w:id="19" w:name="_Toc204434269"/>
+      <w:bookmarkStart w:id="19" w:name="_Toc206919731"/>
       <w:r>
         <w:t>Value types and Reference types</w:t>
       </w:r>
@@ -12913,6 +12973,9 @@
     </w:p>
     <w:p>
       <w:pPr>
+        <w:keepNext/>
+        <w:keepLines/>
+        <w:widowControl/>
         <w:rPr>
           <w:sz w:val="28"/>
           <w:szCs w:val="28"/>
@@ -12956,14 +13019,20 @@
     </w:p>
     <w:p>
       <w:pPr>
-        <w:rPr>
-          <w:sz w:val="28"/>
-          <w:szCs w:val="28"/>
-        </w:rPr>
-      </w:pPr>
-    </w:p>
-    <w:p>
-      <w:pPr>
+        <w:keepNext/>
+        <w:keepLines/>
+        <w:widowControl/>
+        <w:rPr>
+          <w:sz w:val="28"/>
+          <w:szCs w:val="28"/>
+        </w:rPr>
+      </w:pPr>
+    </w:p>
+    <w:p>
+      <w:pPr>
+        <w:keepNext/>
+        <w:keepLines/>
+        <w:widowControl/>
         <w:ind w:firstLine="720"/>
         <w:rPr>
           <w:b/>
@@ -14235,7 +14304,7 @@
               </wp:anchor>
             </w:drawing>
           </mc:Choice>
-          <mc:Fallback xmlns:w16sdtdh="http://schemas.microsoft.com/office/word/2020/wordml/sdtdatahash" xmlns:w16du="http://schemas.microsoft.com/office/word/2023/wordml/word16du" xmlns:w16="http://schemas.microsoft.com/office/word/2018/wordml" xmlns:w16cex="http://schemas.microsoft.com/office/word/2018/wordml/cex" xmlns:oel="http://schemas.microsoft.com/office/2019/extlst">
+          <mc:Fallback xmlns:oel="http://schemas.microsoft.com/office/2019/extlst" xmlns:w16cex="http://schemas.microsoft.com/office/word/2018/wordml/cex" xmlns:w16="http://schemas.microsoft.com/office/word/2018/wordml" xmlns:w16du="http://schemas.microsoft.com/office/word/2023/wordml/word16du" xmlns:w16sdtdh="http://schemas.microsoft.com/office/word/2020/wordml/sdtdatahash">
             <w:pict>
               <v:shape w14:anchorId="68A9CABE" id="Lige pilforbindelse 14" o:spid="_x0000_s1026" type="#_x0000_t32" style="position:absolute;margin-left:312pt;margin-top:6.7pt;width:83.5pt;height:3.6pt;flip:x;z-index:251670528;visibility:visible;mso-wrap-style:square;mso-width-percent:0;mso-height-percent:0;mso-wrap-distance-left:9pt;mso-wrap-distance-top:-3e-5mm;mso-wrap-distance-right:9pt;mso-wrap-distance-bottom:-3e-5mm;mso-position-horizontal:absolute;mso-position-horizontal-relative:text;mso-position-vertical:absolute;mso-position-vertical-relative:text;mso-width-percent:0;mso-height-percent:0;mso-width-relative:margin;mso-height-relative:margin" o:gfxdata="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" strokecolor="#4a7ebb" strokeweight="3pt">
                 <v:stroke endarrow="open"/>
@@ -14308,7 +14377,7 @@
               </wp:anchor>
             </w:drawing>
           </mc:Choice>
-          <mc:Fallback xmlns:w16sdtdh="http://schemas.microsoft.com/office/word/2020/wordml/sdtdatahash" xmlns:w16du="http://schemas.microsoft.com/office/word/2023/wordml/word16du" xmlns:w16="http://schemas.microsoft.com/office/word/2018/wordml" xmlns:w16cex="http://schemas.microsoft.com/office/word/2018/wordml/cex" xmlns:oel="http://schemas.microsoft.com/office/2019/extlst">
+          <mc:Fallback xmlns:oel="http://schemas.microsoft.com/office/2019/extlst" xmlns:w16cex="http://schemas.microsoft.com/office/word/2018/wordml/cex" xmlns:w16="http://schemas.microsoft.com/office/word/2018/wordml" xmlns:w16du="http://schemas.microsoft.com/office/word/2023/wordml/word16du" xmlns:w16sdtdh="http://schemas.microsoft.com/office/word/2020/wordml/sdtdatahash">
             <w:pict>
               <v:shape w14:anchorId="25405DE2" id="Lige pilforbindelse 11" o:spid="_x0000_s1026" type="#_x0000_t32" style="position:absolute;margin-left:78.5pt;margin-top:9.7pt;width:1in;height:3.6pt;z-index:251667456;visibility:visible;mso-wrap-style:square;mso-width-percent:0;mso-height-percent:0;mso-wrap-distance-left:9pt;mso-wrap-distance-top:-3e-5mm;mso-wrap-distance-right:9pt;mso-wrap-distance-bottom:-3e-5mm;mso-position-horizontal:absolute;mso-position-horizontal-relative:text;mso-position-vertical:absolute;mso-position-vertical-relative:text;mso-width-percent:0;mso-height-percent:0;mso-width-relative:margin;mso-height-relative:page" o:gfxdata="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" strokecolor="#4a7ebb" strokeweight="3pt">
                 <v:stroke endarrow="open"/>
@@ -15657,7 +15726,7 @@
         <w:pStyle w:val="Overskrift1"/>
         <w:ind w:left="0"/>
       </w:pPr>
-      <w:bookmarkStart w:id="21" w:name="_Toc204434270"/>
+      <w:bookmarkStart w:id="21" w:name="_Toc206919732"/>
       <w:r>
         <w:lastRenderedPageBreak/>
         <w:t>Class definition elements</w:t>
@@ -15850,7 +15919,7 @@
               </wp:anchor>
             </w:drawing>
           </mc:Choice>
-          <mc:Fallback xmlns:w16sdtdh="http://schemas.microsoft.com/office/word/2020/wordml/sdtdatahash" xmlns:w16du="http://schemas.microsoft.com/office/word/2023/wordml/word16du" xmlns:w16="http://schemas.microsoft.com/office/word/2018/wordml" xmlns:w16cex="http://schemas.microsoft.com/office/word/2018/wordml/cex" xmlns:oel="http://schemas.microsoft.com/office/2019/extlst">
+          <mc:Fallback xmlns:oel="http://schemas.microsoft.com/office/2019/extlst" xmlns:w16cex="http://schemas.microsoft.com/office/word/2018/wordml/cex" xmlns:w16="http://schemas.microsoft.com/office/word/2018/wordml" xmlns:w16du="http://schemas.microsoft.com/office/word/2023/wordml/word16du" xmlns:w16sdtdh="http://schemas.microsoft.com/office/word/2020/wordml/sdtdatahash">
             <w:pict>
               <v:oval w14:anchorId="0DF9CFA4" id="Ellipse 417" o:spid="_x0000_s1026" style="position:absolute;margin-left:94.7pt;margin-top:225.55pt;width:64pt;height:24.5pt;z-index:251680768;visibility:visible;mso-wrap-style:square;mso-wrap-distance-left:9pt;mso-wrap-distance-top:0;mso-wrap-distance-right:9pt;mso-wrap-distance-bottom:0;mso-position-horizontal:absolute;mso-position-horizontal-relative:text;mso-position-vertical:absolute;mso-position-vertical-relative:text;v-text-anchor:middle" o:gfxdata="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" filled="f" strokecolor="red" strokeweight="2pt"/>
             </w:pict>
@@ -17007,7 +17076,7 @@
         <w:ind w:left="0"/>
       </w:pPr>
       <w:bookmarkStart w:id="22" w:name="_Toc510548841"/>
-      <w:bookmarkStart w:id="23" w:name="_Toc204434271"/>
+      <w:bookmarkStart w:id="23" w:name="_Toc206919733"/>
       <w:r>
         <w:lastRenderedPageBreak/>
         <w:t>Instance fields</w:t>
@@ -17736,7 +17805,7 @@
         <w:ind w:left="0"/>
       </w:pPr>
       <w:bookmarkStart w:id="24" w:name="_Toc510548842"/>
-      <w:bookmarkStart w:id="25" w:name="_Toc204434272"/>
+      <w:bookmarkStart w:id="25" w:name="_Toc206919734"/>
       <w:r>
         <w:lastRenderedPageBreak/>
         <w:t>Properties</w:t>
@@ -22324,7 +22393,7 @@
         <w:pStyle w:val="Overskrift2"/>
         <w:ind w:left="0"/>
       </w:pPr>
-      <w:bookmarkStart w:id="26" w:name="_Toc204434273"/>
+      <w:bookmarkStart w:id="26" w:name="_Toc206919735"/>
       <w:r>
         <w:t>Auto-properties</w:t>
       </w:r>
@@ -22949,7 +23018,7 @@
         <w:ind w:left="0"/>
       </w:pPr>
       <w:bookmarkStart w:id="27" w:name="_Toc510548843"/>
-      <w:bookmarkStart w:id="28" w:name="_Toc204434274"/>
+      <w:bookmarkStart w:id="28" w:name="_Toc206919736"/>
       <w:r>
         <w:t>Methods</w:t>
       </w:r>
@@ -25392,7 +25461,7 @@
         <w:ind w:left="0"/>
       </w:pPr>
       <w:bookmarkStart w:id="29" w:name="_Toc510548844"/>
-      <w:bookmarkStart w:id="30" w:name="_Toc204434275"/>
+      <w:bookmarkStart w:id="30" w:name="_Toc206919737"/>
       <w:r>
         <w:t>Constructors</w:t>
       </w:r>
@@ -28705,6 +28774,587 @@
     <w:p>
       <w:pPr>
         <w:rPr>
+          <w:sz w:val="28"/>
+          <w:szCs w:val="28"/>
+        </w:rPr>
+      </w:pPr>
+    </w:p>
+    <w:p>
+      <w:pPr>
+        <w:pStyle w:val="Overskrift2"/>
+        <w:keepNext/>
+        <w:keepLines/>
+        <w:widowControl/>
+        <w:ind w:left="0"/>
+      </w:pPr>
+      <w:bookmarkStart w:id="31" w:name="_Toc206919738"/>
+      <w:r>
+        <w:lastRenderedPageBreak/>
+        <w:t>A shorter notation for object creation</w:t>
+      </w:r>
+      <w:bookmarkEnd w:id="31"/>
+    </w:p>
+    <w:p>
+      <w:pPr>
+        <w:keepNext/>
+        <w:keepLines/>
+        <w:widowControl/>
+        <w:rPr>
+          <w:sz w:val="28"/>
+          <w:szCs w:val="28"/>
+        </w:rPr>
+      </w:pPr>
+    </w:p>
+    <w:p>
+      <w:pPr>
+        <w:keepNext/>
+        <w:keepLines/>
+        <w:widowControl/>
+        <w:rPr>
+          <w:sz w:val="28"/>
+          <w:szCs w:val="28"/>
+        </w:rPr>
+      </w:pPr>
+      <w:r>
+        <w:rPr>
+          <w:sz w:val="28"/>
+          <w:szCs w:val="28"/>
+        </w:rPr>
+        <w:t xml:space="preserve">In the above example, we established that if you have defined a constructor with e.g. three parameters for a class </w:t>
+      </w:r>
+      <w:r>
+        <w:rPr>
+          <w:b/>
+          <w:sz w:val="28"/>
+          <w:szCs w:val="28"/>
+        </w:rPr>
+        <w:t>Human</w:t>
+      </w:r>
+      <w:r>
+        <w:rPr>
+          <w:sz w:val="28"/>
+          <w:szCs w:val="28"/>
+        </w:rPr>
+        <w:t xml:space="preserve">, the syntax for creating a new </w:t>
+      </w:r>
+      <w:r>
+        <w:rPr>
+          <w:b/>
+          <w:sz w:val="28"/>
+          <w:szCs w:val="28"/>
+        </w:rPr>
+        <w:t>Human</w:t>
+      </w:r>
+      <w:r>
+        <w:rPr>
+          <w:sz w:val="28"/>
+          <w:szCs w:val="28"/>
+        </w:rPr>
+        <w:t xml:space="preserve"> object looks something like this:</w:t>
+      </w:r>
+    </w:p>
+    <w:p>
+      <w:pPr>
+        <w:rPr>
+          <w:sz w:val="28"/>
+          <w:szCs w:val="28"/>
+        </w:rPr>
+      </w:pPr>
+    </w:p>
+    <w:p>
+      <w:pPr>
+        <w:ind w:firstLine="720"/>
+        <w:rPr>
+          <w:b/>
+        </w:rPr>
+      </w:pPr>
+      <w:r>
+        <w:rPr>
+          <w:rFonts w:ascii="Consolas" w:hAnsi="Consolas" w:cs="Consolas"/>
+          <w:b/>
+          <w:color w:val="2B91AF"/>
+        </w:rPr>
+        <w:t>Human</w:t>
+      </w:r>
+      <w:r>
+        <w:rPr>
+          <w:rFonts w:ascii="Consolas" w:hAnsi="Consolas" w:cs="Consolas"/>
+          <w:b/>
+          <w:color w:val="000000"/>
+        </w:rPr>
+        <w:t xml:space="preserve"> firstHuman = </w:t>
+      </w:r>
+      <w:r>
+        <w:rPr>
+          <w:rFonts w:ascii="Consolas" w:hAnsi="Consolas" w:cs="Consolas"/>
+          <w:b/>
+          <w:color w:val="0000FF"/>
+        </w:rPr>
+        <w:t>new</w:t>
+      </w:r>
+      <w:r>
+        <w:rPr>
+          <w:rFonts w:ascii="Consolas" w:hAnsi="Consolas" w:cs="Consolas"/>
+          <w:b/>
+          <w:color w:val="000000"/>
+        </w:rPr>
+        <w:t xml:space="preserve"> </w:t>
+      </w:r>
+      <w:r>
+        <w:rPr>
+          <w:rFonts w:ascii="Consolas" w:hAnsi="Consolas" w:cs="Consolas"/>
+          <w:b/>
+          <w:color w:val="2B91AF"/>
+        </w:rPr>
+        <w:t>Human</w:t>
+      </w:r>
+      <w:r>
+        <w:rPr>
+          <w:rFonts w:ascii="Consolas" w:hAnsi="Consolas" w:cs="Consolas"/>
+          <w:b/>
+          <w:color w:val="000000"/>
+        </w:rPr>
+        <w:t>(</w:t>
+      </w:r>
+      <w:r>
+        <w:rPr>
+          <w:rFonts w:ascii="Consolas" w:hAnsi="Consolas" w:cs="Consolas"/>
+          <w:b/>
+          <w:color w:val="A31515"/>
+        </w:rPr>
+        <w:t>"Adam"</w:t>
+      </w:r>
+      <w:r>
+        <w:rPr>
+          <w:rFonts w:ascii="Consolas" w:hAnsi="Consolas" w:cs="Consolas"/>
+          <w:b/>
+          <w:color w:val="000000"/>
+        </w:rPr>
+        <w:t>, 180.0, 80.0);</w:t>
+      </w:r>
+    </w:p>
+    <w:p>
+      <w:pPr>
+        <w:rPr>
+          <w:sz w:val="28"/>
+          <w:szCs w:val="28"/>
+        </w:rPr>
+      </w:pPr>
+    </w:p>
+    <w:p>
+      <w:pPr>
+        <w:rPr>
+          <w:sz w:val="28"/>
+          <w:szCs w:val="28"/>
+        </w:rPr>
+      </w:pPr>
+    </w:p>
+    <w:p>
+      <w:pPr>
+        <w:rPr>
+          <w:sz w:val="28"/>
+          <w:szCs w:val="28"/>
+        </w:rPr>
+      </w:pPr>
+      <w:r>
+        <w:rPr>
+          <w:sz w:val="28"/>
+          <w:szCs w:val="28"/>
+        </w:rPr>
+        <w:t xml:space="preserve">This is indeed correct, and entering this code into Visual Studio will – of course – confirm this. Still, Visual Studio will indicate a “suggestion” about this code, which reads </w:t>
+      </w:r>
+      <w:r>
+        <w:rPr>
+          <w:b/>
+          <w:i/>
+          <w:sz w:val="28"/>
+          <w:szCs w:val="28"/>
+        </w:rPr>
+        <w:t>’new’ expression can be simplified</w:t>
+      </w:r>
+      <w:r>
+        <w:rPr>
+          <w:sz w:val="28"/>
+          <w:szCs w:val="28"/>
+        </w:rPr>
+        <w:t>. If you accept the suggestion, the code will be updated to this:</w:t>
+      </w:r>
+    </w:p>
+    <w:p>
+      <w:pPr>
+        <w:rPr>
+          <w:sz w:val="28"/>
+          <w:szCs w:val="28"/>
+        </w:rPr>
+      </w:pPr>
+    </w:p>
+    <w:p>
+      <w:pPr>
+        <w:ind w:firstLine="720"/>
+        <w:rPr>
+          <w:b/>
+        </w:rPr>
+      </w:pPr>
+      <w:r>
+        <w:rPr>
+          <w:rFonts w:ascii="Consolas" w:hAnsi="Consolas" w:cs="Consolas"/>
+          <w:b/>
+          <w:color w:val="2B91AF"/>
+        </w:rPr>
+        <w:t>Human</w:t>
+      </w:r>
+      <w:r>
+        <w:rPr>
+          <w:rFonts w:ascii="Consolas" w:hAnsi="Consolas" w:cs="Consolas"/>
+          <w:b/>
+          <w:color w:val="000000"/>
+        </w:rPr>
+        <w:t xml:space="preserve"> firstHuman = </w:t>
+      </w:r>
+      <w:r>
+        <w:rPr>
+          <w:rFonts w:ascii="Consolas" w:hAnsi="Consolas" w:cs="Consolas"/>
+          <w:b/>
+          <w:color w:val="0000FF"/>
+        </w:rPr>
+        <w:t>new</w:t>
+      </w:r>
+      <w:r>
+        <w:rPr>
+          <w:rFonts w:ascii="Consolas" w:hAnsi="Consolas" w:cs="Consolas"/>
+          <w:b/>
+          <w:color w:val="000000"/>
+        </w:rPr>
+        <w:t>(</w:t>
+      </w:r>
+      <w:r>
+        <w:rPr>
+          <w:rFonts w:ascii="Consolas" w:hAnsi="Consolas" w:cs="Consolas"/>
+          <w:b/>
+          <w:color w:val="A31515"/>
+        </w:rPr>
+        <w:t>"Adam"</w:t>
+      </w:r>
+      <w:r>
+        <w:rPr>
+          <w:rFonts w:ascii="Consolas" w:hAnsi="Consolas" w:cs="Consolas"/>
+          <w:b/>
+          <w:color w:val="000000"/>
+        </w:rPr>
+        <w:t>, 180.0, 80.0);</w:t>
+      </w:r>
+    </w:p>
+    <w:p>
+      <w:pPr>
+        <w:rPr>
+          <w:sz w:val="28"/>
+          <w:szCs w:val="28"/>
+        </w:rPr>
+      </w:pPr>
+    </w:p>
+    <w:p>
+      <w:pPr>
+        <w:rPr>
+          <w:sz w:val="28"/>
+          <w:szCs w:val="28"/>
+        </w:rPr>
+      </w:pPr>
+      <w:r>
+        <w:rPr>
+          <w:sz w:val="28"/>
+          <w:szCs w:val="28"/>
+        </w:rPr>
+        <w:t>This syntax is relatively new in C#</w:t>
+      </w:r>
+      <w:r>
+        <w:rPr>
+          <w:rStyle w:val="Fodnotehenvisning"/>
+          <w:sz w:val="28"/>
+          <w:szCs w:val="28"/>
+        </w:rPr>
+        <w:footnoteReference w:id="4"/>
+      </w:r>
+      <w:r>
+        <w:rPr>
+          <w:sz w:val="28"/>
+          <w:szCs w:val="28"/>
+        </w:rPr>
+        <w:t>, and it does make</w:t>
+      </w:r>
+      <w:r>
+        <w:rPr>
+          <w:sz w:val="28"/>
+          <w:szCs w:val="28"/>
+        </w:rPr>
+        <w:t xml:space="preserve"> a lot of sense. We often try to avoid having to type “trivial” information in code, and you can argue that if you have defined a variable of type </w:t>
+      </w:r>
+      <w:r>
+        <w:rPr>
+          <w:b/>
+          <w:sz w:val="28"/>
+          <w:szCs w:val="28"/>
+        </w:rPr>
+        <w:t>Human</w:t>
+      </w:r>
+      <w:r>
+        <w:rPr>
+          <w:sz w:val="28"/>
+          <w:szCs w:val="28"/>
+        </w:rPr>
+        <w:t xml:space="preserve"> on the left-hand side of </w:t>
+      </w:r>
+      <w:r>
+        <w:rPr>
+          <w:sz w:val="28"/>
+          <w:szCs w:val="28"/>
+        </w:rPr>
+        <w:t>an</w:t>
+      </w:r>
+      <w:r>
+        <w:rPr>
+          <w:sz w:val="28"/>
+          <w:szCs w:val="28"/>
+        </w:rPr>
+        <w:t xml:space="preserve"> assignment statement, and you are assigning a (reference to a) new </w:t>
+      </w:r>
+      <w:r>
+        <w:rPr>
+          <w:b/>
+          <w:sz w:val="28"/>
+          <w:szCs w:val="28"/>
+        </w:rPr>
+        <w:t>Human</w:t>
+      </w:r>
+      <w:r>
+        <w:rPr>
+          <w:sz w:val="28"/>
+          <w:szCs w:val="28"/>
+        </w:rPr>
+        <w:t xml:space="preserve"> object to that variable, you will always</w:t>
+      </w:r>
+      <w:r>
+        <w:rPr>
+          <w:sz w:val="28"/>
+          <w:szCs w:val="28"/>
+        </w:rPr>
+        <w:t xml:space="preserve"> need to</w:t>
+      </w:r>
+      <w:r>
+        <w:rPr>
+          <w:sz w:val="28"/>
+          <w:szCs w:val="28"/>
+        </w:rPr>
+        <w:t xml:space="preserve"> write </w:t>
+      </w:r>
+      <w:r>
+        <w:rPr>
+          <w:b/>
+          <w:sz w:val="28"/>
+          <w:szCs w:val="28"/>
+        </w:rPr>
+        <w:t>new Human(…)</w:t>
+      </w:r>
+      <w:r>
+        <w:rPr>
+          <w:sz w:val="28"/>
+          <w:szCs w:val="28"/>
+        </w:rPr>
+        <w:t xml:space="preserve"> on the right-hand side. The </w:t>
+      </w:r>
+      <w:r>
+        <w:rPr>
+          <w:b/>
+          <w:sz w:val="28"/>
+          <w:szCs w:val="28"/>
+        </w:rPr>
+        <w:t>Human</w:t>
+      </w:r>
+      <w:r>
+        <w:rPr>
+          <w:sz w:val="28"/>
+          <w:szCs w:val="28"/>
+        </w:rPr>
+        <w:t xml:space="preserve"> part of the right-hand side can therefore be deduced from the left-hand side, and can therefore be omitted. </w:t>
+      </w:r>
+    </w:p>
+    <w:p>
+      <w:pPr>
+        <w:rPr>
+          <w:sz w:val="28"/>
+          <w:szCs w:val="28"/>
+        </w:rPr>
+      </w:pPr>
+    </w:p>
+    <w:p>
+      <w:pPr>
+        <w:rPr>
+          <w:sz w:val="28"/>
+          <w:szCs w:val="28"/>
+        </w:rPr>
+      </w:pPr>
+      <w:r>
+        <w:rPr>
+          <w:sz w:val="28"/>
+          <w:szCs w:val="28"/>
+        </w:rPr>
+        <w:t xml:space="preserve">With what we have learned about classes and objects so far, this is always true. However, when we start to learn about more advanced relations between classes – involving concepts </w:t>
+      </w:r>
+      <w:r>
+        <w:rPr>
+          <w:sz w:val="28"/>
+          <w:szCs w:val="28"/>
+        </w:rPr>
+        <w:t xml:space="preserve">such </w:t>
+      </w:r>
+      <w:r>
+        <w:rPr>
+          <w:sz w:val="28"/>
+          <w:szCs w:val="28"/>
+        </w:rPr>
+        <w:t xml:space="preserve">as </w:t>
+      </w:r>
+      <w:r>
+        <w:rPr>
+          <w:b/>
+          <w:sz w:val="28"/>
+          <w:szCs w:val="28"/>
+        </w:rPr>
+        <w:t>inheritance</w:t>
+      </w:r>
+      <w:r>
+        <w:rPr>
+          <w:sz w:val="28"/>
+          <w:szCs w:val="28"/>
+        </w:rPr>
+        <w:t xml:space="preserve"> and </w:t>
+      </w:r>
+      <w:r>
+        <w:rPr>
+          <w:b/>
+          <w:sz w:val="28"/>
+          <w:szCs w:val="28"/>
+        </w:rPr>
+        <w:t>interfaces</w:t>
+      </w:r>
+      <w:r>
+        <w:rPr>
+          <w:sz w:val="28"/>
+          <w:szCs w:val="28"/>
+        </w:rPr>
+        <w:t xml:space="preserve"> – </w:t>
+      </w:r>
+      <w:r>
+        <w:rPr>
+          <w:sz w:val="28"/>
+          <w:szCs w:val="28"/>
+        </w:rPr>
+        <w:t>the</w:t>
+      </w:r>
+      <w:r>
+        <w:rPr>
+          <w:sz w:val="28"/>
+          <w:szCs w:val="28"/>
+        </w:rPr>
+        <w:t xml:space="preserve"> above</w:t>
+      </w:r>
+      <w:r>
+        <w:rPr>
+          <w:sz w:val="28"/>
+          <w:szCs w:val="28"/>
+        </w:rPr>
+        <w:t xml:space="preserve"> is not always true. Does this mean that you should avoid using this syntax? No, not at all. Feel free to use it if you find it appealing, but just be aware that at a later point, you will need to use the more “verbose” syntax.</w:t>
+      </w:r>
+    </w:p>
+    <w:p>
+      <w:pPr>
+        <w:rPr>
+          <w:sz w:val="28"/>
+          <w:szCs w:val="28"/>
+        </w:rPr>
+      </w:pPr>
+    </w:p>
+    <w:p>
+      <w:pPr>
+        <w:rPr>
+          <w:sz w:val="28"/>
+          <w:szCs w:val="28"/>
+        </w:rPr>
+      </w:pPr>
+      <w:r>
+        <w:rPr>
+          <w:sz w:val="28"/>
+          <w:szCs w:val="28"/>
+        </w:rPr>
+        <w:t xml:space="preserve">You can also look at this syntax from a perspective of </w:t>
+      </w:r>
+      <w:r>
+        <w:rPr>
+          <w:sz w:val="28"/>
+          <w:szCs w:val="28"/>
+          <w:u w:val="single"/>
+        </w:rPr>
+        <w:t>code clarity</w:t>
+      </w:r>
+      <w:r>
+        <w:rPr>
+          <w:sz w:val="28"/>
+          <w:szCs w:val="28"/>
+        </w:rPr>
+        <w:t>.</w:t>
+      </w:r>
+      <w:r>
+        <w:rPr>
+          <w:sz w:val="28"/>
+          <w:szCs w:val="28"/>
+        </w:rPr>
+        <w:t xml:space="preserve"> Sure, the short syntax is, well, shorter, but the verbose syntax is perhaps easier to understand</w:t>
+      </w:r>
+      <w:r>
+        <w:rPr>
+          <w:sz w:val="28"/>
+          <w:szCs w:val="28"/>
+        </w:rPr>
+        <w:t>, since it is explicit about the type of the object being created</w:t>
+      </w:r>
+      <w:r>
+        <w:rPr>
+          <w:sz w:val="28"/>
+          <w:szCs w:val="28"/>
+        </w:rPr>
+        <w:t>. It is again one of those cases where you have to develop your own opinion about what you prefer. The most im</w:t>
+      </w:r>
+      <w:r>
+        <w:rPr>
+          <w:sz w:val="28"/>
+          <w:szCs w:val="28"/>
+        </w:rPr>
+        <w:softHyphen/>
+      </w:r>
+      <w:r>
+        <w:rPr>
+          <w:sz w:val="28"/>
+          <w:szCs w:val="28"/>
+        </w:rPr>
+        <w:t>por</w:t>
+      </w:r>
+      <w:r>
+        <w:rPr>
+          <w:sz w:val="28"/>
+          <w:szCs w:val="28"/>
+        </w:rPr>
+        <w:softHyphen/>
+      </w:r>
+      <w:r>
+        <w:rPr>
+          <w:sz w:val="28"/>
+          <w:szCs w:val="28"/>
+        </w:rPr>
+        <w:t>tant point is – as always – to apply the style you choose consistently across your code.</w:t>
+      </w:r>
+    </w:p>
+    <w:p>
+      <w:pPr>
+        <w:rPr>
           <w:rFonts w:ascii="Cambria" w:eastAsia="Cambria" w:hAnsi="Cambria"/>
           <w:b/>
           <w:bCs/>
@@ -28712,7 +29362,7 @@
           <w:szCs w:val="32"/>
         </w:rPr>
       </w:pPr>
-      <w:bookmarkStart w:id="31" w:name="_Toc510548845"/>
+      <w:bookmarkStart w:id="32" w:name="_Toc510548845"/>
       <w:r>
         <w:br w:type="page"/>
       </w:r>
@@ -28722,13 +29372,13 @@
         <w:pStyle w:val="Overskrift1"/>
         <w:ind w:left="0"/>
       </w:pPr>
-      <w:bookmarkStart w:id="32" w:name="_Toc204434276"/>
+      <w:bookmarkStart w:id="33" w:name="_Toc206919739"/>
       <w:r>
         <w:lastRenderedPageBreak/>
         <w:t>Class collaboration, and a bit about Abstraction</w:t>
       </w:r>
-      <w:bookmarkEnd w:id="31"/>
       <w:bookmarkEnd w:id="32"/>
+      <w:bookmarkEnd w:id="33"/>
     </w:p>
     <w:p>
       <w:pPr>
@@ -30157,7 +30807,7 @@
         </w:rPr>
         <w:t>You can hopefully see that this way of thinking fits very well to the main features of object-oriented programming; you can specify how an object presents itself to the outside world – i.e. how the outside world should interact with it – and then hide away the details of implementation inside the private sections of the object.</w:t>
       </w:r>
-      <w:bookmarkStart w:id="33" w:name="_Toc510548846"/>
+      <w:bookmarkStart w:id="34" w:name="_Toc510548846"/>
       <w:r>
         <w:br w:type="page"/>
       </w:r>
@@ -30167,13 +30817,13 @@
         <w:pStyle w:val="Overskrift1"/>
         <w:ind w:left="0"/>
       </w:pPr>
-      <w:bookmarkStart w:id="34" w:name="_Toc204434277"/>
+      <w:bookmarkStart w:id="35" w:name="_Toc206919740"/>
       <w:r>
         <w:lastRenderedPageBreak/>
         <w:t>Static – no object needed</w:t>
       </w:r>
-      <w:bookmarkEnd w:id="33"/>
       <w:bookmarkEnd w:id="34"/>
+      <w:bookmarkEnd w:id="35"/>
     </w:p>
     <w:p>
       <w:pPr>
@@ -31675,12 +32325,12 @@
         <w:pStyle w:val="Overskrift1"/>
         <w:ind w:left="0"/>
       </w:pPr>
-      <w:bookmarkStart w:id="35" w:name="_Toc204434278"/>
+      <w:bookmarkStart w:id="36" w:name="_Toc206919741"/>
       <w:r>
         <w:lastRenderedPageBreak/>
         <w:t>Exercises</w:t>
       </w:r>
-      <w:bookmarkEnd w:id="35"/>
+      <w:bookmarkEnd w:id="36"/>
     </w:p>
     <w:p>
       <w:pPr>
@@ -31767,16 +32417,16 @@
                 <w:lang w:eastAsia="da-DK"/>
               </w:rPr>
             </w:pPr>
-            <w:bookmarkStart w:id="36" w:name="_Toc510676364"/>
-            <w:bookmarkStart w:id="37" w:name="_Toc204434279"/>
+            <w:bookmarkStart w:id="37" w:name="_Toc510676364"/>
+            <w:bookmarkStart w:id="38" w:name="_Toc206919742"/>
             <w:r>
               <w:rPr>
                 <w:lang w:eastAsia="da-DK"/>
               </w:rPr>
               <w:t>OOP.1.1</w:t>
             </w:r>
-            <w:bookmarkEnd w:id="36"/>
             <w:bookmarkEnd w:id="37"/>
+            <w:bookmarkEnd w:id="38"/>
           </w:p>
           <w:p>
             <w:pPr>
@@ -32693,16 +33343,16 @@
                 <w:lang w:eastAsia="da-DK"/>
               </w:rPr>
             </w:pPr>
-            <w:bookmarkStart w:id="38" w:name="_Toc510676365"/>
-            <w:bookmarkStart w:id="39" w:name="_Toc204434280"/>
+            <w:bookmarkStart w:id="39" w:name="_Toc510676365"/>
+            <w:bookmarkStart w:id="40" w:name="_Toc206919743"/>
             <w:r>
               <w:rPr>
                 <w:lang w:eastAsia="da-DK"/>
               </w:rPr>
               <w:t>OOP.1.2</w:t>
             </w:r>
-            <w:bookmarkEnd w:id="38"/>
             <w:bookmarkEnd w:id="39"/>
+            <w:bookmarkEnd w:id="40"/>
           </w:p>
           <w:p>
             <w:pPr>
@@ -33554,16 +34204,16 @@
                 <w:lang w:eastAsia="da-DK"/>
               </w:rPr>
             </w:pPr>
-            <w:bookmarkStart w:id="40" w:name="_Toc510676366"/>
-            <w:bookmarkStart w:id="41" w:name="_Toc204434281"/>
+            <w:bookmarkStart w:id="41" w:name="_Toc510676366"/>
+            <w:bookmarkStart w:id="42" w:name="_Toc206919744"/>
             <w:r>
               <w:rPr>
                 <w:lang w:eastAsia="da-DK"/>
               </w:rPr>
               <w:t>OOP.1.3</w:t>
             </w:r>
-            <w:bookmarkEnd w:id="40"/>
             <w:bookmarkEnd w:id="41"/>
+            <w:bookmarkEnd w:id="42"/>
           </w:p>
           <w:p>
             <w:pPr>
@@ -34875,16 +35525,16 @@
                 <w:lang w:eastAsia="da-DK"/>
               </w:rPr>
             </w:pPr>
-            <w:bookmarkStart w:id="42" w:name="_Toc510676367"/>
-            <w:bookmarkStart w:id="43" w:name="_Toc204434282"/>
+            <w:bookmarkStart w:id="43" w:name="_Toc510676367"/>
+            <w:bookmarkStart w:id="44" w:name="_Toc206919745"/>
             <w:r>
               <w:rPr>
                 <w:lang w:eastAsia="da-DK"/>
               </w:rPr>
               <w:t>OOP.1.4</w:t>
             </w:r>
-            <w:bookmarkEnd w:id="42"/>
             <w:bookmarkEnd w:id="43"/>
+            <w:bookmarkEnd w:id="44"/>
           </w:p>
           <w:p>
             <w:pPr>
@@ -36124,16 +36774,16 @@
                 <w:lang w:eastAsia="da-DK"/>
               </w:rPr>
             </w:pPr>
-            <w:bookmarkStart w:id="44" w:name="_Toc510676368"/>
-            <w:bookmarkStart w:id="45" w:name="_Toc204434283"/>
+            <w:bookmarkStart w:id="45" w:name="_Toc510676368"/>
+            <w:bookmarkStart w:id="46" w:name="_Toc206919746"/>
             <w:r>
               <w:rPr>
                 <w:lang w:eastAsia="da-DK"/>
               </w:rPr>
               <w:t>OOP.1.5</w:t>
             </w:r>
-            <w:bookmarkEnd w:id="44"/>
             <w:bookmarkEnd w:id="45"/>
+            <w:bookmarkEnd w:id="46"/>
           </w:p>
           <w:p>
             <w:pPr>
@@ -36936,16 +37586,16 @@
                 <w:lang w:eastAsia="da-DK"/>
               </w:rPr>
             </w:pPr>
-            <w:bookmarkStart w:id="46" w:name="_Toc510676369"/>
-            <w:bookmarkStart w:id="47" w:name="_Toc204434284"/>
+            <w:bookmarkStart w:id="47" w:name="_Toc510676369"/>
+            <w:bookmarkStart w:id="48" w:name="_Toc206919747"/>
             <w:r>
               <w:rPr>
                 <w:lang w:eastAsia="da-DK"/>
               </w:rPr>
               <w:t>OOP.1.6</w:t>
             </w:r>
-            <w:bookmarkEnd w:id="46"/>
             <w:bookmarkEnd w:id="47"/>
+            <w:bookmarkEnd w:id="48"/>
           </w:p>
           <w:p>
             <w:pPr>
@@ -38198,22 +38848,22 @@
                 <w:lang w:eastAsia="da-DK"/>
               </w:rPr>
             </w:pPr>
-            <w:bookmarkStart w:id="48" w:name="_Toc510676370"/>
-            <w:bookmarkStart w:id="49" w:name="_Toc204434285"/>
+            <w:bookmarkStart w:id="49" w:name="_Toc510676370"/>
+            <w:bookmarkStart w:id="50" w:name="_Toc206919748"/>
             <w:r>
               <w:rPr>
                 <w:lang w:eastAsia="da-DK"/>
               </w:rPr>
               <w:t>OOP.1.</w:t>
             </w:r>
-            <w:bookmarkEnd w:id="48"/>
+            <w:bookmarkEnd w:id="49"/>
             <w:r>
               <w:rPr>
                 <w:lang w:eastAsia="da-DK"/>
               </w:rPr>
               <w:t>7</w:t>
             </w:r>
-            <w:bookmarkEnd w:id="49"/>
+            <w:bookmarkEnd w:id="50"/>
           </w:p>
           <w:p>
             <w:pPr>
@@ -39652,22 +40302,22 @@
                 <w:lang w:eastAsia="da-DK"/>
               </w:rPr>
             </w:pPr>
-            <w:bookmarkStart w:id="50" w:name="_Toc510676371"/>
-            <w:bookmarkStart w:id="51" w:name="_Toc204434286"/>
+            <w:bookmarkStart w:id="51" w:name="_Toc510676371"/>
+            <w:bookmarkStart w:id="52" w:name="_Toc206919749"/>
             <w:r>
               <w:rPr>
                 <w:lang w:eastAsia="da-DK"/>
               </w:rPr>
               <w:t>OOP.1.</w:t>
             </w:r>
-            <w:bookmarkEnd w:id="50"/>
+            <w:bookmarkEnd w:id="51"/>
             <w:r>
               <w:rPr>
                 <w:lang w:eastAsia="da-DK"/>
               </w:rPr>
               <w:t>8</w:t>
             </w:r>
-            <w:bookmarkEnd w:id="51"/>
+            <w:bookmarkEnd w:id="52"/>
           </w:p>
           <w:p>
             <w:pPr>
@@ -40935,22 +41585,22 @@
                 <w:lang w:eastAsia="da-DK"/>
               </w:rPr>
             </w:pPr>
-            <w:bookmarkStart w:id="52" w:name="_Toc510676372"/>
-            <w:bookmarkStart w:id="53" w:name="_Toc204434287"/>
+            <w:bookmarkStart w:id="53" w:name="_Toc510676372"/>
+            <w:bookmarkStart w:id="54" w:name="_Toc206919750"/>
             <w:r>
               <w:rPr>
                 <w:lang w:eastAsia="da-DK"/>
               </w:rPr>
               <w:t>OOP.1.</w:t>
             </w:r>
-            <w:bookmarkEnd w:id="52"/>
+            <w:bookmarkEnd w:id="53"/>
             <w:r>
               <w:rPr>
                 <w:lang w:eastAsia="da-DK"/>
               </w:rPr>
               <w:t>9</w:t>
             </w:r>
-            <w:bookmarkEnd w:id="53"/>
+            <w:bookmarkEnd w:id="54"/>
           </w:p>
           <w:p>
             <w:pPr>
@@ -42031,6 +42681,50 @@
       </w:r>
       <w:r>
         <w:t>https://en.wikipedia.org/wiki/Syntactic_sugar</w:t>
+      </w:r>
+    </w:p>
+  </w:footnote>
+  <w:footnote w:id="4">
+    <w:p>
+      <w:pPr>
+        <w:pStyle w:val="Fodnotetekst"/>
+        <w:rPr>
+          <w:lang w:val="da-DK"/>
+        </w:rPr>
+      </w:pPr>
+      <w:r>
+        <w:rPr>
+          <w:rStyle w:val="Fodnotehenvisning"/>
+        </w:rPr>
+        <w:footnoteRef/>
+      </w:r>
+      <w:r>
+        <w:t xml:space="preserve"> </w:t>
+      </w:r>
+      <w:r>
+        <w:t xml:space="preserve">It </w:t>
+      </w:r>
+      <w:r>
+        <w:t xml:space="preserve">was introduced in C# 9, and is known as </w:t>
+      </w:r>
+      <w:r>
+        <w:rPr>
+          <w:b/>
+        </w:rPr>
+        <w:t xml:space="preserve">target-typed </w:t>
+      </w:r>
+      <w:r>
+        <w:rPr>
+          <w:b/>
+          <w:i/>
+        </w:rPr>
+        <w:t>new</w:t>
+      </w:r>
+      <w:r>
+        <w:rPr>
+          <w:b/>
+        </w:rPr>
+        <w:t xml:space="preserve"> expression</w:t>
       </w:r>
     </w:p>
   </w:footnote>
@@ -46519,7 +47213,7 @@
 
 <file path=customXml/item1.xml><?xml version="1.0" encoding="utf-8"?>
 <CoverPageProperties xmlns="http://schemas.microsoft.com/office/2006/coverPageProps">
-  <PublishDate>2025-07-25T00:00:00</PublishDate>
+  <PublishDate>2025-08-24T00:00:00</PublishDate>
   <Abstract/>
   <CompanyAddress/>
   <CompanyPhone/>
@@ -46541,7 +47235,7 @@
 </file>
 
 <file path=customXml/itemProps2.xml><?xml version="1.0" encoding="utf-8"?>
-<ds:datastoreItem xmlns:ds="http://schemas.openxmlformats.org/officeDocument/2006/customXml" ds:itemID="{05D97673-D615-40AE-B9AB-A1389E8E9E55}">
+<ds:datastoreItem xmlns:ds="http://schemas.openxmlformats.org/officeDocument/2006/customXml" ds:itemID="{1ED7AEB2-B5CA-466B-9BA5-87B83DCDC25D}">
   <ds:schemaRefs>
     <ds:schemaRef ds:uri="http://schemas.openxmlformats.org/officeDocument/2006/bibliography"/>
   </ds:schemaRefs>

</xml_diff>

<commit_message>
Generated up-to-date PDF versions of most chapters
Generated up-to-date PDF versions of most chapters
</commit_message>
<xml_diff>
--- a/Chap/OOProg01/OOProg01.docx
+++ b/Chap/OOProg01/OOProg01.docx
@@ -1,6 +1,6 @@
 
 <file path=word/document.xml><?xml version="1.0" encoding="utf-8"?>
-<w:document xmlns:wpc="http://schemas.microsoft.com/office/word/2010/wordprocessingCanvas" xmlns:cx="http://schemas.microsoft.com/office/drawing/2014/chartex" xmlns:cx1="http://schemas.microsoft.com/office/drawing/2015/9/8/chartex" xmlns:cx2="http://schemas.microsoft.com/office/drawing/2015/10/21/chartex" xmlns:cx3="http://schemas.microsoft.com/office/drawing/2016/5/9/chartex" xmlns:cx4="http://schemas.microsoft.com/office/drawing/2016/5/10/chartex" xmlns:cx5="http://schemas.microsoft.com/office/drawing/2016/5/11/chartex" xmlns:cx6="http://schemas.microsoft.com/office/drawing/2016/5/12/chartex" xmlns:cx7="http://schemas.microsoft.com/office/drawing/2016/5/13/chartex" xmlns:cx8="http://schemas.microsoft.com/office/drawing/2016/5/14/chartex" xmlns:mc="http://schemas.openxmlformats.org/markup-compatibility/2006" xmlns:aink="http://schemas.microsoft.com/office/drawing/2016/ink" xmlns:am3d="http://schemas.microsoft.com/office/drawing/2017/model3d" xmlns:o="urn:schemas-microsoft-com:office:office" xmlns:r="http://schemas.openxmlformats.org/officeDocument/2006/relationships" xmlns:m="http://schemas.openxmlformats.org/officeDocument/2006/math" xmlns:v="urn:schemas-microsoft-com:vml" xmlns:wp14="http://schemas.microsoft.com/office/word/2010/wordprocessingDrawing" xmlns:wp="http://schemas.openxmlformats.org/drawingml/2006/wordprocessingDrawing" xmlns:w10="urn:schemas-microsoft-com:office:word" xmlns:w="http://schemas.openxmlformats.org/wordprocessingml/2006/main" xmlns:w14="http://schemas.microsoft.com/office/word/2010/wordml" xmlns:w15="http://schemas.microsoft.com/office/word/2012/wordml" xmlns:w16cid="http://schemas.microsoft.com/office/word/2016/wordml/cid" xmlns:w16se="http://schemas.microsoft.com/office/word/2015/wordml/symex" xmlns:wpg="http://schemas.microsoft.com/office/word/2010/wordprocessingGroup" xmlns:wpi="http://schemas.microsoft.com/office/word/2010/wordprocessingInk" xmlns:wne="http://schemas.microsoft.com/office/word/2006/wordml" xmlns:wps="http://schemas.microsoft.com/office/word/2010/wordprocessingShape" mc:Ignorable="w14 w15 w16se w16cid wp14">
+<w:document xmlns:wpc="http://schemas.microsoft.com/office/word/2010/wordprocessingCanvas" xmlns:cx="http://schemas.microsoft.com/office/drawing/2014/chartex" xmlns:cx1="http://schemas.microsoft.com/office/drawing/2015/9/8/chartex" xmlns:cx2="http://schemas.microsoft.com/office/drawing/2015/10/21/chartex" xmlns:cx3="http://schemas.microsoft.com/office/drawing/2016/5/9/chartex" xmlns:cx4="http://schemas.microsoft.com/office/drawing/2016/5/10/chartex" xmlns:cx5="http://schemas.microsoft.com/office/drawing/2016/5/11/chartex" xmlns:cx6="http://schemas.microsoft.com/office/drawing/2016/5/12/chartex" xmlns:cx7="http://schemas.microsoft.com/office/drawing/2016/5/13/chartex" xmlns:cx8="http://schemas.microsoft.com/office/drawing/2016/5/14/chartex" xmlns:mc="http://schemas.openxmlformats.org/markup-compatibility/2006" xmlns:aink="http://schemas.microsoft.com/office/drawing/2016/ink" xmlns:am3d="http://schemas.microsoft.com/office/drawing/2017/model3d" xmlns:o="urn:schemas-microsoft-com:office:office" xmlns:oel="http://schemas.microsoft.com/office/2019/extlst" xmlns:r="http://schemas.openxmlformats.org/officeDocument/2006/relationships" xmlns:m="http://schemas.openxmlformats.org/officeDocument/2006/math" xmlns:v="urn:schemas-microsoft-com:vml" xmlns:wp14="http://schemas.microsoft.com/office/word/2010/wordprocessingDrawing" xmlns:wp="http://schemas.openxmlformats.org/drawingml/2006/wordprocessingDrawing" xmlns:w10="urn:schemas-microsoft-com:office:word" xmlns:w="http://schemas.openxmlformats.org/wordprocessingml/2006/main" xmlns:w14="http://schemas.microsoft.com/office/word/2010/wordml" xmlns:w15="http://schemas.microsoft.com/office/word/2012/wordml" xmlns:w16cex="http://schemas.microsoft.com/office/word/2018/wordml/cex" xmlns:w16cid="http://schemas.microsoft.com/office/word/2016/wordml/cid" xmlns:w16="http://schemas.microsoft.com/office/word/2018/wordml" xmlns:w16du="http://schemas.microsoft.com/office/word/2023/wordml/word16du" xmlns:w16sdtdh="http://schemas.microsoft.com/office/word/2020/wordml/sdtdatahash" xmlns:w16sdtfl="http://schemas.microsoft.com/office/word/2024/wordml/sdtformatlock" xmlns:w16se="http://schemas.microsoft.com/office/word/2015/wordml/symex" xmlns:wpg="http://schemas.microsoft.com/office/word/2010/wordprocessingGroup" xmlns:wpi="http://schemas.microsoft.com/office/word/2010/wordprocessingInk" xmlns:wne="http://schemas.microsoft.com/office/word/2006/wordml" xmlns:wps="http://schemas.microsoft.com/office/word/2010/wordprocessingShape" mc:Ignorable="w14 w15 w16se w16cid w16 w16cex w16sdtdh w16sdtfl w16du wp14">
   <w:body>
     <w:sdt>
       <w:sdtPr>
@@ -333,9 +333,9 @@
           <w:bCs w:val="0"/>
           <w:caps w:val="0"/>
           <w:noProof/>
-          <w:sz w:val="22"/>
-          <w:szCs w:val="22"/>
+          <w:kern w:val="2"/>
           <w:lang w:val="da-DK" w:eastAsia="da-DK"/>
+          <w14:ligatures w14:val="standardContextual"/>
         </w:rPr>
       </w:pPr>
       <w:r>
@@ -348,7 +348,7 @@
       <w:r>
         <w:fldChar w:fldCharType="separate"/>
       </w:r>
-      <w:hyperlink w:anchor="_Toc206919723" w:history="1">
+      <w:hyperlink w:anchor="_Toc206947437" w:history="1">
         <w:r>
           <w:rPr>
             <w:rStyle w:val="Hyperlink"/>
@@ -375,7 +375,7 @@
             <w:noProof/>
             <w:webHidden/>
           </w:rPr>
-          <w:instrText xml:space="preserve"> PAGEREF _Toc206919723 \h </w:instrText>
+          <w:instrText xml:space="preserve"> PAGEREF _Toc206947437 \h </w:instrText>
         </w:r>
         <w:r>
           <w:rPr>
@@ -418,12 +418,12 @@
           <w:bCs w:val="0"/>
           <w:caps w:val="0"/>
           <w:noProof/>
-          <w:sz w:val="22"/>
-          <w:szCs w:val="22"/>
+          <w:kern w:val="2"/>
           <w:lang w:val="da-DK" w:eastAsia="da-DK"/>
-        </w:rPr>
-      </w:pPr>
-      <w:hyperlink w:anchor="_Toc206919724" w:history="1">
+          <w14:ligatures w14:val="standardContextual"/>
+        </w:rPr>
+      </w:pPr>
+      <w:hyperlink w:anchor="_Toc206947438" w:history="1">
         <w:r>
           <w:rPr>
             <w:rStyle w:val="Hyperlink"/>
@@ -450,7 +450,7 @@
             <w:noProof/>
             <w:webHidden/>
           </w:rPr>
-          <w:instrText xml:space="preserve"> PAGEREF _Toc206919724 \h </w:instrText>
+          <w:instrText xml:space="preserve"> PAGEREF _Toc206947438 \h </w:instrText>
         </w:r>
         <w:r>
           <w:rPr>
@@ -487,12 +487,14 @@
         <w:rPr>
           <w:rFonts w:eastAsiaTheme="minorEastAsia" w:cstheme="minorBidi"/>
           <w:bCs w:val="0"/>
-          <w:sz w:val="22"/>
-          <w:szCs w:val="22"/>
+          <w:kern w:val="2"/>
+          <w:sz w:val="24"/>
+          <w:szCs w:val="24"/>
           <w:lang w:val="da-DK" w:eastAsia="da-DK"/>
-        </w:rPr>
-      </w:pPr>
-      <w:hyperlink w:anchor="_Toc206919725" w:history="1">
+          <w14:ligatures w14:val="standardContextual"/>
+        </w:rPr>
+      </w:pPr>
+      <w:hyperlink w:anchor="_Toc206947439" w:history="1">
         <w:r>
           <w:rPr>
             <w:rStyle w:val="Hyperlink"/>
@@ -515,7 +517,7 @@
           <w:rPr>
             <w:webHidden/>
           </w:rPr>
-          <w:instrText xml:space="preserve"> PAGEREF _Toc206919725 \h </w:instrText>
+          <w:instrText xml:space="preserve"> PAGEREF _Toc206947439 \h </w:instrText>
         </w:r>
         <w:r>
           <w:rPr>
@@ -548,12 +550,14 @@
         <w:rPr>
           <w:rFonts w:eastAsiaTheme="minorEastAsia" w:cstheme="minorBidi"/>
           <w:bCs w:val="0"/>
-          <w:sz w:val="22"/>
-          <w:szCs w:val="22"/>
+          <w:kern w:val="2"/>
+          <w:sz w:val="24"/>
+          <w:szCs w:val="24"/>
           <w:lang w:val="da-DK" w:eastAsia="da-DK"/>
-        </w:rPr>
-      </w:pPr>
-      <w:hyperlink w:anchor="_Toc206919726" w:history="1">
+          <w14:ligatures w14:val="standardContextual"/>
+        </w:rPr>
+      </w:pPr>
+      <w:hyperlink w:anchor="_Toc206947440" w:history="1">
         <w:r>
           <w:rPr>
             <w:rStyle w:val="Hyperlink"/>
@@ -576,7 +580,7 @@
           <w:rPr>
             <w:webHidden/>
           </w:rPr>
-          <w:instrText xml:space="preserve"> PAGEREF _Toc206919726 \h </w:instrText>
+          <w:instrText xml:space="preserve"> PAGEREF _Toc206947440 \h </w:instrText>
         </w:r>
         <w:r>
           <w:rPr>
@@ -615,12 +619,12 @@
           <w:bCs w:val="0"/>
           <w:caps w:val="0"/>
           <w:noProof/>
-          <w:sz w:val="22"/>
-          <w:szCs w:val="22"/>
+          <w:kern w:val="2"/>
           <w:lang w:val="da-DK" w:eastAsia="da-DK"/>
-        </w:rPr>
-      </w:pPr>
-      <w:hyperlink w:anchor="_Toc206919727" w:history="1">
+          <w14:ligatures w14:val="standardContextual"/>
+        </w:rPr>
+      </w:pPr>
+      <w:hyperlink w:anchor="_Toc206947441" w:history="1">
         <w:r>
           <w:rPr>
             <w:rStyle w:val="Hyperlink"/>
@@ -647,7 +651,7 @@
             <w:noProof/>
             <w:webHidden/>
           </w:rPr>
-          <w:instrText xml:space="preserve"> PAGEREF _Toc206919727 \h </w:instrText>
+          <w:instrText xml:space="preserve"> PAGEREF _Toc206947441 \h </w:instrText>
         </w:r>
         <w:r>
           <w:rPr>
@@ -684,12 +688,14 @@
         <w:rPr>
           <w:rFonts w:eastAsiaTheme="minorEastAsia" w:cstheme="minorBidi"/>
           <w:bCs w:val="0"/>
-          <w:sz w:val="22"/>
-          <w:szCs w:val="22"/>
+          <w:kern w:val="2"/>
+          <w:sz w:val="24"/>
+          <w:szCs w:val="24"/>
           <w:lang w:val="da-DK" w:eastAsia="da-DK"/>
-        </w:rPr>
-      </w:pPr>
-      <w:hyperlink w:anchor="_Toc206919728" w:history="1">
+          <w14:ligatures w14:val="standardContextual"/>
+        </w:rPr>
+      </w:pPr>
+      <w:hyperlink w:anchor="_Toc206947442" w:history="1">
         <w:r>
           <w:rPr>
             <w:rStyle w:val="Hyperlink"/>
@@ -712,7 +718,7 @@
           <w:rPr>
             <w:webHidden/>
           </w:rPr>
-          <w:instrText xml:space="preserve"> PAGEREF _Toc206919728 \h </w:instrText>
+          <w:instrText xml:space="preserve"> PAGEREF _Toc206947442 \h </w:instrText>
         </w:r>
         <w:r>
           <w:rPr>
@@ -745,12 +751,14 @@
         <w:rPr>
           <w:rFonts w:eastAsiaTheme="minorEastAsia" w:cstheme="minorBidi"/>
           <w:bCs w:val="0"/>
-          <w:sz w:val="22"/>
-          <w:szCs w:val="22"/>
+          <w:kern w:val="2"/>
+          <w:sz w:val="24"/>
+          <w:szCs w:val="24"/>
           <w:lang w:val="da-DK" w:eastAsia="da-DK"/>
-        </w:rPr>
-      </w:pPr>
-      <w:hyperlink w:anchor="_Toc206919729" w:history="1">
+          <w14:ligatures w14:val="standardContextual"/>
+        </w:rPr>
+      </w:pPr>
+      <w:hyperlink w:anchor="_Toc206947443" w:history="1">
         <w:r>
           <w:rPr>
             <w:rStyle w:val="Hyperlink"/>
@@ -773,7 +781,7 @@
           <w:rPr>
             <w:webHidden/>
           </w:rPr>
-          <w:instrText xml:space="preserve"> PAGEREF _Toc206919729 \h </w:instrText>
+          <w:instrText xml:space="preserve"> PAGEREF _Toc206947443 \h </w:instrText>
         </w:r>
         <w:r>
           <w:rPr>
@@ -806,12 +814,14 @@
         <w:rPr>
           <w:rFonts w:eastAsiaTheme="minorEastAsia" w:cstheme="minorBidi"/>
           <w:bCs w:val="0"/>
-          <w:sz w:val="22"/>
-          <w:szCs w:val="22"/>
+          <w:kern w:val="2"/>
+          <w:sz w:val="24"/>
+          <w:szCs w:val="24"/>
           <w:lang w:val="da-DK" w:eastAsia="da-DK"/>
-        </w:rPr>
-      </w:pPr>
-      <w:hyperlink w:anchor="_Toc206919730" w:history="1">
+          <w14:ligatures w14:val="standardContextual"/>
+        </w:rPr>
+      </w:pPr>
+      <w:hyperlink w:anchor="_Toc206947444" w:history="1">
         <w:r>
           <w:rPr>
             <w:rStyle w:val="Hyperlink"/>
@@ -834,7 +844,7 @@
           <w:rPr>
             <w:webHidden/>
           </w:rPr>
-          <w:instrText xml:space="preserve"> PAGEREF _Toc206919730 \h </w:instrText>
+          <w:instrText xml:space="preserve"> PAGEREF _Toc206947444 \h </w:instrText>
         </w:r>
         <w:r>
           <w:rPr>
@@ -867,12 +877,14 @@
         <w:rPr>
           <w:rFonts w:eastAsiaTheme="minorEastAsia" w:cstheme="minorBidi"/>
           <w:bCs w:val="0"/>
-          <w:sz w:val="22"/>
-          <w:szCs w:val="22"/>
+          <w:kern w:val="2"/>
+          <w:sz w:val="24"/>
+          <w:szCs w:val="24"/>
           <w:lang w:val="da-DK" w:eastAsia="da-DK"/>
-        </w:rPr>
-      </w:pPr>
-      <w:hyperlink w:anchor="_Toc206919731" w:history="1">
+          <w14:ligatures w14:val="standardContextual"/>
+        </w:rPr>
+      </w:pPr>
+      <w:hyperlink w:anchor="_Toc206947445" w:history="1">
         <w:r>
           <w:rPr>
             <w:rStyle w:val="Hyperlink"/>
@@ -895,7 +907,7 @@
           <w:rPr>
             <w:webHidden/>
           </w:rPr>
-          <w:instrText xml:space="preserve"> PAGEREF _Toc206919731 \h </w:instrText>
+          <w:instrText xml:space="preserve"> PAGEREF _Toc206947445 \h </w:instrText>
         </w:r>
         <w:r>
           <w:rPr>
@@ -934,12 +946,12 @@
           <w:bCs w:val="0"/>
           <w:caps w:val="0"/>
           <w:noProof/>
-          <w:sz w:val="22"/>
-          <w:szCs w:val="22"/>
+          <w:kern w:val="2"/>
           <w:lang w:val="da-DK" w:eastAsia="da-DK"/>
-        </w:rPr>
-      </w:pPr>
-      <w:hyperlink w:anchor="_Toc206919732" w:history="1">
+          <w14:ligatures w14:val="standardContextual"/>
+        </w:rPr>
+      </w:pPr>
+      <w:hyperlink w:anchor="_Toc206947446" w:history="1">
         <w:r>
           <w:rPr>
             <w:rStyle w:val="Hyperlink"/>
@@ -966,7 +978,7 @@
             <w:noProof/>
             <w:webHidden/>
           </w:rPr>
-          <w:instrText xml:space="preserve"> PAGEREF _Toc206919732 \h </w:instrText>
+          <w:instrText xml:space="preserve"> PAGEREF _Toc206947446 \h </w:instrText>
         </w:r>
         <w:r>
           <w:rPr>
@@ -1003,12 +1015,14 @@
         <w:rPr>
           <w:rFonts w:eastAsiaTheme="minorEastAsia" w:cstheme="minorBidi"/>
           <w:bCs w:val="0"/>
-          <w:sz w:val="22"/>
-          <w:szCs w:val="22"/>
+          <w:kern w:val="2"/>
+          <w:sz w:val="24"/>
+          <w:szCs w:val="24"/>
           <w:lang w:val="da-DK" w:eastAsia="da-DK"/>
-        </w:rPr>
-      </w:pPr>
-      <w:hyperlink w:anchor="_Toc206919733" w:history="1">
+          <w14:ligatures w14:val="standardContextual"/>
+        </w:rPr>
+      </w:pPr>
+      <w:hyperlink w:anchor="_Toc206947447" w:history="1">
         <w:r>
           <w:rPr>
             <w:rStyle w:val="Hyperlink"/>
@@ -1031,7 +1045,7 @@
           <w:rPr>
             <w:webHidden/>
           </w:rPr>
-          <w:instrText xml:space="preserve"> PAGEREF _Toc206919733 \h </w:instrText>
+          <w:instrText xml:space="preserve"> PAGEREF _Toc206947447 \h </w:instrText>
         </w:r>
         <w:r>
           <w:rPr>
@@ -1064,12 +1078,14 @@
         <w:rPr>
           <w:rFonts w:eastAsiaTheme="minorEastAsia" w:cstheme="minorBidi"/>
           <w:bCs w:val="0"/>
-          <w:sz w:val="22"/>
-          <w:szCs w:val="22"/>
+          <w:kern w:val="2"/>
+          <w:sz w:val="24"/>
+          <w:szCs w:val="24"/>
           <w:lang w:val="da-DK" w:eastAsia="da-DK"/>
-        </w:rPr>
-      </w:pPr>
-      <w:hyperlink w:anchor="_Toc206919734" w:history="1">
+          <w14:ligatures w14:val="standardContextual"/>
+        </w:rPr>
+      </w:pPr>
+      <w:hyperlink w:anchor="_Toc206947448" w:history="1">
         <w:r>
           <w:rPr>
             <w:rStyle w:val="Hyperlink"/>
@@ -1092,7 +1108,7 @@
           <w:rPr>
             <w:webHidden/>
           </w:rPr>
-          <w:instrText xml:space="preserve"> PAGEREF _Toc206919734 \h </w:instrText>
+          <w:instrText xml:space="preserve"> PAGEREF _Toc206947448 \h </w:instrText>
         </w:r>
         <w:r>
           <w:rPr>
@@ -1125,12 +1141,14 @@
         <w:rPr>
           <w:rFonts w:eastAsiaTheme="minorEastAsia" w:cstheme="minorBidi"/>
           <w:bCs w:val="0"/>
-          <w:sz w:val="22"/>
-          <w:szCs w:val="22"/>
+          <w:kern w:val="2"/>
+          <w:sz w:val="24"/>
+          <w:szCs w:val="24"/>
           <w:lang w:val="da-DK" w:eastAsia="da-DK"/>
-        </w:rPr>
-      </w:pPr>
-      <w:hyperlink w:anchor="_Toc206919735" w:history="1">
+          <w14:ligatures w14:val="standardContextual"/>
+        </w:rPr>
+      </w:pPr>
+      <w:hyperlink w:anchor="_Toc206947449" w:history="1">
         <w:r>
           <w:rPr>
             <w:rStyle w:val="Hyperlink"/>
@@ -1153,7 +1171,7 @@
           <w:rPr>
             <w:webHidden/>
           </w:rPr>
-          <w:instrText xml:space="preserve"> PAGEREF _Toc206919735 \h </w:instrText>
+          <w:instrText xml:space="preserve"> PAGEREF _Toc206947449 \h </w:instrText>
         </w:r>
         <w:r>
           <w:rPr>
@@ -1186,12 +1204,14 @@
         <w:rPr>
           <w:rFonts w:eastAsiaTheme="minorEastAsia" w:cstheme="minorBidi"/>
           <w:bCs w:val="0"/>
-          <w:sz w:val="22"/>
-          <w:szCs w:val="22"/>
+          <w:kern w:val="2"/>
+          <w:sz w:val="24"/>
+          <w:szCs w:val="24"/>
           <w:lang w:val="da-DK" w:eastAsia="da-DK"/>
-        </w:rPr>
-      </w:pPr>
-      <w:hyperlink w:anchor="_Toc206919736" w:history="1">
+          <w14:ligatures w14:val="standardContextual"/>
+        </w:rPr>
+      </w:pPr>
+      <w:hyperlink w:anchor="_Toc206947450" w:history="1">
         <w:r>
           <w:rPr>
             <w:rStyle w:val="Hyperlink"/>
@@ -1214,7 +1234,7 @@
           <w:rPr>
             <w:webHidden/>
           </w:rPr>
-          <w:instrText xml:space="preserve"> PAGEREF _Toc206919736 \h </w:instrText>
+          <w:instrText xml:space="preserve"> PAGEREF _Toc206947450 \h </w:instrText>
         </w:r>
         <w:r>
           <w:rPr>
@@ -1247,12 +1267,14 @@
         <w:rPr>
           <w:rFonts w:eastAsiaTheme="minorEastAsia" w:cstheme="minorBidi"/>
           <w:bCs w:val="0"/>
-          <w:sz w:val="22"/>
-          <w:szCs w:val="22"/>
+          <w:kern w:val="2"/>
+          <w:sz w:val="24"/>
+          <w:szCs w:val="24"/>
           <w:lang w:val="da-DK" w:eastAsia="da-DK"/>
-        </w:rPr>
-      </w:pPr>
-      <w:hyperlink w:anchor="_Toc206919737" w:history="1">
+          <w14:ligatures w14:val="standardContextual"/>
+        </w:rPr>
+      </w:pPr>
+      <w:hyperlink w:anchor="_Toc206947451" w:history="1">
         <w:r>
           <w:rPr>
             <w:rStyle w:val="Hyperlink"/>
@@ -1275,7 +1297,7 @@
           <w:rPr>
             <w:webHidden/>
           </w:rPr>
-          <w:instrText xml:space="preserve"> PAGEREF _Toc206919737 \h </w:instrText>
+          <w:instrText xml:space="preserve"> PAGEREF _Toc206947451 \h </w:instrText>
         </w:r>
         <w:r>
           <w:rPr>
@@ -1308,12 +1330,14 @@
         <w:rPr>
           <w:rFonts w:eastAsiaTheme="minorEastAsia" w:cstheme="minorBidi"/>
           <w:bCs w:val="0"/>
-          <w:sz w:val="22"/>
-          <w:szCs w:val="22"/>
+          <w:kern w:val="2"/>
+          <w:sz w:val="24"/>
+          <w:szCs w:val="24"/>
           <w:lang w:val="da-DK" w:eastAsia="da-DK"/>
-        </w:rPr>
-      </w:pPr>
-      <w:hyperlink w:anchor="_Toc206919738" w:history="1">
+          <w14:ligatures w14:val="standardContextual"/>
+        </w:rPr>
+      </w:pPr>
+      <w:hyperlink w:anchor="_Toc206947452" w:history="1">
         <w:r>
           <w:rPr>
             <w:rStyle w:val="Hyperlink"/>
@@ -1336,7 +1360,7 @@
           <w:rPr>
             <w:webHidden/>
           </w:rPr>
-          <w:instrText xml:space="preserve"> PAGEREF _Toc206919738 \h </w:instrText>
+          <w:instrText xml:space="preserve"> PAGEREF _Toc206947452 \h </w:instrText>
         </w:r>
         <w:r>
           <w:rPr>
@@ -1375,12 +1399,12 @@
           <w:bCs w:val="0"/>
           <w:caps w:val="0"/>
           <w:noProof/>
-          <w:sz w:val="22"/>
-          <w:szCs w:val="22"/>
+          <w:kern w:val="2"/>
           <w:lang w:val="da-DK" w:eastAsia="da-DK"/>
-        </w:rPr>
-      </w:pPr>
-      <w:hyperlink w:anchor="_Toc206919739" w:history="1">
+          <w14:ligatures w14:val="standardContextual"/>
+        </w:rPr>
+      </w:pPr>
+      <w:hyperlink w:anchor="_Toc206947453" w:history="1">
         <w:r>
           <w:rPr>
             <w:rStyle w:val="Hyperlink"/>
@@ -1407,7 +1431,7 @@
             <w:noProof/>
             <w:webHidden/>
           </w:rPr>
-          <w:instrText xml:space="preserve"> PAGEREF _Toc206919739 \h </w:instrText>
+          <w:instrText xml:space="preserve"> PAGEREF _Toc206947453 \h </w:instrText>
         </w:r>
         <w:r>
           <w:rPr>
@@ -1450,12 +1474,12 @@
           <w:bCs w:val="0"/>
           <w:caps w:val="0"/>
           <w:noProof/>
-          <w:sz w:val="22"/>
-          <w:szCs w:val="22"/>
+          <w:kern w:val="2"/>
           <w:lang w:val="da-DK" w:eastAsia="da-DK"/>
-        </w:rPr>
-      </w:pPr>
-      <w:hyperlink w:anchor="_Toc206919740" w:history="1">
+          <w14:ligatures w14:val="standardContextual"/>
+        </w:rPr>
+      </w:pPr>
+      <w:hyperlink w:anchor="_Toc206947454" w:history="1">
         <w:r>
           <w:rPr>
             <w:rStyle w:val="Hyperlink"/>
@@ -1482,7 +1506,7 @@
             <w:noProof/>
             <w:webHidden/>
           </w:rPr>
-          <w:instrText xml:space="preserve"> PAGEREF _Toc206919740 \h </w:instrText>
+          <w:instrText xml:space="preserve"> PAGEREF _Toc206947454 \h </w:instrText>
         </w:r>
         <w:r>
           <w:rPr>
@@ -1525,12 +1549,12 @@
           <w:bCs w:val="0"/>
           <w:caps w:val="0"/>
           <w:noProof/>
-          <w:sz w:val="22"/>
-          <w:szCs w:val="22"/>
+          <w:kern w:val="2"/>
           <w:lang w:val="da-DK" w:eastAsia="da-DK"/>
-        </w:rPr>
-      </w:pPr>
-      <w:hyperlink w:anchor="_Toc206919741" w:history="1">
+          <w14:ligatures w14:val="standardContextual"/>
+        </w:rPr>
+      </w:pPr>
+      <w:hyperlink w:anchor="_Toc206947455" w:history="1">
         <w:r>
           <w:rPr>
             <w:rStyle w:val="Hyperlink"/>
@@ -1557,7 +1581,7 @@
             <w:noProof/>
             <w:webHidden/>
           </w:rPr>
-          <w:instrText xml:space="preserve"> PAGEREF _Toc206919741 \h </w:instrText>
+          <w:instrText xml:space="preserve"> PAGEREF _Toc206947455 \h </w:instrText>
         </w:r>
         <w:r>
           <w:rPr>
@@ -1594,12 +1618,14 @@
         <w:rPr>
           <w:rFonts w:eastAsiaTheme="minorEastAsia" w:cstheme="minorBidi"/>
           <w:bCs w:val="0"/>
-          <w:sz w:val="22"/>
-          <w:szCs w:val="22"/>
+          <w:kern w:val="2"/>
+          <w:sz w:val="24"/>
+          <w:szCs w:val="24"/>
           <w:lang w:val="da-DK" w:eastAsia="da-DK"/>
-        </w:rPr>
-      </w:pPr>
-      <w:hyperlink w:anchor="_Toc206919742" w:history="1">
+          <w14:ligatures w14:val="standardContextual"/>
+        </w:rPr>
+      </w:pPr>
+      <w:hyperlink w:anchor="_Toc206947456" w:history="1">
         <w:r>
           <w:rPr>
             <w:rStyle w:val="Hyperlink"/>
@@ -1623,7 +1649,7 @@
           <w:rPr>
             <w:webHidden/>
           </w:rPr>
-          <w:instrText xml:space="preserve"> PAGEREF _Toc206919742 \h </w:instrText>
+          <w:instrText xml:space="preserve"> PAGEREF _Toc206947456 \h </w:instrText>
         </w:r>
         <w:r>
           <w:rPr>
@@ -1656,12 +1682,14 @@
         <w:rPr>
           <w:rFonts w:eastAsiaTheme="minorEastAsia" w:cstheme="minorBidi"/>
           <w:bCs w:val="0"/>
-          <w:sz w:val="22"/>
-          <w:szCs w:val="22"/>
+          <w:kern w:val="2"/>
+          <w:sz w:val="24"/>
+          <w:szCs w:val="24"/>
           <w:lang w:val="da-DK" w:eastAsia="da-DK"/>
-        </w:rPr>
-      </w:pPr>
-      <w:hyperlink w:anchor="_Toc206919743" w:history="1">
+          <w14:ligatures w14:val="standardContextual"/>
+        </w:rPr>
+      </w:pPr>
+      <w:hyperlink w:anchor="_Toc206947457" w:history="1">
         <w:r>
           <w:rPr>
             <w:rStyle w:val="Hyperlink"/>
@@ -1685,7 +1713,7 @@
           <w:rPr>
             <w:webHidden/>
           </w:rPr>
-          <w:instrText xml:space="preserve"> PAGEREF _Toc206919743 \h </w:instrText>
+          <w:instrText xml:space="preserve"> PAGEREF _Toc206947457 \h </w:instrText>
         </w:r>
         <w:r>
           <w:rPr>
@@ -1718,12 +1746,14 @@
         <w:rPr>
           <w:rFonts w:eastAsiaTheme="minorEastAsia" w:cstheme="minorBidi"/>
           <w:bCs w:val="0"/>
-          <w:sz w:val="22"/>
-          <w:szCs w:val="22"/>
+          <w:kern w:val="2"/>
+          <w:sz w:val="24"/>
+          <w:szCs w:val="24"/>
           <w:lang w:val="da-DK" w:eastAsia="da-DK"/>
-        </w:rPr>
-      </w:pPr>
-      <w:hyperlink w:anchor="_Toc206919744" w:history="1">
+          <w14:ligatures w14:val="standardContextual"/>
+        </w:rPr>
+      </w:pPr>
+      <w:hyperlink w:anchor="_Toc206947458" w:history="1">
         <w:r>
           <w:rPr>
             <w:rStyle w:val="Hyperlink"/>
@@ -1747,7 +1777,7 @@
           <w:rPr>
             <w:webHidden/>
           </w:rPr>
-          <w:instrText xml:space="preserve"> PAGEREF _Toc206919744 \h </w:instrText>
+          <w:instrText xml:space="preserve"> PAGEREF _Toc206947458 \h </w:instrText>
         </w:r>
         <w:r>
           <w:rPr>
@@ -1780,12 +1810,14 @@
         <w:rPr>
           <w:rFonts w:eastAsiaTheme="minorEastAsia" w:cstheme="minorBidi"/>
           <w:bCs w:val="0"/>
-          <w:sz w:val="22"/>
-          <w:szCs w:val="22"/>
+          <w:kern w:val="2"/>
+          <w:sz w:val="24"/>
+          <w:szCs w:val="24"/>
           <w:lang w:val="da-DK" w:eastAsia="da-DK"/>
-        </w:rPr>
-      </w:pPr>
-      <w:hyperlink w:anchor="_Toc206919745" w:history="1">
+          <w14:ligatures w14:val="standardContextual"/>
+        </w:rPr>
+      </w:pPr>
+      <w:hyperlink w:anchor="_Toc206947459" w:history="1">
         <w:r>
           <w:rPr>
             <w:rStyle w:val="Hyperlink"/>
@@ -1809,7 +1841,7 @@
           <w:rPr>
             <w:webHidden/>
           </w:rPr>
-          <w:instrText xml:space="preserve"> PAGEREF _Toc206919745 \h </w:instrText>
+          <w:instrText xml:space="preserve"> PAGEREF _Toc206947459 \h </w:instrText>
         </w:r>
         <w:r>
           <w:rPr>
@@ -1842,12 +1874,14 @@
         <w:rPr>
           <w:rFonts w:eastAsiaTheme="minorEastAsia" w:cstheme="minorBidi"/>
           <w:bCs w:val="0"/>
-          <w:sz w:val="22"/>
-          <w:szCs w:val="22"/>
+          <w:kern w:val="2"/>
+          <w:sz w:val="24"/>
+          <w:szCs w:val="24"/>
           <w:lang w:val="da-DK" w:eastAsia="da-DK"/>
-        </w:rPr>
-      </w:pPr>
-      <w:hyperlink w:anchor="_Toc206919746" w:history="1">
+          <w14:ligatures w14:val="standardContextual"/>
+        </w:rPr>
+      </w:pPr>
+      <w:hyperlink w:anchor="_Toc206947460" w:history="1">
         <w:r>
           <w:rPr>
             <w:rStyle w:val="Hyperlink"/>
@@ -1871,7 +1905,7 @@
           <w:rPr>
             <w:webHidden/>
           </w:rPr>
-          <w:instrText xml:space="preserve"> PAGEREF _Toc206919746 \h </w:instrText>
+          <w:instrText xml:space="preserve"> PAGEREF _Toc206947460 \h </w:instrText>
         </w:r>
         <w:r>
           <w:rPr>
@@ -1904,12 +1938,14 @@
         <w:rPr>
           <w:rFonts w:eastAsiaTheme="minorEastAsia" w:cstheme="minorBidi"/>
           <w:bCs w:val="0"/>
-          <w:sz w:val="22"/>
-          <w:szCs w:val="22"/>
+          <w:kern w:val="2"/>
+          <w:sz w:val="24"/>
+          <w:szCs w:val="24"/>
           <w:lang w:val="da-DK" w:eastAsia="da-DK"/>
-        </w:rPr>
-      </w:pPr>
-      <w:hyperlink w:anchor="_Toc206919747" w:history="1">
+          <w14:ligatures w14:val="standardContextual"/>
+        </w:rPr>
+      </w:pPr>
+      <w:hyperlink w:anchor="_Toc206947461" w:history="1">
         <w:r>
           <w:rPr>
             <w:rStyle w:val="Hyperlink"/>
@@ -1933,7 +1969,7 @@
           <w:rPr>
             <w:webHidden/>
           </w:rPr>
-          <w:instrText xml:space="preserve"> PAGEREF _Toc206919747 \h </w:instrText>
+          <w:instrText xml:space="preserve"> PAGEREF _Toc206947461 \h </w:instrText>
         </w:r>
         <w:r>
           <w:rPr>
@@ -1966,12 +2002,14 @@
         <w:rPr>
           <w:rFonts w:eastAsiaTheme="minorEastAsia" w:cstheme="minorBidi"/>
           <w:bCs w:val="0"/>
-          <w:sz w:val="22"/>
-          <w:szCs w:val="22"/>
+          <w:kern w:val="2"/>
+          <w:sz w:val="24"/>
+          <w:szCs w:val="24"/>
           <w:lang w:val="da-DK" w:eastAsia="da-DK"/>
-        </w:rPr>
-      </w:pPr>
-      <w:hyperlink w:anchor="_Toc206919748" w:history="1">
+          <w14:ligatures w14:val="standardContextual"/>
+        </w:rPr>
+      </w:pPr>
+      <w:hyperlink w:anchor="_Toc206947462" w:history="1">
         <w:r>
           <w:rPr>
             <w:rStyle w:val="Hyperlink"/>
@@ -1995,7 +2033,7 @@
           <w:rPr>
             <w:webHidden/>
           </w:rPr>
-          <w:instrText xml:space="preserve"> PAGEREF _Toc206919748 \h </w:instrText>
+          <w:instrText xml:space="preserve"> PAGEREF _Toc206947462 \h </w:instrText>
         </w:r>
         <w:r>
           <w:rPr>
@@ -2028,12 +2066,14 @@
         <w:rPr>
           <w:rFonts w:eastAsiaTheme="minorEastAsia" w:cstheme="minorBidi"/>
           <w:bCs w:val="0"/>
-          <w:sz w:val="22"/>
-          <w:szCs w:val="22"/>
+          <w:kern w:val="2"/>
+          <w:sz w:val="24"/>
+          <w:szCs w:val="24"/>
           <w:lang w:val="da-DK" w:eastAsia="da-DK"/>
-        </w:rPr>
-      </w:pPr>
-      <w:hyperlink w:anchor="_Toc206919749" w:history="1">
+          <w14:ligatures w14:val="standardContextual"/>
+        </w:rPr>
+      </w:pPr>
+      <w:hyperlink w:anchor="_Toc206947463" w:history="1">
         <w:r>
           <w:rPr>
             <w:rStyle w:val="Hyperlink"/>
@@ -2057,7 +2097,7 @@
           <w:rPr>
             <w:webHidden/>
           </w:rPr>
-          <w:instrText xml:space="preserve"> PAGEREF _Toc206919749 \h </w:instrText>
+          <w:instrText xml:space="preserve"> PAGEREF _Toc206947463 \h </w:instrText>
         </w:r>
         <w:r>
           <w:rPr>
@@ -2090,12 +2130,14 @@
         <w:rPr>
           <w:rFonts w:eastAsiaTheme="minorEastAsia" w:cstheme="minorBidi"/>
           <w:bCs w:val="0"/>
-          <w:sz w:val="22"/>
-          <w:szCs w:val="22"/>
+          <w:kern w:val="2"/>
+          <w:sz w:val="24"/>
+          <w:szCs w:val="24"/>
           <w:lang w:val="da-DK" w:eastAsia="da-DK"/>
-        </w:rPr>
-      </w:pPr>
-      <w:hyperlink w:anchor="_Toc206919750" w:history="1">
+          <w14:ligatures w14:val="standardContextual"/>
+        </w:rPr>
+      </w:pPr>
+      <w:hyperlink w:anchor="_Toc206947464" w:history="1">
         <w:r>
           <w:rPr>
             <w:rStyle w:val="Hyperlink"/>
@@ -2119,7 +2161,7 @@
           <w:rPr>
             <w:webHidden/>
           </w:rPr>
-          <w:instrText xml:space="preserve"> PAGEREF _Toc206919750 \h </w:instrText>
+          <w:instrText xml:space="preserve"> PAGEREF _Toc206947464 \h </w:instrText>
         </w:r>
         <w:r>
           <w:rPr>
@@ -2159,7 +2201,7 @@
         <w:pStyle w:val="Overskrift1"/>
         <w:ind w:left="0"/>
       </w:pPr>
-      <w:bookmarkStart w:id="1" w:name="_Toc206919723"/>
+      <w:bookmarkStart w:id="1" w:name="_Toc206947437"/>
       <w:r>
         <w:lastRenderedPageBreak/>
         <w:t>Introduction</w:t>
@@ -2234,16 +2276,7 @@
           <w:szCs w:val="28"/>
         </w:rPr>
         <w:softHyphen/>
-        <w:t>tion that would imply th</w:t>
-      </w:r>
-      <w:bookmarkStart w:id="2" w:name="_GoBack"/>
-      <w:bookmarkEnd w:id="2"/>
-      <w:r>
-        <w:rPr>
-          <w:sz w:val="28"/>
-          <w:szCs w:val="28"/>
-        </w:rPr>
-        <w:t>at certain data and functions were related, but it was still difficult to create a “unit” of some sort in your code, that would correspond to a specific con</w:t>
+        <w:t>tion that would imply that certain data and functions were related, but it was still difficult to create a “unit” of some sort in your code, that would correspond to a specific con</w:t>
       </w:r>
       <w:r>
         <w:rPr>
@@ -2318,12 +2351,12 @@
         <w:pStyle w:val="Overskrift1"/>
         <w:ind w:left="0"/>
       </w:pPr>
-      <w:bookmarkStart w:id="3" w:name="_Toc206919724"/>
+      <w:bookmarkStart w:id="2" w:name="_Toc206947438"/>
       <w:r>
         <w:lastRenderedPageBreak/>
         <w:t>The Object concept</w:t>
       </w:r>
-      <w:bookmarkEnd w:id="3"/>
+      <w:bookmarkEnd w:id="2"/>
     </w:p>
     <w:p>
       <w:pPr>
@@ -2510,13 +2543,13 @@
         <w:pStyle w:val="Overskrift2"/>
         <w:ind w:left="0"/>
       </w:pPr>
-      <w:bookmarkStart w:id="4" w:name="_Toc510548833"/>
-      <w:bookmarkStart w:id="5" w:name="_Toc206919725"/>
+      <w:bookmarkStart w:id="3" w:name="_Toc510548833"/>
+      <w:bookmarkStart w:id="4" w:name="_Toc206947439"/>
       <w:r>
         <w:t>State and Behavior</w:t>
       </w:r>
+      <w:bookmarkEnd w:id="3"/>
       <w:bookmarkEnd w:id="4"/>
-      <w:bookmarkEnd w:id="5"/>
     </w:p>
     <w:p>
       <w:pPr>
@@ -3118,7 +3151,7 @@
           </mc:Choice>
           <mc:Fallback>
             <w:pict>
-              <v:rect w14:anchorId="6BD7107E" id="Rektangel 16" o:spid="_x0000_s1026" style="position:absolute;margin-left:166.5pt;margin-top:13.2pt;width:163pt;height:87pt;z-index:251671552;visibility:visible;mso-wrap-style:square;mso-width-percent:0;mso-height-percent:0;mso-wrap-distance-left:9pt;mso-wrap-distance-top:0;mso-wrap-distance-right:9pt;mso-wrap-distance-bottom:0;mso-position-horizontal:absolute;mso-position-horizontal-relative:text;mso-position-vertical:absolute;mso-position-vertical-relative:text;mso-width-percent:0;mso-height-percent:0;mso-width-relative:margin;mso-height-relative:margin;v-text-anchor:middle" o:gfxdata="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" fillcolor="#4f81bd" strokecolor="#385d8a" strokeweight="2pt">
+              <v:rect w14:anchorId="6BD7107E" id="Rektangel 16" o:spid="_x0000_s1026" style="position:absolute;margin-left:166.5pt;margin-top:13.2pt;width:163pt;height:87pt;z-index:251671552;visibility:visible;mso-wrap-style:square;mso-width-percent:0;mso-height-percent:0;mso-wrap-distance-left:9pt;mso-wrap-distance-top:0;mso-wrap-distance-right:9pt;mso-wrap-distance-bottom:0;mso-position-horizontal:absolute;mso-position-horizontal-relative:text;mso-position-vertical:absolute;mso-position-vertical-relative:text;mso-width-percent:0;mso-height-percent:0;mso-width-relative:margin;mso-height-relative:margin;v-text-anchor:middle" o:gfxdata="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" fillcolor="#4f81bd" strokecolor="#385d8a" strokeweight="2pt">
                 <v:textbox>
                   <w:txbxContent>
                     <w:p>
@@ -3507,14 +3540,14 @@
         <w:keepLines/>
         <w:ind w:left="0"/>
       </w:pPr>
-      <w:bookmarkStart w:id="6" w:name="_Toc510548834"/>
-      <w:bookmarkStart w:id="7" w:name="_Toc206919726"/>
+      <w:bookmarkStart w:id="5" w:name="_Toc510548834"/>
+      <w:bookmarkStart w:id="6" w:name="_Toc206947440"/>
       <w:r>
         <w:lastRenderedPageBreak/>
         <w:t>Public and private appearances</w:t>
       </w:r>
+      <w:bookmarkEnd w:id="5"/>
       <w:bookmarkEnd w:id="6"/>
-      <w:bookmarkEnd w:id="7"/>
     </w:p>
     <w:p>
       <w:pPr>
@@ -4545,7 +4578,7 @@
           </mc:Choice>
           <mc:Fallback>
             <w:pict>
-              <v:rect w14:anchorId="0FCDC421" id="Rektangel 19" o:spid="_x0000_s1027" style="position:absolute;margin-left:115.5pt;margin-top:17.2pt;width:142pt;height:92.5pt;z-index:251673600;visibility:visible;mso-wrap-style:square;mso-width-percent:0;mso-height-percent:0;mso-wrap-distance-left:9pt;mso-wrap-distance-top:0;mso-wrap-distance-right:9pt;mso-wrap-distance-bottom:0;mso-position-horizontal:absolute;mso-position-horizontal-relative:text;mso-position-vertical:absolute;mso-position-vertical-relative:text;mso-width-percent:0;mso-height-percent:0;mso-width-relative:margin;mso-height-relative:margin;v-text-anchor:middle" o:gfxdata="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" fillcolor="#4f81bd" strokecolor="#385d8a" strokeweight="2pt">
+              <v:rect w14:anchorId="0FCDC421" id="Rektangel 19" o:spid="_x0000_s1027" style="position:absolute;margin-left:115.5pt;margin-top:17.2pt;width:142pt;height:92.5pt;z-index:251673600;visibility:visible;mso-wrap-style:square;mso-width-percent:0;mso-height-percent:0;mso-wrap-distance-left:9pt;mso-wrap-distance-top:0;mso-wrap-distance-right:9pt;mso-wrap-distance-bottom:0;mso-position-horizontal:absolute;mso-position-horizontal-relative:text;mso-position-vertical:absolute;mso-position-vertical-relative:text;mso-width-percent:0;mso-height-percent:0;mso-width-relative:margin;mso-height-relative:margin;v-text-anchor:middle" o:gfxdata="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" fillcolor="#4f81bd" strokecolor="#385d8a" strokeweight="2pt">
                 <v:textbox>
                   <w:txbxContent>
                     <w:p>
@@ -4853,7 +4886,7 @@
           </mc:Choice>
           <mc:Fallback>
             <w:pict>
-              <v:rect w14:anchorId="1C5FA661" id="Rektangel 17" o:spid="_x0000_s1028" style="position:absolute;margin-left:258pt;margin-top:.6pt;width:142pt;height:92pt;z-index:251672576;visibility:visible;mso-wrap-style:square;mso-width-percent:0;mso-height-percent:0;mso-wrap-distance-left:9pt;mso-wrap-distance-top:0;mso-wrap-distance-right:9pt;mso-wrap-distance-bottom:0;mso-position-horizontal:absolute;mso-position-horizontal-relative:text;mso-position-vertical:absolute;mso-position-vertical-relative:text;mso-width-percent:0;mso-height-percent:0;mso-width-relative:margin;mso-height-relative:margin;v-text-anchor:middle" o:gfxdata="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" fillcolor="#0070c0" strokecolor="#385d8a" strokeweight="2pt">
+              <v:rect w14:anchorId="1C5FA661" id="Rektangel 17" o:spid="_x0000_s1028" style="position:absolute;margin-left:258pt;margin-top:.6pt;width:142pt;height:92pt;z-index:251672576;visibility:visible;mso-wrap-style:square;mso-width-percent:0;mso-height-percent:0;mso-wrap-distance-left:9pt;mso-wrap-distance-top:0;mso-wrap-distance-right:9pt;mso-wrap-distance-bottom:0;mso-position-horizontal:absolute;mso-position-horizontal-relative:text;mso-position-vertical:absolute;mso-position-vertical-relative:text;mso-width-percent:0;mso-height-percent:0;mso-width-relative:margin;mso-height-relative:margin;v-text-anchor:middle" o:gfxdata="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" fillcolor="#0070c0" strokecolor="#385d8a" strokeweight="2pt">
                 <v:textbox>
                   <w:txbxContent>
                     <w:p>
@@ -5044,7 +5077,7 @@
               </wp:anchor>
             </w:drawing>
           </mc:Choice>
-          <mc:Fallback xmlns:oel="http://schemas.microsoft.com/office/2019/extlst" xmlns:w16cex="http://schemas.microsoft.com/office/word/2018/wordml/cex" xmlns:w16="http://schemas.microsoft.com/office/word/2018/wordml" xmlns:w16du="http://schemas.microsoft.com/office/word/2023/wordml/word16du" xmlns:w16sdtdh="http://schemas.microsoft.com/office/word/2020/wordml/sdtdatahash">
+          <mc:Fallback>
             <w:pict>
               <v:shapetype w14:anchorId="0962DBC5" id="_x0000_t96" coordsize="21600,21600" o:spt="96" adj="17520" path="m10800,qx,10800,10800,21600,21600,10800,10800,xem7340,6445qx6215,7570,7340,8695,8465,7570,7340,6445xnfem14260,6445qx13135,7570,14260,8695,15385,7570,14260,6445xnfem4960@0c8853@3,12747@3,16640@0nfe">
                 <v:formulas>
@@ -5132,7 +5165,7 @@
               </wp:anchor>
             </w:drawing>
           </mc:Choice>
-          <mc:Fallback xmlns:oel="http://schemas.microsoft.com/office/2019/extlst" xmlns:w16cex="http://schemas.microsoft.com/office/word/2018/wordml/cex" xmlns:w16="http://schemas.microsoft.com/office/word/2018/wordml" xmlns:w16du="http://schemas.microsoft.com/office/word/2023/wordml/word16du" xmlns:w16sdtdh="http://schemas.microsoft.com/office/word/2020/wordml/sdtdatahash">
+          <mc:Fallback>
             <w:pict>
               <v:shapetype w14:anchorId="3FC6E407" id="_x0000_t69" coordsize="21600,21600" o:spt="69" adj="4320,5400" path="m,10800l@0,21600@0@3@2@3@2,21600,21600,10800@2,0@2@1@0@1@0,xe">
                 <v:stroke joinstyle="miter"/>
@@ -5838,9 +5871,9 @@
           <w:szCs w:val="32"/>
         </w:rPr>
       </w:pPr>
-      <w:bookmarkStart w:id="8" w:name="The_Class_concept"/>
-      <w:bookmarkStart w:id="9" w:name="_Toc510548835"/>
-      <w:bookmarkEnd w:id="8"/>
+      <w:bookmarkStart w:id="7" w:name="The_Class_concept"/>
+      <w:bookmarkStart w:id="8" w:name="_Toc510548835"/>
+      <w:bookmarkEnd w:id="7"/>
       <w:r>
         <w:br w:type="page"/>
       </w:r>
@@ -5850,13 +5883,13 @@
         <w:pStyle w:val="Overskrift1"/>
         <w:ind w:left="0"/>
       </w:pPr>
-      <w:bookmarkStart w:id="10" w:name="_Toc206919727"/>
+      <w:bookmarkStart w:id="9" w:name="_Toc206947441"/>
       <w:r>
         <w:lastRenderedPageBreak/>
         <w:t>The Class concept</w:t>
       </w:r>
+      <w:bookmarkEnd w:id="8"/>
       <w:bookmarkEnd w:id="9"/>
-      <w:bookmarkEnd w:id="10"/>
     </w:p>
     <w:p>
       <w:pPr>
@@ -6496,16 +6529,16 @@
         <w:pStyle w:val="Overskrift2"/>
         <w:ind w:left="0"/>
       </w:pPr>
-      <w:bookmarkStart w:id="11" w:name="Using_objects_of_an_existing_class"/>
-      <w:bookmarkStart w:id="12" w:name="_Toc510548836"/>
-      <w:bookmarkStart w:id="13" w:name="_Toc206919728"/>
-      <w:bookmarkEnd w:id="11"/>
+      <w:bookmarkStart w:id="10" w:name="Using_objects_of_an_existing_class"/>
+      <w:bookmarkStart w:id="11" w:name="_Toc510548836"/>
+      <w:bookmarkStart w:id="12" w:name="_Toc206947442"/>
+      <w:bookmarkEnd w:id="10"/>
       <w:r>
         <w:lastRenderedPageBreak/>
         <w:t>Using objects of an existing class</w:t>
       </w:r>
+      <w:bookmarkEnd w:id="11"/>
       <w:bookmarkEnd w:id="12"/>
-      <w:bookmarkEnd w:id="13"/>
     </w:p>
     <w:p>
       <w:pPr>
@@ -9631,7 +9664,7 @@
         <w:softHyphen/>
         <w:t>meter</w:t>
       </w:r>
-      <w:bookmarkStart w:id="14" w:name="_Toc510548837"/>
+      <w:bookmarkStart w:id="13" w:name="_Toc510548837"/>
       <w:r>
         <w:rPr>
           <w:sz w:val="28"/>
@@ -9661,12 +9694,12 @@
         <w:pStyle w:val="Overskrift2"/>
         <w:ind w:left="0"/>
       </w:pPr>
-      <w:bookmarkStart w:id="15" w:name="_Toc206919729"/>
+      <w:bookmarkStart w:id="14" w:name="_Toc206947443"/>
       <w:r>
         <w:t>Code Quality, part II</w:t>
       </w:r>
+      <w:bookmarkEnd w:id="13"/>
       <w:bookmarkEnd w:id="14"/>
-      <w:bookmarkEnd w:id="15"/>
     </w:p>
     <w:p>
       <w:pPr>
@@ -9871,14 +9904,14 @@
         <w:pStyle w:val="Overskrift2"/>
         <w:ind w:left="0"/>
       </w:pPr>
-      <w:bookmarkStart w:id="16" w:name="_Toc510548838"/>
-      <w:bookmarkStart w:id="17" w:name="_Toc206919730"/>
+      <w:bookmarkStart w:id="15" w:name="_Toc510548838"/>
+      <w:bookmarkStart w:id="16" w:name="_Toc206947444"/>
       <w:r>
         <w:lastRenderedPageBreak/>
         <w:t>Further on object creation</w:t>
       </w:r>
+      <w:bookmarkEnd w:id="15"/>
       <w:bookmarkEnd w:id="16"/>
-      <w:bookmarkEnd w:id="17"/>
     </w:p>
     <w:p>
       <w:pPr>
@@ -10823,19 +10856,19 @@
           <w:szCs w:val="28"/>
         </w:rPr>
       </w:pPr>
-      <w:bookmarkStart w:id="18" w:name="_Toc510548839"/>
+      <w:bookmarkStart w:id="17" w:name="_Toc510548839"/>
     </w:p>
     <w:p>
       <w:pPr>
         <w:pStyle w:val="Overskrift2"/>
         <w:ind w:left="0"/>
       </w:pPr>
-      <w:bookmarkStart w:id="19" w:name="_Toc206919731"/>
+      <w:bookmarkStart w:id="18" w:name="_Toc206947445"/>
       <w:r>
         <w:t>Value types and Reference types</w:t>
       </w:r>
+      <w:bookmarkEnd w:id="17"/>
       <w:bookmarkEnd w:id="18"/>
-      <w:bookmarkEnd w:id="19"/>
     </w:p>
     <w:p>
       <w:pPr>
@@ -11993,7 +12026,7 @@
                 <v:stroke joinstyle="miter"/>
                 <v:path gradientshapeok="t" o:connecttype="rect"/>
               </v:shapetype>
-              <v:shape id="Tekstfelt 2" o:spid="_x0000_s1029" type="#_x0000_t202" style="position:absolute;margin-left:192.3pt;margin-top:4.1pt;width:48.75pt;height:27.65pt;z-index:251662336;visibility:visible;mso-wrap-style:square;mso-width-percent:0;mso-height-percent:0;mso-wrap-distance-left:9pt;mso-wrap-distance-top:0;mso-wrap-distance-right:9pt;mso-wrap-distance-bottom:0;mso-position-horizontal:absolute;mso-position-horizontal-relative:text;mso-position-vertical:absolute;mso-position-vertical-relative:text;mso-width-percent:0;mso-height-percent:0;mso-width-relative:margin;mso-height-relative:margin;v-text-anchor:top" o:gfxdata="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">
+              <v:shape id="Tekstfelt 2" o:spid="_x0000_s1029" type="#_x0000_t202" style="position:absolute;margin-left:192.3pt;margin-top:4.1pt;width:48.75pt;height:27.65pt;z-index:251662336;visibility:visible;mso-wrap-style:square;mso-width-percent:0;mso-height-percent:0;mso-wrap-distance-left:9pt;mso-wrap-distance-top:0;mso-wrap-distance-right:9pt;mso-wrap-distance-bottom:0;mso-position-horizontal:absolute;mso-position-horizontal-relative:text;mso-position-vertical:absolute;mso-position-vertical-relative:text;mso-width-percent:0;mso-height-percent:0;mso-width-relative:margin;mso-height-relative:margin;v-text-anchor:top" o:gfxdata="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">
                 <v:textbox>
                   <w:txbxContent>
                     <w:p>
@@ -12117,7 +12150,7 @@
           </mc:Choice>
           <mc:Fallback>
             <w:pict>
-              <v:rect w14:anchorId="683D7945" id="Rektangel 5" o:spid="_x0000_s1030" style="position:absolute;margin-left:246.3pt;margin-top:1.85pt;width:57pt;height:46.5pt;z-index:251661312;visibility:visible;mso-wrap-style:square;mso-width-percent:0;mso-height-percent:0;mso-wrap-distance-left:9pt;mso-wrap-distance-top:0;mso-wrap-distance-right:9pt;mso-wrap-distance-bottom:0;mso-position-horizontal:absolute;mso-position-horizontal-relative:text;mso-position-vertical:absolute;mso-position-vertical-relative:text;mso-width-percent:0;mso-height-percent:0;mso-width-relative:margin;mso-height-relative:page;v-text-anchor:middle" o:gfxdata="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" fillcolor="#4f81bd" strokecolor="#385d8a" strokeweight="2pt">
+              <v:rect w14:anchorId="683D7945" id="Rektangel 5" o:spid="_x0000_s1030" style="position:absolute;margin-left:246.3pt;margin-top:1.85pt;width:57pt;height:46.5pt;z-index:251661312;visibility:visible;mso-wrap-style:square;mso-width-percent:0;mso-height-percent:0;mso-wrap-distance-left:9pt;mso-wrap-distance-top:0;mso-wrap-distance-right:9pt;mso-wrap-distance-bottom:0;mso-position-horizontal:absolute;mso-position-horizontal-relative:text;mso-position-vertical:absolute;mso-position-vertical-relative:text;mso-width-percent:0;mso-height-percent:0;mso-width-relative:margin;mso-height-relative:page;v-text-anchor:middle" o:gfxdata="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" fillcolor="#4f81bd" strokecolor="#385d8a" strokeweight="2pt">
                 <v:path arrowok="t"/>
                 <v:textbox>
                   <w:txbxContent>
@@ -12231,7 +12264,7 @@
           </mc:Choice>
           <mc:Fallback>
             <w:pict>
-              <v:shape w14:anchorId="6A76ABD9" id="_x0000_s1031" type="#_x0000_t202" style="position:absolute;margin-left:22.05pt;margin-top:3.35pt;width:48.75pt;height:27.65pt;z-index:251660288;visibility:visible;mso-wrap-style:square;mso-width-percent:0;mso-height-percent:0;mso-wrap-distance-left:9pt;mso-wrap-distance-top:0;mso-wrap-distance-right:9pt;mso-wrap-distance-bottom:0;mso-position-horizontal:absolute;mso-position-horizontal-relative:text;mso-position-vertical:absolute;mso-position-vertical-relative:text;mso-width-percent:0;mso-height-percent:0;mso-width-relative:margin;mso-height-relative:margin;v-text-anchor:top" o:gfxdata="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">
+              <v:shape w14:anchorId="6A76ABD9" id="_x0000_s1031" type="#_x0000_t202" style="position:absolute;margin-left:22.05pt;margin-top:3.35pt;width:48.75pt;height:27.65pt;z-index:251660288;visibility:visible;mso-wrap-style:square;mso-width-percent:0;mso-height-percent:0;mso-wrap-distance-left:9pt;mso-wrap-distance-top:0;mso-wrap-distance-right:9pt;mso-wrap-distance-bottom:0;mso-position-horizontal:absolute;mso-position-horizontal-relative:text;mso-position-vertical:absolute;mso-position-vertical-relative:text;mso-width-percent:0;mso-height-percent:0;mso-width-relative:margin;mso-height-relative:margin;v-text-anchor:top" o:gfxdata="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">
                 <v:textbox>
                   <w:txbxContent>
                     <w:p>
@@ -12346,7 +12379,7 @@
           </mc:Choice>
           <mc:Fallback>
             <w:pict>
-              <v:rect w14:anchorId="042865CD" id="Rektangel 1" o:spid="_x0000_s1032" style="position:absolute;margin-left:75.3pt;margin-top:1.85pt;width:57pt;height:46.5pt;z-index:251659264;visibility:visible;mso-wrap-style:square;mso-width-percent:0;mso-height-percent:0;mso-wrap-distance-left:9pt;mso-wrap-distance-top:0;mso-wrap-distance-right:9pt;mso-wrap-distance-bottom:0;mso-position-horizontal:absolute;mso-position-horizontal-relative:text;mso-position-vertical:absolute;mso-position-vertical-relative:text;mso-width-percent:0;mso-height-percent:0;mso-width-relative:margin;mso-height-relative:page;v-text-anchor:middle" o:gfxdata="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" fillcolor="#4f81bd" strokecolor="#385d8a" strokeweight="2pt">
+              <v:rect w14:anchorId="042865CD" id="Rektangel 1" o:spid="_x0000_s1032" style="position:absolute;margin-left:75.3pt;margin-top:1.85pt;width:57pt;height:46.5pt;z-index:251659264;visibility:visible;mso-wrap-style:square;mso-width-percent:0;mso-height-percent:0;mso-wrap-distance-left:9pt;mso-wrap-distance-top:0;mso-wrap-distance-right:9pt;mso-wrap-distance-bottom:0;mso-position-horizontal:absolute;mso-position-horizontal-relative:text;mso-position-vertical:absolute;mso-position-vertical-relative:text;mso-width-percent:0;mso-height-percent:0;mso-width-relative:margin;mso-height-relative:page;v-text-anchor:middle" o:gfxdata="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" fillcolor="#4f81bd" strokecolor="#385d8a" strokeweight="2pt">
                 <v:path arrowok="t"/>
                 <v:textbox>
                   <w:txbxContent>
@@ -12568,7 +12601,7 @@
           </mc:Choice>
           <mc:Fallback>
             <w:pict>
-              <v:shape w14:anchorId="5B4CDD07" id="_x0000_s1033" type="#_x0000_t202" style="position:absolute;margin-left:192.3pt;margin-top:4.1pt;width:48.75pt;height:27.65pt;z-index:251679744;visibility:visible;mso-wrap-style:square;mso-width-percent:0;mso-height-percent:0;mso-wrap-distance-left:9pt;mso-wrap-distance-top:0;mso-wrap-distance-right:9pt;mso-wrap-distance-bottom:0;mso-position-horizontal:absolute;mso-position-horizontal-relative:text;mso-position-vertical:absolute;mso-position-vertical-relative:text;mso-width-percent:0;mso-height-percent:0;mso-width-relative:margin;mso-height-relative:margin;v-text-anchor:top" o:gfxdata="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">
+              <v:shape w14:anchorId="5B4CDD07" id="_x0000_s1033" type="#_x0000_t202" style="position:absolute;margin-left:192.3pt;margin-top:4.1pt;width:48.75pt;height:27.65pt;z-index:251679744;visibility:visible;mso-wrap-style:square;mso-width-percent:0;mso-height-percent:0;mso-wrap-distance-left:9pt;mso-wrap-distance-top:0;mso-wrap-distance-right:9pt;mso-wrap-distance-bottom:0;mso-position-horizontal:absolute;mso-position-horizontal-relative:text;mso-position-vertical:absolute;mso-position-vertical-relative:text;mso-width-percent:0;mso-height-percent:0;mso-width-relative:margin;mso-height-relative:margin;v-text-anchor:top" o:gfxdata="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">
                 <v:textbox>
                   <w:txbxContent>
                     <w:p>
@@ -12692,7 +12725,7 @@
           </mc:Choice>
           <mc:Fallback>
             <w:pict>
-              <v:rect w14:anchorId="53AB934B" id="_x0000_s1034" style="position:absolute;margin-left:246.3pt;margin-top:1.85pt;width:57pt;height:46.5pt;z-index:251678720;visibility:visible;mso-wrap-style:square;mso-width-percent:0;mso-height-percent:0;mso-wrap-distance-left:9pt;mso-wrap-distance-top:0;mso-wrap-distance-right:9pt;mso-wrap-distance-bottom:0;mso-position-horizontal:absolute;mso-position-horizontal-relative:text;mso-position-vertical:absolute;mso-position-vertical-relative:text;mso-width-percent:0;mso-height-percent:0;mso-width-relative:margin;mso-height-relative:page;v-text-anchor:middle" o:gfxdata="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" fillcolor="#4f81bd" strokecolor="#385d8a" strokeweight="2pt">
+              <v:rect w14:anchorId="53AB934B" id="_x0000_s1034" style="position:absolute;margin-left:246.3pt;margin-top:1.85pt;width:57pt;height:46.5pt;z-index:251678720;visibility:visible;mso-wrap-style:square;mso-width-percent:0;mso-height-percent:0;mso-wrap-distance-left:9pt;mso-wrap-distance-top:0;mso-wrap-distance-right:9pt;mso-wrap-distance-bottom:0;mso-position-horizontal:absolute;mso-position-horizontal-relative:text;mso-position-vertical:absolute;mso-position-vertical-relative:text;mso-width-percent:0;mso-height-percent:0;mso-width-relative:margin;mso-height-relative:page;v-text-anchor:middle" o:gfxdata="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" fillcolor="#4f81bd" strokecolor="#385d8a" strokeweight="2pt">
                 <v:path arrowok="t"/>
                 <v:textbox>
                   <w:txbxContent>
@@ -12806,7 +12839,7 @@
           </mc:Choice>
           <mc:Fallback>
             <w:pict>
-              <v:shape w14:anchorId="13E49C39" id="_x0000_s1035" type="#_x0000_t202" style="position:absolute;margin-left:22.05pt;margin-top:3.35pt;width:48.75pt;height:27.65pt;z-index:251677696;visibility:visible;mso-wrap-style:square;mso-width-percent:0;mso-height-percent:0;mso-wrap-distance-left:9pt;mso-wrap-distance-top:0;mso-wrap-distance-right:9pt;mso-wrap-distance-bottom:0;mso-position-horizontal:absolute;mso-position-horizontal-relative:text;mso-position-vertical:absolute;mso-position-vertical-relative:text;mso-width-percent:0;mso-height-percent:0;mso-width-relative:margin;mso-height-relative:margin;v-text-anchor:top" o:gfxdata="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">
+              <v:shape w14:anchorId="13E49C39" id="_x0000_s1035" type="#_x0000_t202" style="position:absolute;margin-left:22.05pt;margin-top:3.35pt;width:48.75pt;height:27.65pt;z-index:251677696;visibility:visible;mso-wrap-style:square;mso-width-percent:0;mso-height-percent:0;mso-wrap-distance-left:9pt;mso-wrap-distance-top:0;mso-wrap-distance-right:9pt;mso-wrap-distance-bottom:0;mso-position-horizontal:absolute;mso-position-horizontal-relative:text;mso-position-vertical:absolute;mso-position-vertical-relative:text;mso-width-percent:0;mso-height-percent:0;mso-width-relative:margin;mso-height-relative:margin;v-text-anchor:top" o:gfxdata="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">
                 <v:textbox>
                   <w:txbxContent>
                     <w:p>
@@ -12923,7 +12956,7 @@
           </mc:Choice>
           <mc:Fallback>
             <w:pict>
-              <v:rect w14:anchorId="63F74FBE" id="_x0000_s1036" style="position:absolute;margin-left:75.3pt;margin-top:1.85pt;width:57pt;height:46.5pt;z-index:251676672;visibility:visible;mso-wrap-style:square;mso-width-percent:0;mso-height-percent:0;mso-wrap-distance-left:9pt;mso-wrap-distance-top:0;mso-wrap-distance-right:9pt;mso-wrap-distance-bottom:0;mso-position-horizontal:absolute;mso-position-horizontal-relative:text;mso-position-vertical:absolute;mso-position-vertical-relative:text;mso-width-percent:0;mso-height-percent:0;mso-width-relative:margin;mso-height-relative:page;v-text-anchor:middle" o:gfxdata="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" fillcolor="#4f81bd" strokecolor="#385d8a" strokeweight="2pt">
+              <v:rect w14:anchorId="63F74FBE" id="_x0000_s1036" style="position:absolute;margin-left:75.3pt;margin-top:1.85pt;width:57pt;height:46.5pt;z-index:251676672;visibility:visible;mso-wrap-style:square;mso-width-percent:0;mso-height-percent:0;mso-wrap-distance-left:9pt;mso-wrap-distance-top:0;mso-wrap-distance-right:9pt;mso-wrap-distance-bottom:0;mso-position-horizontal:absolute;mso-position-horizontal-relative:text;mso-position-vertical:absolute;mso-position-vertical-relative:text;mso-width-percent:0;mso-height-percent:0;mso-width-relative:margin;mso-height-relative:page;v-text-anchor:middle" o:gfxdata="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" fillcolor="#4f81bd" strokecolor="#385d8a" strokeweight="2pt">
                 <v:path arrowok="t"/>
                 <v:textbox>
                   <w:txbxContent>
@@ -13391,7 +13424,7 @@
           </mc:Choice>
           <mc:Fallback>
             <w:pict>
-              <v:shape w14:anchorId="470C97AA" id="_x0000_s1037" type="#_x0000_t202" style="position:absolute;margin-left:38.8pt;margin-top:.7pt;width:48.75pt;height:27.65pt;z-index:251663360;visibility:visible;mso-wrap-style:square;mso-width-percent:0;mso-height-percent:0;mso-wrap-distance-left:9pt;mso-wrap-distance-top:0;mso-wrap-distance-right:9pt;mso-wrap-distance-bottom:0;mso-position-horizontal:absolute;mso-position-horizontal-relative:text;mso-position-vertical:absolute;mso-position-vertical-relative:text;mso-width-percent:0;mso-height-percent:0;mso-width-relative:margin;mso-height-relative:margin;v-text-anchor:top" o:gfxdata="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">
+              <v:shape w14:anchorId="470C97AA" id="_x0000_s1037" type="#_x0000_t202" style="position:absolute;margin-left:38.8pt;margin-top:.7pt;width:48.75pt;height:27.65pt;z-index:251663360;visibility:visible;mso-wrap-style:square;mso-width-percent:0;mso-height-percent:0;mso-wrap-distance-left:9pt;mso-wrap-distance-top:0;mso-wrap-distance-right:9pt;mso-wrap-distance-bottom:0;mso-position-horizontal:absolute;mso-position-horizontal-relative:text;mso-position-vertical:absolute;mso-position-vertical-relative:text;mso-width-percent:0;mso-height-percent:0;mso-width-relative:margin;mso-height-relative:margin;v-text-anchor:top" o:gfxdata="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">
                 <v:textbox>
                   <w:txbxContent>
                     <w:p>
@@ -13506,7 +13539,7 @@
           </mc:Choice>
           <mc:Fallback>
             <w:pict>
-              <v:rect w14:anchorId="64DF3F57" id="Rektangel 8" o:spid="_x0000_s1038" style="position:absolute;margin-left:176.55pt;margin-top:-14.55pt;width:159pt;height:46.5pt;z-index:251664384;visibility:visible;mso-wrap-style:square;mso-width-percent:0;mso-height-percent:0;mso-wrap-distance-left:9pt;mso-wrap-distance-top:0;mso-wrap-distance-right:9pt;mso-wrap-distance-bottom:0;mso-position-horizontal:absolute;mso-position-horizontal-relative:text;mso-position-vertical:absolute;mso-position-vertical-relative:text;mso-width-percent:0;mso-height-percent:0;mso-width-relative:margin;mso-height-relative:page;v-text-anchor:middle" o:gfxdata="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" fillcolor="#4f81bd" strokecolor="#385d8a" strokeweight="2pt">
+              <v:rect w14:anchorId="64DF3F57" id="Rektangel 8" o:spid="_x0000_s1038" style="position:absolute;margin-left:176.55pt;margin-top:-14.55pt;width:159pt;height:46.5pt;z-index:251664384;visibility:visible;mso-wrap-style:square;mso-width-percent:0;mso-height-percent:0;mso-wrap-distance-left:9pt;mso-wrap-distance-top:0;mso-wrap-distance-right:9pt;mso-wrap-distance-bottom:0;mso-position-horizontal:absolute;mso-position-horizontal-relative:text;mso-position-vertical:absolute;mso-position-vertical-relative:text;mso-width-percent:0;mso-height-percent:0;mso-width-relative:margin;mso-height-relative:page;v-text-anchor:middle" o:gfxdata="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" fillcolor="#4f81bd" strokecolor="#385d8a" strokeweight="2pt">
                 <v:path arrowok="t"/>
                 <v:textbox>
                   <w:txbxContent>
@@ -13972,7 +14005,7 @@
           </mc:Choice>
           <mc:Fallback>
             <w:pict>
-              <v:shape w14:anchorId="531F3CC6" id="_x0000_s1039" type="#_x0000_t202" style="position:absolute;margin-left:396.55pt;margin-top:17.35pt;width:48.75pt;height:27.65pt;z-index:251669504;visibility:visible;mso-wrap-style:square;mso-width-percent:0;mso-height-percent:0;mso-wrap-distance-left:9pt;mso-wrap-distance-top:0;mso-wrap-distance-right:9pt;mso-wrap-distance-bottom:0;mso-position-horizontal:absolute;mso-position-horizontal-relative:text;mso-position-vertical:absolute;mso-position-vertical-relative:text;mso-width-percent:0;mso-height-percent:0;mso-width-relative:margin;mso-height-relative:margin;v-text-anchor:top" o:gfxdata="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">
+              <v:shape w14:anchorId="531F3CC6" id="_x0000_s1039" type="#_x0000_t202" style="position:absolute;margin-left:396.55pt;margin-top:17.35pt;width:48.75pt;height:27.65pt;z-index:251669504;visibility:visible;mso-wrap-style:square;mso-width-percent:0;mso-height-percent:0;mso-wrap-distance-left:9pt;mso-wrap-distance-top:0;mso-wrap-distance-right:9pt;mso-wrap-distance-bottom:0;mso-position-horizontal:absolute;mso-position-horizontal-relative:text;mso-position-vertical:absolute;mso-position-vertical-relative:text;mso-width-percent:0;mso-height-percent:0;mso-width-relative:margin;mso-height-relative:margin;v-text-anchor:top" o:gfxdata="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">
                 <v:textbox>
                   <w:txbxContent>
                     <w:p>
@@ -14086,7 +14119,7 @@
           </mc:Choice>
           <mc:Fallback>
             <w:pict>
-              <v:shape w14:anchorId="5EFC11F2" id="_x0000_s1040" type="#_x0000_t202" style="position:absolute;margin-left:28.3pt;margin-top:16.8pt;width:48.75pt;height:27.65pt;z-index:251666432;visibility:visible;mso-wrap-style:square;mso-width-percent:0;mso-height-percent:0;mso-wrap-distance-left:9pt;mso-wrap-distance-top:0;mso-wrap-distance-right:9pt;mso-wrap-distance-bottom:0;mso-position-horizontal:absolute;mso-position-horizontal-relative:text;mso-position-vertical:absolute;mso-position-vertical-relative:text;mso-width-percent:0;mso-height-percent:0;mso-width-relative:margin;mso-height-relative:margin;v-text-anchor:top" o:gfxdata="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">
+              <v:shape w14:anchorId="5EFC11F2" id="_x0000_s1040" type="#_x0000_t202" style="position:absolute;margin-left:28.3pt;margin-top:16.8pt;width:48.75pt;height:27.65pt;z-index:251666432;visibility:visible;mso-wrap-style:square;mso-width-percent:0;mso-height-percent:0;mso-wrap-distance-left:9pt;mso-wrap-distance-top:0;mso-wrap-distance-right:9pt;mso-wrap-distance-bottom:0;mso-position-horizontal:absolute;mso-position-horizontal-relative:text;mso-position-vertical:absolute;mso-position-vertical-relative:text;mso-width-percent:0;mso-height-percent:0;mso-width-relative:margin;mso-height-relative:margin;v-text-anchor:top" o:gfxdata="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">
                 <v:textbox>
                   <w:txbxContent>
                     <w:p>
@@ -14203,7 +14236,7 @@
           </mc:Choice>
           <mc:Fallback>
             <w:pict>
-              <v:rect w14:anchorId="23ED86F5" id="Rektangel 12" o:spid="_x0000_s1041" style="position:absolute;margin-left:151.8pt;margin-top:9.6pt;width:159pt;height:46.5pt;z-index:251668480;visibility:visible;mso-wrap-style:square;mso-width-percent:0;mso-height-percent:0;mso-wrap-distance-left:9pt;mso-wrap-distance-top:0;mso-wrap-distance-right:9pt;mso-wrap-distance-bottom:0;mso-position-horizontal:absolute;mso-position-horizontal-relative:text;mso-position-vertical:absolute;mso-position-vertical-relative:text;mso-width-percent:0;mso-height-percent:0;mso-width-relative:margin;mso-height-relative:page;v-text-anchor:middle" o:gfxdata="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" fillcolor="#4f81bd" strokecolor="#385d8a" strokeweight="2pt">
+              <v:rect w14:anchorId="23ED86F5" id="Rektangel 12" o:spid="_x0000_s1041" style="position:absolute;margin-left:151.8pt;margin-top:9.6pt;width:159pt;height:46.5pt;z-index:251668480;visibility:visible;mso-wrap-style:square;mso-width-percent:0;mso-height-percent:0;mso-wrap-distance-left:9pt;mso-wrap-distance-top:0;mso-wrap-distance-right:9pt;mso-wrap-distance-bottom:0;mso-position-horizontal:absolute;mso-position-horizontal-relative:text;mso-position-vertical:absolute;mso-position-vertical-relative:text;mso-width-percent:0;mso-height-percent:0;mso-width-relative:margin;mso-height-relative:page;v-text-anchor:middle" o:gfxdata="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" fillcolor="#4f81bd" strokecolor="#385d8a" strokeweight="2pt">
                 <v:path arrowok="t"/>
                 <v:textbox>
                   <w:txbxContent>
@@ -14304,7 +14337,7 @@
               </wp:anchor>
             </w:drawing>
           </mc:Choice>
-          <mc:Fallback xmlns:oel="http://schemas.microsoft.com/office/2019/extlst" xmlns:w16cex="http://schemas.microsoft.com/office/word/2018/wordml/cex" xmlns:w16="http://schemas.microsoft.com/office/word/2018/wordml" xmlns:w16du="http://schemas.microsoft.com/office/word/2023/wordml/word16du" xmlns:w16sdtdh="http://schemas.microsoft.com/office/word/2020/wordml/sdtdatahash">
+          <mc:Fallback>
             <w:pict>
               <v:shape w14:anchorId="68A9CABE" id="Lige pilforbindelse 14" o:spid="_x0000_s1026" type="#_x0000_t32" style="position:absolute;margin-left:312pt;margin-top:6.7pt;width:83.5pt;height:3.6pt;flip:x;z-index:251670528;visibility:visible;mso-wrap-style:square;mso-width-percent:0;mso-height-percent:0;mso-wrap-distance-left:9pt;mso-wrap-distance-top:-3e-5mm;mso-wrap-distance-right:9pt;mso-wrap-distance-bottom:-3e-5mm;mso-position-horizontal:absolute;mso-position-horizontal-relative:text;mso-position-vertical:absolute;mso-position-vertical-relative:text;mso-width-percent:0;mso-height-percent:0;mso-width-relative:margin;mso-height-relative:margin" o:gfxdata="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" strokecolor="#4a7ebb" strokeweight="3pt">
                 <v:stroke endarrow="open"/>
@@ -14377,7 +14410,7 @@
               </wp:anchor>
             </w:drawing>
           </mc:Choice>
-          <mc:Fallback xmlns:oel="http://schemas.microsoft.com/office/2019/extlst" xmlns:w16cex="http://schemas.microsoft.com/office/word/2018/wordml/cex" xmlns:w16="http://schemas.microsoft.com/office/word/2018/wordml" xmlns:w16du="http://schemas.microsoft.com/office/word/2023/wordml/word16du" xmlns:w16sdtdh="http://schemas.microsoft.com/office/word/2020/wordml/sdtdatahash">
+          <mc:Fallback>
             <w:pict>
               <v:shape w14:anchorId="25405DE2" id="Lige pilforbindelse 11" o:spid="_x0000_s1026" type="#_x0000_t32" style="position:absolute;margin-left:78.5pt;margin-top:9.7pt;width:1in;height:3.6pt;z-index:251667456;visibility:visible;mso-wrap-style:square;mso-width-percent:0;mso-height-percent:0;mso-wrap-distance-left:9pt;mso-wrap-distance-top:-3e-5mm;mso-wrap-distance-right:9pt;mso-wrap-distance-bottom:-3e-5mm;mso-position-horizontal:absolute;mso-position-horizontal-relative:text;mso-position-vertical:absolute;mso-position-vertical-relative:text;mso-width-percent:0;mso-height-percent:0;mso-width-relative:margin;mso-height-relative:page" o:gfxdata="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" strokecolor="#4a7ebb" strokeweight="3pt">
                 <v:stroke endarrow="open"/>
@@ -15716,7 +15749,7 @@
           <w:szCs w:val="32"/>
         </w:rPr>
       </w:pPr>
-      <w:bookmarkStart w:id="20" w:name="_Toc510548840"/>
+      <w:bookmarkStart w:id="19" w:name="_Toc510548840"/>
       <w:r>
         <w:br w:type="page"/>
       </w:r>
@@ -15726,13 +15759,13 @@
         <w:pStyle w:val="Overskrift1"/>
         <w:ind w:left="0"/>
       </w:pPr>
-      <w:bookmarkStart w:id="21" w:name="_Toc206919732"/>
+      <w:bookmarkStart w:id="20" w:name="_Toc206947446"/>
       <w:r>
         <w:lastRenderedPageBreak/>
         <w:t>Class definition elements</w:t>
       </w:r>
+      <w:bookmarkEnd w:id="19"/>
       <w:bookmarkEnd w:id="20"/>
-      <w:bookmarkEnd w:id="21"/>
     </w:p>
     <w:p>
       <w:pPr>
@@ -15919,7 +15952,7 @@
               </wp:anchor>
             </w:drawing>
           </mc:Choice>
-          <mc:Fallback xmlns:oel="http://schemas.microsoft.com/office/2019/extlst" xmlns:w16cex="http://schemas.microsoft.com/office/word/2018/wordml/cex" xmlns:w16="http://schemas.microsoft.com/office/word/2018/wordml" xmlns:w16du="http://schemas.microsoft.com/office/word/2023/wordml/word16du" xmlns:w16sdtdh="http://schemas.microsoft.com/office/word/2020/wordml/sdtdatahash">
+          <mc:Fallback>
             <w:pict>
               <v:oval w14:anchorId="0DF9CFA4" id="Ellipse 417" o:spid="_x0000_s1026" style="position:absolute;margin-left:94.7pt;margin-top:225.55pt;width:64pt;height:24.5pt;z-index:251680768;visibility:visible;mso-wrap-style:square;mso-wrap-distance-left:9pt;mso-wrap-distance-top:0;mso-wrap-distance-right:9pt;mso-wrap-distance-bottom:0;mso-position-horizontal:absolute;mso-position-horizontal-relative:text;mso-position-vertical:absolute;mso-position-vertical-relative:text;v-text-anchor:middle" o:gfxdata="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" filled="f" strokecolor="red" strokeweight="2pt"/>
             </w:pict>
@@ -17075,14 +17108,14 @@
         <w:keepLines/>
         <w:ind w:left="0"/>
       </w:pPr>
-      <w:bookmarkStart w:id="22" w:name="_Toc510548841"/>
-      <w:bookmarkStart w:id="23" w:name="_Toc206919733"/>
+      <w:bookmarkStart w:id="21" w:name="_Toc510548841"/>
+      <w:bookmarkStart w:id="22" w:name="_Toc206947447"/>
       <w:r>
         <w:lastRenderedPageBreak/>
         <w:t>Instance fields</w:t>
       </w:r>
+      <w:bookmarkEnd w:id="21"/>
       <w:bookmarkEnd w:id="22"/>
-      <w:bookmarkEnd w:id="23"/>
     </w:p>
     <w:p>
       <w:pPr>
@@ -17804,14 +17837,14 @@
         <w:pStyle w:val="Overskrift2"/>
         <w:ind w:left="0"/>
       </w:pPr>
-      <w:bookmarkStart w:id="24" w:name="_Toc510548842"/>
-      <w:bookmarkStart w:id="25" w:name="_Toc206919734"/>
+      <w:bookmarkStart w:id="23" w:name="_Toc510548842"/>
+      <w:bookmarkStart w:id="24" w:name="_Toc206947448"/>
       <w:r>
         <w:lastRenderedPageBreak/>
         <w:t>Properties</w:t>
       </w:r>
+      <w:bookmarkEnd w:id="23"/>
       <w:bookmarkEnd w:id="24"/>
-      <w:bookmarkEnd w:id="25"/>
     </w:p>
     <w:p>
       <w:pPr>
@@ -22393,11 +22426,11 @@
         <w:pStyle w:val="Overskrift2"/>
         <w:ind w:left="0"/>
       </w:pPr>
-      <w:bookmarkStart w:id="26" w:name="_Toc206919735"/>
+      <w:bookmarkStart w:id="25" w:name="_Toc206947449"/>
       <w:r>
         <w:t>Auto-properties</w:t>
       </w:r>
-      <w:bookmarkEnd w:id="26"/>
+      <w:bookmarkEnd w:id="25"/>
     </w:p>
     <w:p>
       <w:pPr>
@@ -23017,13 +23050,13 @@
         <w:pStyle w:val="Overskrift2"/>
         <w:ind w:left="0"/>
       </w:pPr>
-      <w:bookmarkStart w:id="27" w:name="_Toc510548843"/>
-      <w:bookmarkStart w:id="28" w:name="_Toc206919736"/>
+      <w:bookmarkStart w:id="26" w:name="_Toc510548843"/>
+      <w:bookmarkStart w:id="27" w:name="_Toc206947450"/>
       <w:r>
         <w:t>Methods</w:t>
       </w:r>
+      <w:bookmarkEnd w:id="26"/>
       <w:bookmarkEnd w:id="27"/>
-      <w:bookmarkEnd w:id="28"/>
     </w:p>
     <w:p>
       <w:pPr>
@@ -25460,13 +25493,13 @@
         <w:pStyle w:val="Overskrift2"/>
         <w:ind w:left="0"/>
       </w:pPr>
-      <w:bookmarkStart w:id="29" w:name="_Toc510548844"/>
-      <w:bookmarkStart w:id="30" w:name="_Toc206919737"/>
+      <w:bookmarkStart w:id="28" w:name="_Toc510548844"/>
+      <w:bookmarkStart w:id="29" w:name="_Toc206947451"/>
       <w:r>
         <w:t>Constructors</w:t>
       </w:r>
+      <w:bookmarkEnd w:id="28"/>
       <w:bookmarkEnd w:id="29"/>
-      <w:bookmarkEnd w:id="30"/>
     </w:p>
     <w:p>
       <w:pPr>
@@ -28787,12 +28820,12 @@
         <w:widowControl/>
         <w:ind w:left="0"/>
       </w:pPr>
-      <w:bookmarkStart w:id="31" w:name="_Toc206919738"/>
+      <w:bookmarkStart w:id="30" w:name="_Toc206947452"/>
       <w:r>
         <w:lastRenderedPageBreak/>
         <w:t>A shorter notation for object creation</w:t>
       </w:r>
-      <w:bookmarkEnd w:id="31"/>
+      <w:bookmarkEnd w:id="30"/>
     </w:p>
     <w:p>
       <w:pPr>
@@ -29362,7 +29395,7 @@
           <w:szCs w:val="32"/>
         </w:rPr>
       </w:pPr>
-      <w:bookmarkStart w:id="32" w:name="_Toc510548845"/>
+      <w:bookmarkStart w:id="31" w:name="_Toc510548845"/>
       <w:r>
         <w:br w:type="page"/>
       </w:r>
@@ -29372,13 +29405,13 @@
         <w:pStyle w:val="Overskrift1"/>
         <w:ind w:left="0"/>
       </w:pPr>
-      <w:bookmarkStart w:id="33" w:name="_Toc206919739"/>
+      <w:bookmarkStart w:id="32" w:name="_Toc206947453"/>
       <w:r>
         <w:lastRenderedPageBreak/>
         <w:t>Class collaboration, and a bit about Abstraction</w:t>
       </w:r>
+      <w:bookmarkEnd w:id="31"/>
       <w:bookmarkEnd w:id="32"/>
-      <w:bookmarkEnd w:id="33"/>
     </w:p>
     <w:p>
       <w:pPr>
@@ -30807,7 +30840,7 @@
         </w:rPr>
         <w:t>You can hopefully see that this way of thinking fits very well to the main features of object-oriented programming; you can specify how an object presents itself to the outside world – i.e. how the outside world should interact with it – and then hide away the details of implementation inside the private sections of the object.</w:t>
       </w:r>
-      <w:bookmarkStart w:id="34" w:name="_Toc510548846"/>
+      <w:bookmarkStart w:id="33" w:name="_Toc510548846"/>
       <w:r>
         <w:br w:type="page"/>
       </w:r>
@@ -30817,13 +30850,13 @@
         <w:pStyle w:val="Overskrift1"/>
         <w:ind w:left="0"/>
       </w:pPr>
-      <w:bookmarkStart w:id="35" w:name="_Toc206919740"/>
+      <w:bookmarkStart w:id="34" w:name="_Toc206947454"/>
       <w:r>
         <w:lastRenderedPageBreak/>
         <w:t>Static – no object needed</w:t>
       </w:r>
+      <w:bookmarkEnd w:id="33"/>
       <w:bookmarkEnd w:id="34"/>
-      <w:bookmarkEnd w:id="35"/>
     </w:p>
     <w:p>
       <w:pPr>
@@ -32325,12 +32358,12 @@
         <w:pStyle w:val="Overskrift1"/>
         <w:ind w:left="0"/>
       </w:pPr>
-      <w:bookmarkStart w:id="36" w:name="_Toc206919741"/>
+      <w:bookmarkStart w:id="35" w:name="_Toc206947455"/>
       <w:r>
         <w:lastRenderedPageBreak/>
         <w:t>Exercises</w:t>
       </w:r>
-      <w:bookmarkEnd w:id="36"/>
+      <w:bookmarkEnd w:id="35"/>
     </w:p>
     <w:p>
       <w:pPr>
@@ -32371,7 +32404,6 @@
               <w:bottom w:val="single" w:sz="4" w:space="0" w:color="00000A"/>
               <w:right w:val="single" w:sz="4" w:space="0" w:color="00000A"/>
             </w:tcBorders>
-            <w:shd w:val="clear" w:color="auto" w:fill="auto"/>
           </w:tcPr>
           <w:p>
             <w:pPr>
@@ -32407,7 +32439,6 @@
               <w:bottom w:val="single" w:sz="4" w:space="0" w:color="00000A"/>
               <w:right w:val="single" w:sz="4" w:space="0" w:color="00000A"/>
             </w:tcBorders>
-            <w:shd w:val="clear" w:color="auto" w:fill="auto"/>
           </w:tcPr>
           <w:p>
             <w:pPr>
@@ -32417,16 +32448,16 @@
                 <w:lang w:eastAsia="da-DK"/>
               </w:rPr>
             </w:pPr>
-            <w:bookmarkStart w:id="37" w:name="_Toc510676364"/>
-            <w:bookmarkStart w:id="38" w:name="_Toc206919742"/>
+            <w:bookmarkStart w:id="36" w:name="_Toc510676364"/>
+            <w:bookmarkStart w:id="37" w:name="_Toc206947456"/>
             <w:r>
               <w:rPr>
                 <w:lang w:eastAsia="da-DK"/>
               </w:rPr>
               <w:t>OOP.1.1</w:t>
             </w:r>
+            <w:bookmarkEnd w:id="36"/>
             <w:bookmarkEnd w:id="37"/>
-            <w:bookmarkEnd w:id="38"/>
           </w:p>
           <w:p>
             <w:pPr>
@@ -32452,7 +32483,6 @@
               <w:bottom w:val="single" w:sz="4" w:space="0" w:color="00000A"/>
               <w:right w:val="single" w:sz="4" w:space="0" w:color="00000A"/>
             </w:tcBorders>
-            <w:shd w:val="clear" w:color="auto" w:fill="auto"/>
           </w:tcPr>
           <w:p>
             <w:pPr>
@@ -32488,7 +32518,6 @@
               <w:bottom w:val="single" w:sz="4" w:space="0" w:color="00000A"/>
               <w:right w:val="single" w:sz="4" w:space="0" w:color="00000A"/>
             </w:tcBorders>
-            <w:shd w:val="clear" w:color="auto" w:fill="auto"/>
           </w:tcPr>
           <w:p>
             <w:pPr>
@@ -32536,7 +32565,6 @@
               <w:bottom w:val="single" w:sz="4" w:space="0" w:color="00000A"/>
               <w:right w:val="single" w:sz="4" w:space="0" w:color="00000A"/>
             </w:tcBorders>
-            <w:shd w:val="clear" w:color="auto" w:fill="auto"/>
           </w:tcPr>
           <w:p>
             <w:pPr>
@@ -32572,7 +32600,6 @@
               <w:bottom w:val="single" w:sz="4" w:space="0" w:color="00000A"/>
               <w:right w:val="single" w:sz="4" w:space="0" w:color="00000A"/>
             </w:tcBorders>
-            <w:shd w:val="clear" w:color="auto" w:fill="auto"/>
           </w:tcPr>
           <w:p>
             <w:pPr>
@@ -32642,7 +32669,6 @@
               <w:bottom w:val="single" w:sz="4" w:space="0" w:color="00000A"/>
               <w:right w:val="single" w:sz="4" w:space="0" w:color="00000A"/>
             </w:tcBorders>
-            <w:shd w:val="clear" w:color="auto" w:fill="auto"/>
           </w:tcPr>
           <w:p>
             <w:pPr>
@@ -32678,7 +32704,6 @@
               <w:bottom w:val="single" w:sz="4" w:space="0" w:color="00000A"/>
               <w:right w:val="single" w:sz="4" w:space="0" w:color="00000A"/>
             </w:tcBorders>
-            <w:shd w:val="clear" w:color="auto" w:fill="auto"/>
           </w:tcPr>
           <w:p>
             <w:pPr>
@@ -32822,7 +32847,6 @@
               <w:bottom w:val="single" w:sz="4" w:space="0" w:color="00000A"/>
               <w:right w:val="single" w:sz="4" w:space="0" w:color="00000A"/>
             </w:tcBorders>
-            <w:shd w:val="clear" w:color="auto" w:fill="auto"/>
           </w:tcPr>
           <w:p>
             <w:pPr>
@@ -32858,7 +32882,6 @@
               <w:bottom w:val="single" w:sz="4" w:space="0" w:color="00000A"/>
               <w:right w:val="single" w:sz="4" w:space="0" w:color="00000A"/>
             </w:tcBorders>
-            <w:shd w:val="clear" w:color="auto" w:fill="auto"/>
           </w:tcPr>
           <w:p>
             <w:pPr>
@@ -33297,7 +33320,6 @@
               <w:bottom w:val="single" w:sz="4" w:space="0" w:color="00000A"/>
               <w:right w:val="single" w:sz="4" w:space="0" w:color="00000A"/>
             </w:tcBorders>
-            <w:shd w:val="clear" w:color="auto" w:fill="auto"/>
           </w:tcPr>
           <w:p>
             <w:pPr>
@@ -33333,7 +33355,6 @@
               <w:bottom w:val="single" w:sz="4" w:space="0" w:color="00000A"/>
               <w:right w:val="single" w:sz="4" w:space="0" w:color="00000A"/>
             </w:tcBorders>
-            <w:shd w:val="clear" w:color="auto" w:fill="auto"/>
           </w:tcPr>
           <w:p>
             <w:pPr>
@@ -33343,16 +33364,16 @@
                 <w:lang w:eastAsia="da-DK"/>
               </w:rPr>
             </w:pPr>
-            <w:bookmarkStart w:id="39" w:name="_Toc510676365"/>
-            <w:bookmarkStart w:id="40" w:name="_Toc206919743"/>
+            <w:bookmarkStart w:id="38" w:name="_Toc510676365"/>
+            <w:bookmarkStart w:id="39" w:name="_Toc206947457"/>
             <w:r>
               <w:rPr>
                 <w:lang w:eastAsia="da-DK"/>
               </w:rPr>
               <w:t>OOP.1.2</w:t>
             </w:r>
+            <w:bookmarkEnd w:id="38"/>
             <w:bookmarkEnd w:id="39"/>
-            <w:bookmarkEnd w:id="40"/>
           </w:p>
           <w:p>
             <w:pPr>
@@ -33378,7 +33399,6 @@
               <w:bottom w:val="single" w:sz="4" w:space="0" w:color="00000A"/>
               <w:right w:val="single" w:sz="4" w:space="0" w:color="00000A"/>
             </w:tcBorders>
-            <w:shd w:val="clear" w:color="auto" w:fill="auto"/>
           </w:tcPr>
           <w:p>
             <w:pPr>
@@ -33414,7 +33434,6 @@
               <w:bottom w:val="single" w:sz="4" w:space="0" w:color="00000A"/>
               <w:right w:val="single" w:sz="4" w:space="0" w:color="00000A"/>
             </w:tcBorders>
-            <w:shd w:val="clear" w:color="auto" w:fill="auto"/>
           </w:tcPr>
           <w:p>
             <w:pPr>
@@ -33462,7 +33481,6 @@
               <w:bottom w:val="single" w:sz="4" w:space="0" w:color="00000A"/>
               <w:right w:val="single" w:sz="4" w:space="0" w:color="00000A"/>
             </w:tcBorders>
-            <w:shd w:val="clear" w:color="auto" w:fill="auto"/>
           </w:tcPr>
           <w:p>
             <w:pPr>
@@ -33498,7 +33516,6 @@
               <w:bottom w:val="single" w:sz="4" w:space="0" w:color="00000A"/>
               <w:right w:val="single" w:sz="4" w:space="0" w:color="00000A"/>
             </w:tcBorders>
-            <w:shd w:val="clear" w:color="auto" w:fill="auto"/>
           </w:tcPr>
           <w:p>
             <w:pPr>
@@ -33546,7 +33563,6 @@
               <w:bottom w:val="single" w:sz="4" w:space="0" w:color="00000A"/>
               <w:right w:val="single" w:sz="4" w:space="0" w:color="00000A"/>
             </w:tcBorders>
-            <w:shd w:val="clear" w:color="auto" w:fill="auto"/>
           </w:tcPr>
           <w:p>
             <w:pPr>
@@ -33582,7 +33598,6 @@
               <w:bottom w:val="single" w:sz="4" w:space="0" w:color="00000A"/>
               <w:right w:val="single" w:sz="4" w:space="0" w:color="00000A"/>
             </w:tcBorders>
-            <w:shd w:val="clear" w:color="auto" w:fill="auto"/>
           </w:tcPr>
           <w:p>
             <w:pPr>
@@ -33694,7 +33709,6 @@
               <w:bottom w:val="single" w:sz="4" w:space="0" w:color="00000A"/>
               <w:right w:val="single" w:sz="4" w:space="0" w:color="00000A"/>
             </w:tcBorders>
-            <w:shd w:val="clear" w:color="auto" w:fill="auto"/>
           </w:tcPr>
           <w:p>
             <w:pPr>
@@ -33730,7 +33744,6 @@
               <w:bottom w:val="single" w:sz="4" w:space="0" w:color="00000A"/>
               <w:right w:val="single" w:sz="4" w:space="0" w:color="00000A"/>
             </w:tcBorders>
-            <w:shd w:val="clear" w:color="auto" w:fill="auto"/>
           </w:tcPr>
           <w:p>
             <w:pPr>
@@ -34158,7 +34171,6 @@
               <w:bottom w:val="single" w:sz="4" w:space="0" w:color="00000A"/>
               <w:right w:val="single" w:sz="4" w:space="0" w:color="00000A"/>
             </w:tcBorders>
-            <w:shd w:val="clear" w:color="auto" w:fill="auto"/>
           </w:tcPr>
           <w:p>
             <w:pPr>
@@ -34194,7 +34206,6 @@
               <w:bottom w:val="single" w:sz="4" w:space="0" w:color="00000A"/>
               <w:right w:val="single" w:sz="4" w:space="0" w:color="00000A"/>
             </w:tcBorders>
-            <w:shd w:val="clear" w:color="auto" w:fill="auto"/>
           </w:tcPr>
           <w:p>
             <w:pPr>
@@ -34204,16 +34215,16 @@
                 <w:lang w:eastAsia="da-DK"/>
               </w:rPr>
             </w:pPr>
-            <w:bookmarkStart w:id="41" w:name="_Toc510676366"/>
-            <w:bookmarkStart w:id="42" w:name="_Toc206919744"/>
+            <w:bookmarkStart w:id="40" w:name="_Toc510676366"/>
+            <w:bookmarkStart w:id="41" w:name="_Toc206947458"/>
             <w:r>
               <w:rPr>
                 <w:lang w:eastAsia="da-DK"/>
               </w:rPr>
               <w:t>OOP.1.3</w:t>
             </w:r>
+            <w:bookmarkEnd w:id="40"/>
             <w:bookmarkEnd w:id="41"/>
-            <w:bookmarkEnd w:id="42"/>
           </w:p>
           <w:p>
             <w:pPr>
@@ -34239,7 +34250,6 @@
               <w:bottom w:val="single" w:sz="4" w:space="0" w:color="00000A"/>
               <w:right w:val="single" w:sz="4" w:space="0" w:color="00000A"/>
             </w:tcBorders>
-            <w:shd w:val="clear" w:color="auto" w:fill="auto"/>
           </w:tcPr>
           <w:p>
             <w:pPr>
@@ -34275,7 +34285,6 @@
               <w:bottom w:val="single" w:sz="4" w:space="0" w:color="00000A"/>
               <w:right w:val="single" w:sz="4" w:space="0" w:color="00000A"/>
             </w:tcBorders>
-            <w:shd w:val="clear" w:color="auto" w:fill="auto"/>
           </w:tcPr>
           <w:p>
             <w:pPr>
@@ -34323,7 +34332,6 @@
               <w:bottom w:val="single" w:sz="4" w:space="0" w:color="00000A"/>
               <w:right w:val="single" w:sz="4" w:space="0" w:color="00000A"/>
             </w:tcBorders>
-            <w:shd w:val="clear" w:color="auto" w:fill="auto"/>
           </w:tcPr>
           <w:p>
             <w:pPr>
@@ -34359,7 +34367,6 @@
               <w:bottom w:val="single" w:sz="4" w:space="0" w:color="00000A"/>
               <w:right w:val="single" w:sz="4" w:space="0" w:color="00000A"/>
             </w:tcBorders>
-            <w:shd w:val="clear" w:color="auto" w:fill="auto"/>
           </w:tcPr>
           <w:p>
             <w:pPr>
@@ -34407,7 +34414,6 @@
               <w:bottom w:val="single" w:sz="4" w:space="0" w:color="00000A"/>
               <w:right w:val="single" w:sz="4" w:space="0" w:color="00000A"/>
             </w:tcBorders>
-            <w:shd w:val="clear" w:color="auto" w:fill="auto"/>
           </w:tcPr>
           <w:p>
             <w:pPr>
@@ -34443,7 +34449,6 @@
               <w:bottom w:val="single" w:sz="4" w:space="0" w:color="00000A"/>
               <w:right w:val="single" w:sz="4" w:space="0" w:color="00000A"/>
             </w:tcBorders>
-            <w:shd w:val="clear" w:color="auto" w:fill="auto"/>
           </w:tcPr>
           <w:p>
             <w:pPr>
@@ -34533,7 +34538,6 @@
               <w:bottom w:val="single" w:sz="4" w:space="0" w:color="00000A"/>
               <w:right w:val="single" w:sz="4" w:space="0" w:color="00000A"/>
             </w:tcBorders>
-            <w:shd w:val="clear" w:color="auto" w:fill="auto"/>
           </w:tcPr>
           <w:p>
             <w:pPr>
@@ -34569,7 +34573,6 @@
               <w:bottom w:val="single" w:sz="4" w:space="0" w:color="00000A"/>
               <w:right w:val="single" w:sz="4" w:space="0" w:color="00000A"/>
             </w:tcBorders>
-            <w:shd w:val="clear" w:color="auto" w:fill="auto"/>
           </w:tcPr>
           <w:p>
             <w:pPr>
@@ -35479,7 +35482,6 @@
               <w:bottom w:val="single" w:sz="4" w:space="0" w:color="00000A"/>
               <w:right w:val="single" w:sz="4" w:space="0" w:color="00000A"/>
             </w:tcBorders>
-            <w:shd w:val="clear" w:color="auto" w:fill="auto"/>
           </w:tcPr>
           <w:p>
             <w:pPr>
@@ -35515,7 +35517,6 @@
               <w:bottom w:val="single" w:sz="4" w:space="0" w:color="00000A"/>
               <w:right w:val="single" w:sz="4" w:space="0" w:color="00000A"/>
             </w:tcBorders>
-            <w:shd w:val="clear" w:color="auto" w:fill="auto"/>
           </w:tcPr>
           <w:p>
             <w:pPr>
@@ -35525,16 +35526,16 @@
                 <w:lang w:eastAsia="da-DK"/>
               </w:rPr>
             </w:pPr>
-            <w:bookmarkStart w:id="43" w:name="_Toc510676367"/>
-            <w:bookmarkStart w:id="44" w:name="_Toc206919745"/>
+            <w:bookmarkStart w:id="42" w:name="_Toc510676367"/>
+            <w:bookmarkStart w:id="43" w:name="_Toc206947459"/>
             <w:r>
               <w:rPr>
                 <w:lang w:eastAsia="da-DK"/>
               </w:rPr>
               <w:t>OOP.1.4</w:t>
             </w:r>
+            <w:bookmarkEnd w:id="42"/>
             <w:bookmarkEnd w:id="43"/>
-            <w:bookmarkEnd w:id="44"/>
           </w:p>
           <w:p>
             <w:pPr>
@@ -35560,7 +35561,6 @@
               <w:bottom w:val="single" w:sz="4" w:space="0" w:color="00000A"/>
               <w:right w:val="single" w:sz="4" w:space="0" w:color="00000A"/>
             </w:tcBorders>
-            <w:shd w:val="clear" w:color="auto" w:fill="auto"/>
           </w:tcPr>
           <w:p>
             <w:pPr>
@@ -35596,7 +35596,6 @@
               <w:bottom w:val="single" w:sz="4" w:space="0" w:color="00000A"/>
               <w:right w:val="single" w:sz="4" w:space="0" w:color="00000A"/>
             </w:tcBorders>
-            <w:shd w:val="clear" w:color="auto" w:fill="auto"/>
           </w:tcPr>
           <w:p>
             <w:pPr>
@@ -35644,7 +35643,6 @@
               <w:bottom w:val="single" w:sz="4" w:space="0" w:color="00000A"/>
               <w:right w:val="single" w:sz="4" w:space="0" w:color="00000A"/>
             </w:tcBorders>
-            <w:shd w:val="clear" w:color="auto" w:fill="auto"/>
           </w:tcPr>
           <w:p>
             <w:pPr>
@@ -35680,7 +35678,6 @@
               <w:bottom w:val="single" w:sz="4" w:space="0" w:color="00000A"/>
               <w:right w:val="single" w:sz="4" w:space="0" w:color="00000A"/>
             </w:tcBorders>
-            <w:shd w:val="clear" w:color="auto" w:fill="auto"/>
           </w:tcPr>
           <w:p>
             <w:pPr>
@@ -35728,7 +35725,6 @@
               <w:bottom w:val="single" w:sz="4" w:space="0" w:color="00000A"/>
               <w:right w:val="single" w:sz="4" w:space="0" w:color="00000A"/>
             </w:tcBorders>
-            <w:shd w:val="clear" w:color="auto" w:fill="auto"/>
           </w:tcPr>
           <w:p>
             <w:pPr>
@@ -35764,7 +35760,6 @@
               <w:bottom w:val="single" w:sz="4" w:space="0" w:color="00000A"/>
               <w:right w:val="single" w:sz="4" w:space="0" w:color="00000A"/>
             </w:tcBorders>
-            <w:shd w:val="clear" w:color="auto" w:fill="auto"/>
           </w:tcPr>
           <w:p>
             <w:pPr>
@@ -35833,7 +35828,6 @@
               <w:bottom w:val="single" w:sz="4" w:space="0" w:color="00000A"/>
               <w:right w:val="single" w:sz="4" w:space="0" w:color="00000A"/>
             </w:tcBorders>
-            <w:shd w:val="clear" w:color="auto" w:fill="auto"/>
           </w:tcPr>
           <w:p>
             <w:pPr>
@@ -35869,7 +35863,6 @@
               <w:bottom w:val="single" w:sz="4" w:space="0" w:color="00000A"/>
               <w:right w:val="single" w:sz="4" w:space="0" w:color="00000A"/>
             </w:tcBorders>
-            <w:shd w:val="clear" w:color="auto" w:fill="auto"/>
           </w:tcPr>
           <w:p>
             <w:pPr>
@@ -36728,7 +36721,6 @@
               <w:bottom w:val="single" w:sz="4" w:space="0" w:color="00000A"/>
               <w:right w:val="single" w:sz="4" w:space="0" w:color="00000A"/>
             </w:tcBorders>
-            <w:shd w:val="clear" w:color="auto" w:fill="auto"/>
           </w:tcPr>
           <w:p>
             <w:pPr>
@@ -36764,7 +36756,6 @@
               <w:bottom w:val="single" w:sz="4" w:space="0" w:color="00000A"/>
               <w:right w:val="single" w:sz="4" w:space="0" w:color="00000A"/>
             </w:tcBorders>
-            <w:shd w:val="clear" w:color="auto" w:fill="auto"/>
           </w:tcPr>
           <w:p>
             <w:pPr>
@@ -36774,16 +36765,16 @@
                 <w:lang w:eastAsia="da-DK"/>
               </w:rPr>
             </w:pPr>
-            <w:bookmarkStart w:id="45" w:name="_Toc510676368"/>
-            <w:bookmarkStart w:id="46" w:name="_Toc206919746"/>
+            <w:bookmarkStart w:id="44" w:name="_Toc510676368"/>
+            <w:bookmarkStart w:id="45" w:name="_Toc206947460"/>
             <w:r>
               <w:rPr>
                 <w:lang w:eastAsia="da-DK"/>
               </w:rPr>
               <w:t>OOP.1.5</w:t>
             </w:r>
+            <w:bookmarkEnd w:id="44"/>
             <w:bookmarkEnd w:id="45"/>
-            <w:bookmarkEnd w:id="46"/>
           </w:p>
           <w:p>
             <w:pPr>
@@ -36809,7 +36800,6 @@
               <w:bottom w:val="single" w:sz="4" w:space="0" w:color="00000A"/>
               <w:right w:val="single" w:sz="4" w:space="0" w:color="00000A"/>
             </w:tcBorders>
-            <w:shd w:val="clear" w:color="auto" w:fill="auto"/>
           </w:tcPr>
           <w:p>
             <w:pPr>
@@ -36845,7 +36835,6 @@
               <w:bottom w:val="single" w:sz="4" w:space="0" w:color="00000A"/>
               <w:right w:val="single" w:sz="4" w:space="0" w:color="00000A"/>
             </w:tcBorders>
-            <w:shd w:val="clear" w:color="auto" w:fill="auto"/>
           </w:tcPr>
           <w:p>
             <w:pPr>
@@ -36893,7 +36882,6 @@
               <w:bottom w:val="single" w:sz="4" w:space="0" w:color="00000A"/>
               <w:right w:val="single" w:sz="4" w:space="0" w:color="00000A"/>
             </w:tcBorders>
-            <w:shd w:val="clear" w:color="auto" w:fill="auto"/>
           </w:tcPr>
           <w:p>
             <w:pPr>
@@ -36929,7 +36917,6 @@
               <w:bottom w:val="single" w:sz="4" w:space="0" w:color="00000A"/>
               <w:right w:val="single" w:sz="4" w:space="0" w:color="00000A"/>
             </w:tcBorders>
-            <w:shd w:val="clear" w:color="auto" w:fill="auto"/>
           </w:tcPr>
           <w:p>
             <w:pPr>
@@ -36977,7 +36964,6 @@
               <w:bottom w:val="single" w:sz="4" w:space="0" w:color="00000A"/>
               <w:right w:val="single" w:sz="4" w:space="0" w:color="00000A"/>
             </w:tcBorders>
-            <w:shd w:val="clear" w:color="auto" w:fill="auto"/>
           </w:tcPr>
           <w:p>
             <w:pPr>
@@ -37013,7 +36999,6 @@
               <w:bottom w:val="single" w:sz="4" w:space="0" w:color="00000A"/>
               <w:right w:val="single" w:sz="4" w:space="0" w:color="00000A"/>
             </w:tcBorders>
-            <w:shd w:val="clear" w:color="auto" w:fill="auto"/>
           </w:tcPr>
           <w:p>
             <w:pPr>
@@ -37299,7 +37284,6 @@
               <w:bottom w:val="single" w:sz="4" w:space="0" w:color="00000A"/>
               <w:right w:val="single" w:sz="4" w:space="0" w:color="00000A"/>
             </w:tcBorders>
-            <w:shd w:val="clear" w:color="auto" w:fill="auto"/>
           </w:tcPr>
           <w:p>
             <w:pPr>
@@ -37335,7 +37319,6 @@
               <w:bottom w:val="single" w:sz="4" w:space="0" w:color="00000A"/>
               <w:right w:val="single" w:sz="4" w:space="0" w:color="00000A"/>
             </w:tcBorders>
-            <w:shd w:val="clear" w:color="auto" w:fill="auto"/>
           </w:tcPr>
           <w:p>
             <w:pPr>
@@ -37540,7 +37523,6 @@
               <w:bottom w:val="single" w:sz="4" w:space="0" w:color="00000A"/>
               <w:right w:val="single" w:sz="4" w:space="0" w:color="00000A"/>
             </w:tcBorders>
-            <w:shd w:val="clear" w:color="auto" w:fill="auto"/>
           </w:tcPr>
           <w:p>
             <w:pPr>
@@ -37576,7 +37558,6 @@
               <w:bottom w:val="single" w:sz="4" w:space="0" w:color="00000A"/>
               <w:right w:val="single" w:sz="4" w:space="0" w:color="00000A"/>
             </w:tcBorders>
-            <w:shd w:val="clear" w:color="auto" w:fill="auto"/>
           </w:tcPr>
           <w:p>
             <w:pPr>
@@ -37586,16 +37567,16 @@
                 <w:lang w:eastAsia="da-DK"/>
               </w:rPr>
             </w:pPr>
-            <w:bookmarkStart w:id="47" w:name="_Toc510676369"/>
-            <w:bookmarkStart w:id="48" w:name="_Toc206919747"/>
+            <w:bookmarkStart w:id="46" w:name="_Toc510676369"/>
+            <w:bookmarkStart w:id="47" w:name="_Toc206947461"/>
             <w:r>
               <w:rPr>
                 <w:lang w:eastAsia="da-DK"/>
               </w:rPr>
               <w:t>OOP.1.6</w:t>
             </w:r>
+            <w:bookmarkEnd w:id="46"/>
             <w:bookmarkEnd w:id="47"/>
-            <w:bookmarkEnd w:id="48"/>
           </w:p>
           <w:p>
             <w:pPr>
@@ -37621,7 +37602,6 @@
               <w:bottom w:val="single" w:sz="4" w:space="0" w:color="00000A"/>
               <w:right w:val="single" w:sz="4" w:space="0" w:color="00000A"/>
             </w:tcBorders>
-            <w:shd w:val="clear" w:color="auto" w:fill="auto"/>
           </w:tcPr>
           <w:p>
             <w:pPr>
@@ -37657,7 +37637,6 @@
               <w:bottom w:val="single" w:sz="4" w:space="0" w:color="00000A"/>
               <w:right w:val="single" w:sz="4" w:space="0" w:color="00000A"/>
             </w:tcBorders>
-            <w:shd w:val="clear" w:color="auto" w:fill="auto"/>
           </w:tcPr>
           <w:p>
             <w:pPr>
@@ -37705,7 +37684,6 @@
               <w:bottom w:val="single" w:sz="4" w:space="0" w:color="00000A"/>
               <w:right w:val="single" w:sz="4" w:space="0" w:color="00000A"/>
             </w:tcBorders>
-            <w:shd w:val="clear" w:color="auto" w:fill="auto"/>
           </w:tcPr>
           <w:p>
             <w:pPr>
@@ -37741,7 +37719,6 @@
               <w:bottom w:val="single" w:sz="4" w:space="0" w:color="00000A"/>
               <w:right w:val="single" w:sz="4" w:space="0" w:color="00000A"/>
             </w:tcBorders>
-            <w:shd w:val="clear" w:color="auto" w:fill="auto"/>
           </w:tcPr>
           <w:p>
             <w:pPr>
@@ -37789,7 +37766,6 @@
               <w:bottom w:val="single" w:sz="4" w:space="0" w:color="00000A"/>
               <w:right w:val="single" w:sz="4" w:space="0" w:color="00000A"/>
             </w:tcBorders>
-            <w:shd w:val="clear" w:color="auto" w:fill="auto"/>
           </w:tcPr>
           <w:p>
             <w:pPr>
@@ -37825,7 +37801,6 @@
               <w:bottom w:val="single" w:sz="4" w:space="0" w:color="00000A"/>
               <w:right w:val="single" w:sz="4" w:space="0" w:color="00000A"/>
             </w:tcBorders>
-            <w:shd w:val="clear" w:color="auto" w:fill="auto"/>
           </w:tcPr>
           <w:p>
             <w:pPr>
@@ -38131,7 +38106,6 @@
               <w:bottom w:val="single" w:sz="4" w:space="0" w:color="00000A"/>
               <w:right w:val="single" w:sz="4" w:space="0" w:color="00000A"/>
             </w:tcBorders>
-            <w:shd w:val="clear" w:color="auto" w:fill="auto"/>
           </w:tcPr>
           <w:p>
             <w:pPr>
@@ -38167,7 +38141,6 @@
               <w:bottom w:val="single" w:sz="4" w:space="0" w:color="00000A"/>
               <w:right w:val="single" w:sz="4" w:space="0" w:color="00000A"/>
             </w:tcBorders>
-            <w:shd w:val="clear" w:color="auto" w:fill="auto"/>
           </w:tcPr>
           <w:p>
             <w:pPr>
@@ -38802,7 +38775,6 @@
               <w:bottom w:val="single" w:sz="4" w:space="0" w:color="00000A"/>
               <w:right w:val="single" w:sz="4" w:space="0" w:color="00000A"/>
             </w:tcBorders>
-            <w:shd w:val="clear" w:color="auto" w:fill="auto"/>
           </w:tcPr>
           <w:p>
             <w:pPr>
@@ -38838,7 +38810,6 @@
               <w:bottom w:val="single" w:sz="4" w:space="0" w:color="00000A"/>
               <w:right w:val="single" w:sz="4" w:space="0" w:color="00000A"/>
             </w:tcBorders>
-            <w:shd w:val="clear" w:color="auto" w:fill="auto"/>
           </w:tcPr>
           <w:p>
             <w:pPr>
@@ -38848,22 +38819,22 @@
                 <w:lang w:eastAsia="da-DK"/>
               </w:rPr>
             </w:pPr>
-            <w:bookmarkStart w:id="49" w:name="_Toc510676370"/>
-            <w:bookmarkStart w:id="50" w:name="_Toc206919748"/>
+            <w:bookmarkStart w:id="48" w:name="_Toc510676370"/>
+            <w:bookmarkStart w:id="49" w:name="_Toc206947462"/>
             <w:r>
               <w:rPr>
                 <w:lang w:eastAsia="da-DK"/>
               </w:rPr>
               <w:t>OOP.1.</w:t>
             </w:r>
+            <w:bookmarkEnd w:id="48"/>
+            <w:r>
+              <w:rPr>
+                <w:lang w:eastAsia="da-DK"/>
+              </w:rPr>
+              <w:t>7</w:t>
+            </w:r>
             <w:bookmarkEnd w:id="49"/>
-            <w:r>
-              <w:rPr>
-                <w:lang w:eastAsia="da-DK"/>
-              </w:rPr>
-              <w:t>7</w:t>
-            </w:r>
-            <w:bookmarkEnd w:id="50"/>
           </w:p>
           <w:p>
             <w:pPr>
@@ -38889,7 +38860,6 @@
               <w:bottom w:val="single" w:sz="4" w:space="0" w:color="00000A"/>
               <w:right w:val="single" w:sz="4" w:space="0" w:color="00000A"/>
             </w:tcBorders>
-            <w:shd w:val="clear" w:color="auto" w:fill="auto"/>
           </w:tcPr>
           <w:p>
             <w:pPr>
@@ -38925,7 +38895,6 @@
               <w:bottom w:val="single" w:sz="4" w:space="0" w:color="00000A"/>
               <w:right w:val="single" w:sz="4" w:space="0" w:color="00000A"/>
             </w:tcBorders>
-            <w:shd w:val="clear" w:color="auto" w:fill="auto"/>
           </w:tcPr>
           <w:p>
             <w:pPr>
@@ -38973,7 +38942,6 @@
               <w:bottom w:val="single" w:sz="4" w:space="0" w:color="00000A"/>
               <w:right w:val="single" w:sz="4" w:space="0" w:color="00000A"/>
             </w:tcBorders>
-            <w:shd w:val="clear" w:color="auto" w:fill="auto"/>
           </w:tcPr>
           <w:p>
             <w:pPr>
@@ -39009,7 +38977,6 @@
               <w:bottom w:val="single" w:sz="4" w:space="0" w:color="00000A"/>
               <w:right w:val="single" w:sz="4" w:space="0" w:color="00000A"/>
             </w:tcBorders>
-            <w:shd w:val="clear" w:color="auto" w:fill="auto"/>
           </w:tcPr>
           <w:p>
             <w:pPr>
@@ -39079,7 +39046,6 @@
               <w:bottom w:val="single" w:sz="4" w:space="0" w:color="00000A"/>
               <w:right w:val="single" w:sz="4" w:space="0" w:color="00000A"/>
             </w:tcBorders>
-            <w:shd w:val="clear" w:color="auto" w:fill="auto"/>
           </w:tcPr>
           <w:p>
             <w:pPr>
@@ -39115,7 +39081,6 @@
               <w:bottom w:val="single" w:sz="4" w:space="0" w:color="00000A"/>
               <w:right w:val="single" w:sz="4" w:space="0" w:color="00000A"/>
             </w:tcBorders>
-            <w:shd w:val="clear" w:color="auto" w:fill="auto"/>
           </w:tcPr>
           <w:p>
             <w:pPr>
@@ -39226,7 +39191,6 @@
               <w:bottom w:val="single" w:sz="4" w:space="0" w:color="00000A"/>
               <w:right w:val="single" w:sz="4" w:space="0" w:color="00000A"/>
             </w:tcBorders>
-            <w:shd w:val="clear" w:color="auto" w:fill="auto"/>
           </w:tcPr>
           <w:p>
             <w:pPr>
@@ -39262,7 +39226,6 @@
               <w:bottom w:val="single" w:sz="4" w:space="0" w:color="00000A"/>
               <w:right w:val="single" w:sz="4" w:space="0" w:color="00000A"/>
             </w:tcBorders>
-            <w:shd w:val="clear" w:color="auto" w:fill="auto"/>
           </w:tcPr>
           <w:p>
             <w:pPr>
@@ -40256,7 +40219,6 @@
               <w:bottom w:val="single" w:sz="4" w:space="0" w:color="00000A"/>
               <w:right w:val="single" w:sz="4" w:space="0" w:color="00000A"/>
             </w:tcBorders>
-            <w:shd w:val="clear" w:color="auto" w:fill="auto"/>
           </w:tcPr>
           <w:p>
             <w:pPr>
@@ -40292,7 +40254,6 @@
               <w:bottom w:val="single" w:sz="4" w:space="0" w:color="00000A"/>
               <w:right w:val="single" w:sz="4" w:space="0" w:color="00000A"/>
             </w:tcBorders>
-            <w:shd w:val="clear" w:color="auto" w:fill="auto"/>
           </w:tcPr>
           <w:p>
             <w:pPr>
@@ -40302,22 +40263,22 @@
                 <w:lang w:eastAsia="da-DK"/>
               </w:rPr>
             </w:pPr>
-            <w:bookmarkStart w:id="51" w:name="_Toc510676371"/>
-            <w:bookmarkStart w:id="52" w:name="_Toc206919749"/>
+            <w:bookmarkStart w:id="50" w:name="_Toc510676371"/>
+            <w:bookmarkStart w:id="51" w:name="_Toc206947463"/>
             <w:r>
               <w:rPr>
                 <w:lang w:eastAsia="da-DK"/>
               </w:rPr>
               <w:t>OOP.1.</w:t>
             </w:r>
+            <w:bookmarkEnd w:id="50"/>
+            <w:r>
+              <w:rPr>
+                <w:lang w:eastAsia="da-DK"/>
+              </w:rPr>
+              <w:t>8</w:t>
+            </w:r>
             <w:bookmarkEnd w:id="51"/>
-            <w:r>
-              <w:rPr>
-                <w:lang w:eastAsia="da-DK"/>
-              </w:rPr>
-              <w:t>8</w:t>
-            </w:r>
-            <w:bookmarkEnd w:id="52"/>
           </w:p>
           <w:p>
             <w:pPr>
@@ -40343,7 +40304,6 @@
               <w:bottom w:val="single" w:sz="4" w:space="0" w:color="00000A"/>
               <w:right w:val="single" w:sz="4" w:space="0" w:color="00000A"/>
             </w:tcBorders>
-            <w:shd w:val="clear" w:color="auto" w:fill="auto"/>
           </w:tcPr>
           <w:p>
             <w:pPr>
@@ -40379,7 +40339,6 @@
               <w:bottom w:val="single" w:sz="4" w:space="0" w:color="00000A"/>
               <w:right w:val="single" w:sz="4" w:space="0" w:color="00000A"/>
             </w:tcBorders>
-            <w:shd w:val="clear" w:color="auto" w:fill="auto"/>
           </w:tcPr>
           <w:p>
             <w:pPr>
@@ -40427,7 +40386,6 @@
               <w:bottom w:val="single" w:sz="4" w:space="0" w:color="00000A"/>
               <w:right w:val="single" w:sz="4" w:space="0" w:color="00000A"/>
             </w:tcBorders>
-            <w:shd w:val="clear" w:color="auto" w:fill="auto"/>
           </w:tcPr>
           <w:p>
             <w:pPr>
@@ -40463,7 +40421,6 @@
               <w:bottom w:val="single" w:sz="4" w:space="0" w:color="00000A"/>
               <w:right w:val="single" w:sz="4" w:space="0" w:color="00000A"/>
             </w:tcBorders>
-            <w:shd w:val="clear" w:color="auto" w:fill="auto"/>
           </w:tcPr>
           <w:p>
             <w:pPr>
@@ -40533,7 +40490,6 @@
               <w:bottom w:val="single" w:sz="4" w:space="0" w:color="00000A"/>
               <w:right w:val="single" w:sz="4" w:space="0" w:color="00000A"/>
             </w:tcBorders>
-            <w:shd w:val="clear" w:color="auto" w:fill="auto"/>
           </w:tcPr>
           <w:p>
             <w:pPr>
@@ -40569,7 +40525,6 @@
               <w:bottom w:val="single" w:sz="4" w:space="0" w:color="00000A"/>
               <w:right w:val="single" w:sz="4" w:space="0" w:color="00000A"/>
             </w:tcBorders>
-            <w:shd w:val="clear" w:color="auto" w:fill="auto"/>
           </w:tcPr>
           <w:p>
             <w:pPr>
@@ -40680,7 +40635,6 @@
               <w:bottom w:val="single" w:sz="4" w:space="0" w:color="00000A"/>
               <w:right w:val="single" w:sz="4" w:space="0" w:color="00000A"/>
             </w:tcBorders>
-            <w:shd w:val="clear" w:color="auto" w:fill="auto"/>
           </w:tcPr>
           <w:p>
             <w:pPr>
@@ -40716,7 +40670,6 @@
               <w:bottom w:val="single" w:sz="4" w:space="0" w:color="00000A"/>
               <w:right w:val="single" w:sz="4" w:space="0" w:color="00000A"/>
             </w:tcBorders>
-            <w:shd w:val="clear" w:color="auto" w:fill="auto"/>
           </w:tcPr>
           <w:p>
             <w:pPr>
@@ -41539,7 +41492,6 @@
               <w:bottom w:val="single" w:sz="4" w:space="0" w:color="00000A"/>
               <w:right w:val="single" w:sz="4" w:space="0" w:color="00000A"/>
             </w:tcBorders>
-            <w:shd w:val="clear" w:color="auto" w:fill="auto"/>
           </w:tcPr>
           <w:p>
             <w:pPr>
@@ -41575,7 +41527,6 @@
               <w:bottom w:val="single" w:sz="4" w:space="0" w:color="00000A"/>
               <w:right w:val="single" w:sz="4" w:space="0" w:color="00000A"/>
             </w:tcBorders>
-            <w:shd w:val="clear" w:color="auto" w:fill="auto"/>
           </w:tcPr>
           <w:p>
             <w:pPr>
@@ -41585,22 +41536,22 @@
                 <w:lang w:eastAsia="da-DK"/>
               </w:rPr>
             </w:pPr>
-            <w:bookmarkStart w:id="53" w:name="_Toc510676372"/>
-            <w:bookmarkStart w:id="54" w:name="_Toc206919750"/>
+            <w:bookmarkStart w:id="52" w:name="_Toc510676372"/>
+            <w:bookmarkStart w:id="53" w:name="_Toc206947464"/>
             <w:r>
               <w:rPr>
                 <w:lang w:eastAsia="da-DK"/>
               </w:rPr>
               <w:t>OOP.1.</w:t>
             </w:r>
+            <w:bookmarkEnd w:id="52"/>
+            <w:r>
+              <w:rPr>
+                <w:lang w:eastAsia="da-DK"/>
+              </w:rPr>
+              <w:t>9</w:t>
+            </w:r>
             <w:bookmarkEnd w:id="53"/>
-            <w:r>
-              <w:rPr>
-                <w:lang w:eastAsia="da-DK"/>
-              </w:rPr>
-              <w:t>9</w:t>
-            </w:r>
-            <w:bookmarkEnd w:id="54"/>
           </w:p>
           <w:p>
             <w:pPr>
@@ -41626,7 +41577,6 @@
               <w:bottom w:val="single" w:sz="4" w:space="0" w:color="00000A"/>
               <w:right w:val="single" w:sz="4" w:space="0" w:color="00000A"/>
             </w:tcBorders>
-            <w:shd w:val="clear" w:color="auto" w:fill="auto"/>
           </w:tcPr>
           <w:p>
             <w:pPr>
@@ -41662,7 +41612,6 @@
               <w:bottom w:val="single" w:sz="4" w:space="0" w:color="00000A"/>
               <w:right w:val="single" w:sz="4" w:space="0" w:color="00000A"/>
             </w:tcBorders>
-            <w:shd w:val="clear" w:color="auto" w:fill="auto"/>
           </w:tcPr>
           <w:p>
             <w:pPr>
@@ -41710,7 +41659,6 @@
               <w:bottom w:val="single" w:sz="4" w:space="0" w:color="00000A"/>
               <w:right w:val="single" w:sz="4" w:space="0" w:color="00000A"/>
             </w:tcBorders>
-            <w:shd w:val="clear" w:color="auto" w:fill="auto"/>
           </w:tcPr>
           <w:p>
             <w:pPr>
@@ -41746,7 +41694,6 @@
               <w:bottom w:val="single" w:sz="4" w:space="0" w:color="00000A"/>
               <w:right w:val="single" w:sz="4" w:space="0" w:color="00000A"/>
             </w:tcBorders>
-            <w:shd w:val="clear" w:color="auto" w:fill="auto"/>
           </w:tcPr>
           <w:p>
             <w:pPr>
@@ -41794,7 +41741,6 @@
               <w:bottom w:val="single" w:sz="4" w:space="0" w:color="00000A"/>
               <w:right w:val="single" w:sz="4" w:space="0" w:color="00000A"/>
             </w:tcBorders>
-            <w:shd w:val="clear" w:color="auto" w:fill="auto"/>
           </w:tcPr>
           <w:p>
             <w:pPr>
@@ -41830,7 +41776,6 @@
               <w:bottom w:val="single" w:sz="4" w:space="0" w:color="00000A"/>
               <w:right w:val="single" w:sz="4" w:space="0" w:color="00000A"/>
             </w:tcBorders>
-            <w:shd w:val="clear" w:color="auto" w:fill="auto"/>
           </w:tcPr>
           <w:p>
             <w:pPr>
@@ -41963,7 +41908,6 @@
               <w:bottom w:val="single" w:sz="4" w:space="0" w:color="00000A"/>
               <w:right w:val="single" w:sz="4" w:space="0" w:color="00000A"/>
             </w:tcBorders>
-            <w:shd w:val="clear" w:color="auto" w:fill="auto"/>
           </w:tcPr>
           <w:p>
             <w:pPr>
@@ -41999,7 +41943,6 @@
               <w:bottom w:val="single" w:sz="4" w:space="0" w:color="00000A"/>
               <w:right w:val="single" w:sz="4" w:space="0" w:color="00000A"/>
             </w:tcBorders>
-            <w:shd w:val="clear" w:color="auto" w:fill="auto"/>
           </w:tcPr>
           <w:p>
             <w:pPr>
@@ -42544,7 +42487,7 @@
 </file>
 
 <file path=word/endnotes.xml><?xml version="1.0" encoding="utf-8"?>
-<w:endnotes xmlns:wpc="http://schemas.microsoft.com/office/word/2010/wordprocessingCanvas" xmlns:cx="http://schemas.microsoft.com/office/drawing/2014/chartex" xmlns:cx1="http://schemas.microsoft.com/office/drawing/2015/9/8/chartex" xmlns:cx2="http://schemas.microsoft.com/office/drawing/2015/10/21/chartex" xmlns:cx3="http://schemas.microsoft.com/office/drawing/2016/5/9/chartex" xmlns:cx4="http://schemas.microsoft.com/office/drawing/2016/5/10/chartex" xmlns:cx5="http://schemas.microsoft.com/office/drawing/2016/5/11/chartex" xmlns:cx6="http://schemas.microsoft.com/office/drawing/2016/5/12/chartex" xmlns:cx7="http://schemas.microsoft.com/office/drawing/2016/5/13/chartex" xmlns:cx8="http://schemas.microsoft.com/office/drawing/2016/5/14/chartex" xmlns:mc="http://schemas.openxmlformats.org/markup-compatibility/2006" xmlns:aink="http://schemas.microsoft.com/office/drawing/2016/ink" xmlns:am3d="http://schemas.microsoft.com/office/drawing/2017/model3d" xmlns:o="urn:schemas-microsoft-com:office:office" xmlns:r="http://schemas.openxmlformats.org/officeDocument/2006/relationships" xmlns:m="http://schemas.openxmlformats.org/officeDocument/2006/math" xmlns:v="urn:schemas-microsoft-com:vml" xmlns:wp14="http://schemas.microsoft.com/office/word/2010/wordprocessingDrawing" xmlns:wp="http://schemas.openxmlformats.org/drawingml/2006/wordprocessingDrawing" xmlns:w10="urn:schemas-microsoft-com:office:word" xmlns:w="http://schemas.openxmlformats.org/wordprocessingml/2006/main" xmlns:w14="http://schemas.microsoft.com/office/word/2010/wordml" xmlns:w15="http://schemas.microsoft.com/office/word/2012/wordml" xmlns:w16cid="http://schemas.microsoft.com/office/word/2016/wordml/cid" xmlns:w16se="http://schemas.microsoft.com/office/word/2015/wordml/symex" xmlns:wpg="http://schemas.microsoft.com/office/word/2010/wordprocessingGroup" xmlns:wpi="http://schemas.microsoft.com/office/word/2010/wordprocessingInk" xmlns:wne="http://schemas.microsoft.com/office/word/2006/wordml" xmlns:wps="http://schemas.microsoft.com/office/word/2010/wordprocessingShape" mc:Ignorable="w14 w15 w16se w16cid wp14">
+<w:endnotes xmlns:wpc="http://schemas.microsoft.com/office/word/2010/wordprocessingCanvas" xmlns:cx="http://schemas.microsoft.com/office/drawing/2014/chartex" xmlns:cx1="http://schemas.microsoft.com/office/drawing/2015/9/8/chartex" xmlns:cx2="http://schemas.microsoft.com/office/drawing/2015/10/21/chartex" xmlns:cx3="http://schemas.microsoft.com/office/drawing/2016/5/9/chartex" xmlns:cx4="http://schemas.microsoft.com/office/drawing/2016/5/10/chartex" xmlns:cx5="http://schemas.microsoft.com/office/drawing/2016/5/11/chartex" xmlns:cx6="http://schemas.microsoft.com/office/drawing/2016/5/12/chartex" xmlns:cx7="http://schemas.microsoft.com/office/drawing/2016/5/13/chartex" xmlns:cx8="http://schemas.microsoft.com/office/drawing/2016/5/14/chartex" xmlns:mc="http://schemas.openxmlformats.org/markup-compatibility/2006" xmlns:aink="http://schemas.microsoft.com/office/drawing/2016/ink" xmlns:am3d="http://schemas.microsoft.com/office/drawing/2017/model3d" xmlns:o="urn:schemas-microsoft-com:office:office" xmlns:oel="http://schemas.microsoft.com/office/2019/extlst" xmlns:r="http://schemas.openxmlformats.org/officeDocument/2006/relationships" xmlns:m="http://schemas.openxmlformats.org/officeDocument/2006/math" xmlns:v="urn:schemas-microsoft-com:vml" xmlns:wp14="http://schemas.microsoft.com/office/word/2010/wordprocessingDrawing" xmlns:wp="http://schemas.openxmlformats.org/drawingml/2006/wordprocessingDrawing" xmlns:w10="urn:schemas-microsoft-com:office:word" xmlns:w="http://schemas.openxmlformats.org/wordprocessingml/2006/main" xmlns:w14="http://schemas.microsoft.com/office/word/2010/wordml" xmlns:w15="http://schemas.microsoft.com/office/word/2012/wordml" xmlns:w16cex="http://schemas.microsoft.com/office/word/2018/wordml/cex" xmlns:w16cid="http://schemas.microsoft.com/office/word/2016/wordml/cid" xmlns:w16="http://schemas.microsoft.com/office/word/2018/wordml" xmlns:w16du="http://schemas.microsoft.com/office/word/2023/wordml/word16du" xmlns:w16sdtdh="http://schemas.microsoft.com/office/word/2020/wordml/sdtdatahash" xmlns:w16sdtfl="http://schemas.microsoft.com/office/word/2024/wordml/sdtformatlock" xmlns:w16se="http://schemas.microsoft.com/office/word/2015/wordml/symex" xmlns:wpg="http://schemas.microsoft.com/office/word/2010/wordprocessingGroup" xmlns:wpi="http://schemas.microsoft.com/office/word/2010/wordprocessingInk" xmlns:wne="http://schemas.microsoft.com/office/word/2006/wordml" xmlns:wps="http://schemas.microsoft.com/office/word/2010/wordprocessingShape" mc:Ignorable="w14 w15 w16se w16cid w16 w16cex w16sdtdh w16sdtfl w16du wp14">
   <w:endnote w:type="separator" w:id="-1">
     <w:p>
       <w:r>
@@ -42563,7 +42506,7 @@
 </file>
 
 <file path=word/footer1.xml><?xml version="1.0" encoding="utf-8"?>
-<w:ftr xmlns:wpc="http://schemas.microsoft.com/office/word/2010/wordprocessingCanvas" xmlns:cx="http://schemas.microsoft.com/office/drawing/2014/chartex" xmlns:cx1="http://schemas.microsoft.com/office/drawing/2015/9/8/chartex" xmlns:cx2="http://schemas.microsoft.com/office/drawing/2015/10/21/chartex" xmlns:cx3="http://schemas.microsoft.com/office/drawing/2016/5/9/chartex" xmlns:cx4="http://schemas.microsoft.com/office/drawing/2016/5/10/chartex" xmlns:cx5="http://schemas.microsoft.com/office/drawing/2016/5/11/chartex" xmlns:cx6="http://schemas.microsoft.com/office/drawing/2016/5/12/chartex" xmlns:cx7="http://schemas.microsoft.com/office/drawing/2016/5/13/chartex" xmlns:cx8="http://schemas.microsoft.com/office/drawing/2016/5/14/chartex" xmlns:mc="http://schemas.openxmlformats.org/markup-compatibility/2006" xmlns:aink="http://schemas.microsoft.com/office/drawing/2016/ink" xmlns:am3d="http://schemas.microsoft.com/office/drawing/2017/model3d" xmlns:o="urn:schemas-microsoft-com:office:office" xmlns:r="http://schemas.openxmlformats.org/officeDocument/2006/relationships" xmlns:m="http://schemas.openxmlformats.org/officeDocument/2006/math" xmlns:v="urn:schemas-microsoft-com:vml" xmlns:wp14="http://schemas.microsoft.com/office/word/2010/wordprocessingDrawing" xmlns:wp="http://schemas.openxmlformats.org/drawingml/2006/wordprocessingDrawing" xmlns:w10="urn:schemas-microsoft-com:office:word" xmlns:w="http://schemas.openxmlformats.org/wordprocessingml/2006/main" xmlns:w14="http://schemas.microsoft.com/office/word/2010/wordml" xmlns:w15="http://schemas.microsoft.com/office/word/2012/wordml" xmlns:w16cid="http://schemas.microsoft.com/office/word/2016/wordml/cid" xmlns:w16se="http://schemas.microsoft.com/office/word/2015/wordml/symex" xmlns:wpg="http://schemas.microsoft.com/office/word/2010/wordprocessingGroup" xmlns:wpi="http://schemas.microsoft.com/office/word/2010/wordprocessingInk" xmlns:wne="http://schemas.microsoft.com/office/word/2006/wordml" xmlns:wps="http://schemas.microsoft.com/office/word/2010/wordprocessingShape" mc:Ignorable="w14 w15 w16se w16cid wp14">
+<w:ftr xmlns:wpc="http://schemas.microsoft.com/office/word/2010/wordprocessingCanvas" xmlns:cx="http://schemas.microsoft.com/office/drawing/2014/chartex" xmlns:cx1="http://schemas.microsoft.com/office/drawing/2015/9/8/chartex" xmlns:cx2="http://schemas.microsoft.com/office/drawing/2015/10/21/chartex" xmlns:cx3="http://schemas.microsoft.com/office/drawing/2016/5/9/chartex" xmlns:cx4="http://schemas.microsoft.com/office/drawing/2016/5/10/chartex" xmlns:cx5="http://schemas.microsoft.com/office/drawing/2016/5/11/chartex" xmlns:cx6="http://schemas.microsoft.com/office/drawing/2016/5/12/chartex" xmlns:cx7="http://schemas.microsoft.com/office/drawing/2016/5/13/chartex" xmlns:cx8="http://schemas.microsoft.com/office/drawing/2016/5/14/chartex" xmlns:mc="http://schemas.openxmlformats.org/markup-compatibility/2006" xmlns:aink="http://schemas.microsoft.com/office/drawing/2016/ink" xmlns:am3d="http://schemas.microsoft.com/office/drawing/2017/model3d" xmlns:o="urn:schemas-microsoft-com:office:office" xmlns:oel="http://schemas.microsoft.com/office/2019/extlst" xmlns:r="http://schemas.openxmlformats.org/officeDocument/2006/relationships" xmlns:m="http://schemas.openxmlformats.org/officeDocument/2006/math" xmlns:v="urn:schemas-microsoft-com:vml" xmlns:wp14="http://schemas.microsoft.com/office/word/2010/wordprocessingDrawing" xmlns:wp="http://schemas.openxmlformats.org/drawingml/2006/wordprocessingDrawing" xmlns:w10="urn:schemas-microsoft-com:office:word" xmlns:w="http://schemas.openxmlformats.org/wordprocessingml/2006/main" xmlns:w14="http://schemas.microsoft.com/office/word/2010/wordml" xmlns:w15="http://schemas.microsoft.com/office/word/2012/wordml" xmlns:w16cex="http://schemas.microsoft.com/office/word/2018/wordml/cex" xmlns:w16cid="http://schemas.microsoft.com/office/word/2016/wordml/cid" xmlns:w16="http://schemas.microsoft.com/office/word/2018/wordml" xmlns:w16du="http://schemas.microsoft.com/office/word/2023/wordml/word16du" xmlns:w16sdtdh="http://schemas.microsoft.com/office/word/2020/wordml/sdtdatahash" xmlns:w16sdtfl="http://schemas.microsoft.com/office/word/2024/wordml/sdtformatlock" xmlns:w16se="http://schemas.microsoft.com/office/word/2015/wordml/symex" xmlns:wpg="http://schemas.microsoft.com/office/word/2010/wordprocessingGroup" xmlns:wpi="http://schemas.microsoft.com/office/word/2010/wordprocessingInk" xmlns:wne="http://schemas.microsoft.com/office/word/2006/wordml" xmlns:wps="http://schemas.microsoft.com/office/word/2010/wordprocessingShape" mc:Ignorable="w14 w15 w16se w16cid w16 w16cex w16sdtdh w16sdtfl w16du wp14">
   <w:sdt>
     <w:sdtPr>
       <w:id w:val="-645208757"/>
@@ -42609,7 +42552,7 @@
 </file>
 
 <file path=word/footnotes.xml><?xml version="1.0" encoding="utf-8"?>
-<w:footnotes xmlns:wpc="http://schemas.microsoft.com/office/word/2010/wordprocessingCanvas" xmlns:cx="http://schemas.microsoft.com/office/drawing/2014/chartex" xmlns:cx1="http://schemas.microsoft.com/office/drawing/2015/9/8/chartex" xmlns:cx2="http://schemas.microsoft.com/office/drawing/2015/10/21/chartex" xmlns:cx3="http://schemas.microsoft.com/office/drawing/2016/5/9/chartex" xmlns:cx4="http://schemas.microsoft.com/office/drawing/2016/5/10/chartex" xmlns:cx5="http://schemas.microsoft.com/office/drawing/2016/5/11/chartex" xmlns:cx6="http://schemas.microsoft.com/office/drawing/2016/5/12/chartex" xmlns:cx7="http://schemas.microsoft.com/office/drawing/2016/5/13/chartex" xmlns:cx8="http://schemas.microsoft.com/office/drawing/2016/5/14/chartex" xmlns:mc="http://schemas.openxmlformats.org/markup-compatibility/2006" xmlns:aink="http://schemas.microsoft.com/office/drawing/2016/ink" xmlns:am3d="http://schemas.microsoft.com/office/drawing/2017/model3d" xmlns:o="urn:schemas-microsoft-com:office:office" xmlns:r="http://schemas.openxmlformats.org/officeDocument/2006/relationships" xmlns:m="http://schemas.openxmlformats.org/officeDocument/2006/math" xmlns:v="urn:schemas-microsoft-com:vml" xmlns:wp14="http://schemas.microsoft.com/office/word/2010/wordprocessingDrawing" xmlns:wp="http://schemas.openxmlformats.org/drawingml/2006/wordprocessingDrawing" xmlns:w10="urn:schemas-microsoft-com:office:word" xmlns:w="http://schemas.openxmlformats.org/wordprocessingml/2006/main" xmlns:w14="http://schemas.microsoft.com/office/word/2010/wordml" xmlns:w15="http://schemas.microsoft.com/office/word/2012/wordml" xmlns:w16cid="http://schemas.microsoft.com/office/word/2016/wordml/cid" xmlns:w16se="http://schemas.microsoft.com/office/word/2015/wordml/symex" xmlns:wpg="http://schemas.microsoft.com/office/word/2010/wordprocessingGroup" xmlns:wpi="http://schemas.microsoft.com/office/word/2010/wordprocessingInk" xmlns:wne="http://schemas.microsoft.com/office/word/2006/wordml" xmlns:wps="http://schemas.microsoft.com/office/word/2010/wordprocessingShape" mc:Ignorable="w14 w15 w16se w16cid wp14">
+<w:footnotes xmlns:wpc="http://schemas.microsoft.com/office/word/2010/wordprocessingCanvas" xmlns:cx="http://schemas.microsoft.com/office/drawing/2014/chartex" xmlns:cx1="http://schemas.microsoft.com/office/drawing/2015/9/8/chartex" xmlns:cx2="http://schemas.microsoft.com/office/drawing/2015/10/21/chartex" xmlns:cx3="http://schemas.microsoft.com/office/drawing/2016/5/9/chartex" xmlns:cx4="http://schemas.microsoft.com/office/drawing/2016/5/10/chartex" xmlns:cx5="http://schemas.microsoft.com/office/drawing/2016/5/11/chartex" xmlns:cx6="http://schemas.microsoft.com/office/drawing/2016/5/12/chartex" xmlns:cx7="http://schemas.microsoft.com/office/drawing/2016/5/13/chartex" xmlns:cx8="http://schemas.microsoft.com/office/drawing/2016/5/14/chartex" xmlns:mc="http://schemas.openxmlformats.org/markup-compatibility/2006" xmlns:aink="http://schemas.microsoft.com/office/drawing/2016/ink" xmlns:am3d="http://schemas.microsoft.com/office/drawing/2017/model3d" xmlns:o="urn:schemas-microsoft-com:office:office" xmlns:oel="http://schemas.microsoft.com/office/2019/extlst" xmlns:r="http://schemas.openxmlformats.org/officeDocument/2006/relationships" xmlns:m="http://schemas.openxmlformats.org/officeDocument/2006/math" xmlns:v="urn:schemas-microsoft-com:vml" xmlns:wp14="http://schemas.microsoft.com/office/word/2010/wordprocessingDrawing" xmlns:wp="http://schemas.openxmlformats.org/drawingml/2006/wordprocessingDrawing" xmlns:w10="urn:schemas-microsoft-com:office:word" xmlns:w="http://schemas.openxmlformats.org/wordprocessingml/2006/main" xmlns:w14="http://schemas.microsoft.com/office/word/2010/wordml" xmlns:w15="http://schemas.microsoft.com/office/word/2012/wordml" xmlns:w16cex="http://schemas.microsoft.com/office/word/2018/wordml/cex" xmlns:w16cid="http://schemas.microsoft.com/office/word/2016/wordml/cid" xmlns:w16="http://schemas.microsoft.com/office/word/2018/wordml" xmlns:w16du="http://schemas.microsoft.com/office/word/2023/wordml/word16du" xmlns:w16sdtdh="http://schemas.microsoft.com/office/word/2020/wordml/sdtdatahash" xmlns:w16sdtfl="http://schemas.microsoft.com/office/word/2024/wordml/sdtformatlock" xmlns:w16se="http://schemas.microsoft.com/office/word/2015/wordml/symex" xmlns:wpg="http://schemas.microsoft.com/office/word/2010/wordprocessingGroup" xmlns:wpi="http://schemas.microsoft.com/office/word/2010/wordprocessingInk" xmlns:wne="http://schemas.microsoft.com/office/word/2006/wordml" xmlns:wps="http://schemas.microsoft.com/office/word/2010/wordprocessingShape" mc:Ignorable="w14 w15 w16se w16cid w16 w16cex w16sdtdh w16sdtfl w16du wp14">
   <w:footnote w:type="separator" w:id="-1">
     <w:p>
       <w:r>
@@ -42688,9 +42631,6 @@
     <w:p>
       <w:pPr>
         <w:pStyle w:val="Fodnotetekst"/>
-        <w:rPr>
-          <w:lang w:val="da-DK"/>
-        </w:rPr>
       </w:pPr>
       <w:r>
         <w:rPr>
@@ -42702,10 +42642,7 @@
         <w:t xml:space="preserve"> </w:t>
       </w:r>
       <w:r>
-        <w:t xml:space="preserve">It </w:t>
-      </w:r>
-      <w:r>
-        <w:t xml:space="preserve">was introduced in C# 9, and is known as </w:t>
+        <w:t xml:space="preserve">It was introduced in C# 9, and is known as </w:t>
       </w:r>
       <w:r>
         <w:rPr>
@@ -42732,7 +42669,7 @@
 </file>
 
 <file path=word/numbering.xml><?xml version="1.0" encoding="utf-8"?>
-<w:numbering xmlns:wpc="http://schemas.microsoft.com/office/word/2010/wordprocessingCanvas" xmlns:cx="http://schemas.microsoft.com/office/drawing/2014/chartex" xmlns:cx1="http://schemas.microsoft.com/office/drawing/2015/9/8/chartex" xmlns:cx2="http://schemas.microsoft.com/office/drawing/2015/10/21/chartex" xmlns:cx3="http://schemas.microsoft.com/office/drawing/2016/5/9/chartex" xmlns:cx4="http://schemas.microsoft.com/office/drawing/2016/5/10/chartex" xmlns:cx5="http://schemas.microsoft.com/office/drawing/2016/5/11/chartex" xmlns:cx6="http://schemas.microsoft.com/office/drawing/2016/5/12/chartex" xmlns:cx7="http://schemas.microsoft.com/office/drawing/2016/5/13/chartex" xmlns:cx8="http://schemas.microsoft.com/office/drawing/2016/5/14/chartex" xmlns:mc="http://schemas.openxmlformats.org/markup-compatibility/2006" xmlns:aink="http://schemas.microsoft.com/office/drawing/2016/ink" xmlns:am3d="http://schemas.microsoft.com/office/drawing/2017/model3d" xmlns:o="urn:schemas-microsoft-com:office:office" xmlns:r="http://schemas.openxmlformats.org/officeDocument/2006/relationships" xmlns:m="http://schemas.openxmlformats.org/officeDocument/2006/math" xmlns:v="urn:schemas-microsoft-com:vml" xmlns:wp14="http://schemas.microsoft.com/office/word/2010/wordprocessingDrawing" xmlns:wp="http://schemas.openxmlformats.org/drawingml/2006/wordprocessingDrawing" xmlns:w10="urn:schemas-microsoft-com:office:word" xmlns:w="http://schemas.openxmlformats.org/wordprocessingml/2006/main" xmlns:w14="http://schemas.microsoft.com/office/word/2010/wordml" xmlns:w15="http://schemas.microsoft.com/office/word/2012/wordml" xmlns:w16cid="http://schemas.microsoft.com/office/word/2016/wordml/cid" xmlns:w16se="http://schemas.microsoft.com/office/word/2015/wordml/symex" xmlns:wpg="http://schemas.microsoft.com/office/word/2010/wordprocessingGroup" xmlns:wpi="http://schemas.microsoft.com/office/word/2010/wordprocessingInk" xmlns:wne="http://schemas.microsoft.com/office/word/2006/wordml" xmlns:wps="http://schemas.microsoft.com/office/word/2010/wordprocessingShape" mc:Ignorable="w14 w15 w16se w16cid wp14">
+<w:numbering xmlns:wpc="http://schemas.microsoft.com/office/word/2010/wordprocessingCanvas" xmlns:cx="http://schemas.microsoft.com/office/drawing/2014/chartex" xmlns:cx1="http://schemas.microsoft.com/office/drawing/2015/9/8/chartex" xmlns:cx2="http://schemas.microsoft.com/office/drawing/2015/10/21/chartex" xmlns:cx3="http://schemas.microsoft.com/office/drawing/2016/5/9/chartex" xmlns:cx4="http://schemas.microsoft.com/office/drawing/2016/5/10/chartex" xmlns:cx5="http://schemas.microsoft.com/office/drawing/2016/5/11/chartex" xmlns:cx6="http://schemas.microsoft.com/office/drawing/2016/5/12/chartex" xmlns:cx7="http://schemas.microsoft.com/office/drawing/2016/5/13/chartex" xmlns:cx8="http://schemas.microsoft.com/office/drawing/2016/5/14/chartex" xmlns:mc="http://schemas.openxmlformats.org/markup-compatibility/2006" xmlns:aink="http://schemas.microsoft.com/office/drawing/2016/ink" xmlns:am3d="http://schemas.microsoft.com/office/drawing/2017/model3d" xmlns:o="urn:schemas-microsoft-com:office:office" xmlns:oel="http://schemas.microsoft.com/office/2019/extlst" xmlns:r="http://schemas.openxmlformats.org/officeDocument/2006/relationships" xmlns:m="http://schemas.openxmlformats.org/officeDocument/2006/math" xmlns:v="urn:schemas-microsoft-com:vml" xmlns:wp14="http://schemas.microsoft.com/office/word/2010/wordprocessingDrawing" xmlns:wp="http://schemas.openxmlformats.org/drawingml/2006/wordprocessingDrawing" xmlns:w10="urn:schemas-microsoft-com:office:word" xmlns:w="http://schemas.openxmlformats.org/wordprocessingml/2006/main" xmlns:w14="http://schemas.microsoft.com/office/word/2010/wordml" xmlns:w15="http://schemas.microsoft.com/office/word/2012/wordml" xmlns:w16cex="http://schemas.microsoft.com/office/word/2018/wordml/cex" xmlns:w16cid="http://schemas.microsoft.com/office/word/2016/wordml/cid" xmlns:w16="http://schemas.microsoft.com/office/word/2018/wordml" xmlns:w16du="http://schemas.microsoft.com/office/word/2023/wordml/word16du" xmlns:w16sdtdh="http://schemas.microsoft.com/office/word/2020/wordml/sdtdatahash" xmlns:w16sdtfl="http://schemas.microsoft.com/office/word/2024/wordml/sdtformatlock" xmlns:w16se="http://schemas.microsoft.com/office/word/2015/wordml/symex" xmlns:wpg="http://schemas.microsoft.com/office/word/2010/wordprocessingGroup" xmlns:wpi="http://schemas.microsoft.com/office/word/2010/wordprocessingInk" xmlns:wne="http://schemas.microsoft.com/office/word/2006/wordml" xmlns:wps="http://schemas.microsoft.com/office/word/2010/wordprocessingShape" mc:Ignorable="w14 w15 w16se w16cid w16 w16cex w16sdtdh w16sdtfl w16du wp14">
   <w:abstractNum w:abstractNumId="0" w15:restartNumberingAfterBreak="0">
     <w:nsid w:val="0475207B"/>
     <w:multiLevelType w:val="multilevel"/>
@@ -45948,100 +45885,100 @@
       </w:pPr>
     </w:lvl>
   </w:abstractNum>
-  <w:num w:numId="1">
+  <w:num w:numId="1" w16cid:durableId="165557224">
     <w:abstractNumId w:val="19"/>
   </w:num>
-  <w:num w:numId="2">
+  <w:num w:numId="2" w16cid:durableId="2068144073">
     <w:abstractNumId w:val="21"/>
   </w:num>
-  <w:num w:numId="3">
+  <w:num w:numId="3" w16cid:durableId="1377315231">
     <w:abstractNumId w:val="18"/>
   </w:num>
-  <w:num w:numId="4">
+  <w:num w:numId="4" w16cid:durableId="1252814781">
     <w:abstractNumId w:val="26"/>
   </w:num>
-  <w:num w:numId="5">
+  <w:num w:numId="5" w16cid:durableId="455025377">
     <w:abstractNumId w:val="30"/>
   </w:num>
-  <w:num w:numId="6">
+  <w:num w:numId="6" w16cid:durableId="1296256299">
     <w:abstractNumId w:val="3"/>
   </w:num>
-  <w:num w:numId="7">
+  <w:num w:numId="7" w16cid:durableId="1598324161">
     <w:abstractNumId w:val="2"/>
   </w:num>
-  <w:num w:numId="8">
+  <w:num w:numId="8" w16cid:durableId="1109395847">
     <w:abstractNumId w:val="25"/>
   </w:num>
-  <w:num w:numId="9">
+  <w:num w:numId="9" w16cid:durableId="925697500">
     <w:abstractNumId w:val="27"/>
   </w:num>
-  <w:num w:numId="10">
+  <w:num w:numId="10" w16cid:durableId="10841849">
     <w:abstractNumId w:val="1"/>
   </w:num>
-  <w:num w:numId="11">
+  <w:num w:numId="11" w16cid:durableId="1803305337">
     <w:abstractNumId w:val="29"/>
   </w:num>
-  <w:num w:numId="12">
+  <w:num w:numId="12" w16cid:durableId="2064328190">
     <w:abstractNumId w:val="5"/>
   </w:num>
-  <w:num w:numId="13">
+  <w:num w:numId="13" w16cid:durableId="1734692433">
     <w:abstractNumId w:val="12"/>
   </w:num>
-  <w:num w:numId="14">
+  <w:num w:numId="14" w16cid:durableId="88937654">
     <w:abstractNumId w:val="22"/>
   </w:num>
-  <w:num w:numId="15">
+  <w:num w:numId="15" w16cid:durableId="1408839774">
     <w:abstractNumId w:val="14"/>
   </w:num>
-  <w:num w:numId="16">
+  <w:num w:numId="16" w16cid:durableId="1081223102">
     <w:abstractNumId w:val="9"/>
   </w:num>
-  <w:num w:numId="17">
+  <w:num w:numId="17" w16cid:durableId="2089375850">
     <w:abstractNumId w:val="8"/>
   </w:num>
-  <w:num w:numId="18">
+  <w:num w:numId="18" w16cid:durableId="1594823750">
     <w:abstractNumId w:val="24"/>
   </w:num>
-  <w:num w:numId="19">
+  <w:num w:numId="19" w16cid:durableId="2059622742">
     <w:abstractNumId w:val="10"/>
   </w:num>
-  <w:num w:numId="20">
+  <w:num w:numId="20" w16cid:durableId="1156067461">
     <w:abstractNumId w:val="15"/>
   </w:num>
-  <w:num w:numId="21">
+  <w:num w:numId="21" w16cid:durableId="635530192">
     <w:abstractNumId w:val="0"/>
   </w:num>
-  <w:num w:numId="22">
+  <w:num w:numId="22" w16cid:durableId="1931739260">
     <w:abstractNumId w:val="17"/>
   </w:num>
-  <w:num w:numId="23">
+  <w:num w:numId="23" w16cid:durableId="1364090734">
     <w:abstractNumId w:val="11"/>
   </w:num>
-  <w:num w:numId="24">
+  <w:num w:numId="24" w16cid:durableId="1148010140">
     <w:abstractNumId w:val="23"/>
   </w:num>
-  <w:num w:numId="25">
+  <w:num w:numId="25" w16cid:durableId="1914732277">
     <w:abstractNumId w:val="28"/>
   </w:num>
-  <w:num w:numId="26">
+  <w:num w:numId="26" w16cid:durableId="1927035789">
     <w:abstractNumId w:val="16"/>
   </w:num>
-  <w:num w:numId="27">
+  <w:num w:numId="27" w16cid:durableId="1242982861">
     <w:abstractNumId w:val="7"/>
   </w:num>
-  <w:num w:numId="28">
+  <w:num w:numId="28" w16cid:durableId="1532961115">
     <w:abstractNumId w:val="31"/>
   </w:num>
-  <w:num w:numId="29">
+  <w:num w:numId="29" w16cid:durableId="1267424118">
     <w:abstractNumId w:val="4"/>
   </w:num>
-  <w:num w:numId="30">
+  <w:num w:numId="30" w16cid:durableId="1604336070">
     <w:abstractNumId w:val="6"/>
   </w:num>
-  <w:num w:numId="31">
+  <w:num w:numId="31" w16cid:durableId="1395469989">
     <w:abstractNumId w:val="13"/>
   </w:num>
-  <w:num w:numId="32">
+  <w:num w:numId="32" w16cid:durableId="1441677713">
     <w:abstractNumId w:val="20"/>
   </w:num>
   <w:numIdMacAtCleanup w:val="30"/>
@@ -46049,7 +45986,7 @@
 </file>
 
 <file path=word/styles.xml><?xml version="1.0" encoding="utf-8"?>
-<w:styles xmlns:mc="http://schemas.openxmlformats.org/markup-compatibility/2006" xmlns:r="http://schemas.openxmlformats.org/officeDocument/2006/relationships" xmlns:w="http://schemas.openxmlformats.org/wordprocessingml/2006/main" xmlns:w14="http://schemas.microsoft.com/office/word/2010/wordml" xmlns:w15="http://schemas.microsoft.com/office/word/2012/wordml" xmlns:w16cid="http://schemas.microsoft.com/office/word/2016/wordml/cid" xmlns:w16se="http://schemas.microsoft.com/office/word/2015/wordml/symex" mc:Ignorable="w14 w15 w16se w16cid">
+<w:styles xmlns:mc="http://schemas.openxmlformats.org/markup-compatibility/2006" xmlns:r="http://schemas.openxmlformats.org/officeDocument/2006/relationships" xmlns:w="http://schemas.openxmlformats.org/wordprocessingml/2006/main" xmlns:w14="http://schemas.microsoft.com/office/word/2010/wordml" xmlns:w15="http://schemas.microsoft.com/office/word/2012/wordml" xmlns:w16cex="http://schemas.microsoft.com/office/word/2018/wordml/cex" xmlns:w16cid="http://schemas.microsoft.com/office/word/2016/wordml/cid" xmlns:w16="http://schemas.microsoft.com/office/word/2018/wordml" xmlns:w16du="http://schemas.microsoft.com/office/word/2023/wordml/word16du" xmlns:w16sdtdh="http://schemas.microsoft.com/office/word/2020/wordml/sdtdatahash" xmlns:w16sdtfl="http://schemas.microsoft.com/office/word/2024/wordml/sdtformatlock" xmlns:w16se="http://schemas.microsoft.com/office/word/2015/wordml/symex" mc:Ignorable="w14 w15 w16se w16cid w16 w16cex w16sdtdh w16sdtfl w16du">
   <w:docDefaults>
     <w:rPrDefault>
       <w:rPr>
@@ -46065,7 +46002,7 @@
       </w:pPr>
     </w:pPrDefault>
   </w:docDefaults>
-  <w:latentStyles w:defLockedState="0" w:defUIPriority="99" w:defSemiHidden="0" w:defUnhideWhenUsed="0" w:defQFormat="0" w:count="375">
+  <w:latentStyles w:defLockedState="0" w:defUIPriority="99" w:defSemiHidden="0" w:defUnhideWhenUsed="0" w:defQFormat="0" w:count="376">
     <w:lsdException w:name="Normal" w:uiPriority="1" w:qFormat="1"/>
     <w:lsdException w:name="heading 1" w:uiPriority="1" w:qFormat="1"/>
     <w:lsdException w:name="heading 2" w:semiHidden="1" w:uiPriority="1" w:unhideWhenUsed="1" w:qFormat="1"/>
@@ -46441,6 +46378,7 @@
     <w:lsdException w:name="Smart Hyperlink" w:semiHidden="1" w:unhideWhenUsed="1"/>
     <w:lsdException w:name="Hashtag" w:semiHidden="1" w:unhideWhenUsed="1"/>
     <w:lsdException w:name="Unresolved Mention" w:semiHidden="1" w:unhideWhenUsed="1"/>
+    <w:lsdException w:name="Smart Link" w:semiHidden="1" w:unhideWhenUsed="1"/>
   </w:latentStyles>
   <w:style w:type="paragraph" w:default="1" w:styleId="Normal">
     <w:name w:val="Normal"/>

</xml_diff>